<commit_message>
fix:slugs and footer routes
</commit_message>
<xml_diff>
--- a/app/resources/blogs/uploads/Blog 3 - RAGSearchforEnterprise.docx
+++ b/app/resources/blogs/uploads/Blog 3 - RAGSearchforEnterprise.docx
@@ -4,43 +4,33 @@
   <w:body>
     <w:p>
       <w:pPr>
-        <w:pStyle w:val="Normal"/>
-        <w:jc w:val="center"/>
-      </w:pPr>
-      <w:r>
-        <w:rPr/>
-        <w:t>https://blogimagesynoptix.blob.core.windows.net/images/Blog3-2.jpg</w:t>
-      </w:r>
-    </w:p>
-    <w:p>
-      <w:pPr>
         <w:pStyle w:val="Heading1"/>
         <w:spacing w:before="400" w:after="120"/>
         <w:jc w:val="center"/>
         <w:rPr>
-          <w:rFonts w:ascii="Arial" w:hAnsi="Arial" w:eastAsia="Arial" w:cs="Arial"/>
-          <w:b w:val="1"/>
-          <w:bCs w:val="1"/>
-          <w:color w:val="000000" w:themeColor="text1" w:themeTint="FF" w:themeShade="FF"/>
-        </w:rPr>
-      </w:pPr>
-      <w:bookmarkStart w:name="_Toc1263241869" w:id="1489242519"/>
-      <w:r>
-        <w:rPr>
-          <w:rFonts w:ascii="Arial" w:hAnsi="Arial" w:eastAsia="Arial" w:cs="Arial"/>
-          <w:b w:val="1"/>
-          <w:bCs w:val="1"/>
-          <w:color w:val="000000" w:themeColor="text1" w:themeTint="FF" w:themeShade="FF"/>
+          <w:rFonts w:ascii="Arial" w:eastAsia="Arial" w:hAnsi="Arial" w:cs="Arial"/>
+          <w:b/>
+          <w:bCs/>
+          <w:color w:val="000000" w:themeColor="text1"/>
+        </w:rPr>
+      </w:pPr>
+      <w:bookmarkStart w:id="0" w:name="_Toc1263241869"/>
+      <w:r>
+        <w:rPr>
+          <w:rFonts w:ascii="Arial" w:eastAsia="Arial" w:hAnsi="Arial" w:cs="Arial"/>
+          <w:b/>
+          <w:bCs/>
+          <w:color w:val="000000" w:themeColor="text1"/>
         </w:rPr>
         <w:t>What’s Hiding in Your Documents? How RAG-Based Search Is Changing Enterprise AI</w:t>
       </w:r>
-      <w:bookmarkEnd w:id="1489242519"/>
-    </w:p>
-    <w:p>
-      <w:pPr>
-        <w:spacing w:before="240" w:after="240"/>
-        <w:rPr>
-          <w:rFonts w:ascii="Arial" w:hAnsi="Arial" w:eastAsia="Arial" w:cs="Arial"/>
+      <w:bookmarkEnd w:id="0"/>
+    </w:p>
+    <w:p>
+      <w:pPr>
+        <w:spacing w:before="240" w:after="240"/>
+        <w:rPr>
+          <w:rFonts w:ascii="Arial" w:eastAsia="Arial" w:hAnsi="Arial" w:cs="Arial"/>
           <w:i/>
           <w:iCs/>
           <w:color w:val="000000" w:themeColor="text1"/>
@@ -48,7 +38,7 @@
       </w:pPr>
       <w:r>
         <w:rPr>
-          <w:rFonts w:ascii="Arial" w:hAnsi="Arial" w:eastAsia="Arial" w:cs="Arial"/>
+          <w:rFonts w:ascii="Arial" w:eastAsia="Arial" w:hAnsi="Arial" w:cs="Arial"/>
           <w:i/>
           <w:iCs/>
           <w:color w:val="000000" w:themeColor="text1"/>
@@ -62,14 +52,14 @@
       </w:pPr>
       <w:r>
         <w:rPr>
-          <w:rFonts w:ascii="Arial" w:hAnsi="Arial" w:eastAsia="Arial" w:cs="Arial"/>
+          <w:rFonts w:ascii="Arial" w:eastAsia="Arial" w:hAnsi="Arial" w:cs="Arial"/>
           <w:color w:val="000000" w:themeColor="text1"/>
         </w:rPr>
         <w:t xml:space="preserve">Let’s be real. Your company’s knowledge is trapped. Scattered across emails, SharePoint folders, contract repositories, old CRMs, and even forgotten cloud drives. And when someone </w:t>
       </w:r>
       <w:r>
         <w:rPr>
-          <w:rFonts w:ascii="Arial" w:hAnsi="Arial" w:eastAsia="Arial" w:cs="Arial"/>
+          <w:rFonts w:ascii="Arial" w:eastAsia="Arial" w:hAnsi="Arial" w:cs="Arial"/>
           <w:i/>
           <w:iCs/>
           <w:color w:val="000000" w:themeColor="text1"/>
@@ -78,7 +68,7 @@
       </w:r>
       <w:r>
         <w:rPr>
-          <w:rFonts w:ascii="Arial" w:hAnsi="Arial" w:eastAsia="Arial" w:cs="Arial"/>
+          <w:rFonts w:ascii="Arial" w:eastAsia="Arial" w:hAnsi="Arial" w:cs="Arial"/>
           <w:color w:val="000000" w:themeColor="text1"/>
         </w:rPr>
         <w:t xml:space="preserve"> needs an answer? Cue the digital scavenger hunt.</w:t>
@@ -90,14 +80,31 @@
       </w:pPr>
       <w:r>
         <w:rPr>
-          <w:rFonts w:ascii="Arial" w:hAnsi="Arial" w:eastAsia="Arial" w:cs="Arial"/>
-          <w:color w:val="000000" w:themeColor="text1"/>
-        </w:rPr>
-        <w:t xml:space="preserve">You ask a simple question—“What are our Q2 compliance obligations in New South Wales?"—and the system </w:t>
-      </w:r>
-      <w:r>
-        <w:rPr>
-          <w:rFonts w:ascii="Arial" w:hAnsi="Arial" w:eastAsia="Arial" w:cs="Arial"/>
+          <w:rFonts w:ascii="Arial" w:eastAsia="Arial" w:hAnsi="Arial" w:cs="Arial"/>
+          <w:color w:val="000000" w:themeColor="text1"/>
+        </w:rPr>
+        <w:t>You ask a simple question</w:t>
+      </w:r>
+      <w:proofErr w:type="gramStart"/>
+      <w:r>
+        <w:rPr>
+          <w:rFonts w:ascii="Arial" w:eastAsia="Arial" w:hAnsi="Arial" w:cs="Arial"/>
+          <w:color w:val="000000" w:themeColor="text1"/>
+        </w:rPr>
+        <w:t>—“</w:t>
+      </w:r>
+      <w:proofErr w:type="gramEnd"/>
+      <w:r>
+        <w:rPr>
+          <w:rFonts w:ascii="Arial" w:eastAsia="Arial" w:hAnsi="Arial" w:cs="Arial"/>
+          <w:color w:val="000000" w:themeColor="text1"/>
+        </w:rPr>
+        <w:t xml:space="preserve">What are our Q2 compliance obligations in New South Wales?"—and the system </w:t>
+      </w:r>
+      <w:proofErr w:type="gramStart"/>
+      <w:r>
+        <w:rPr>
+          <w:rFonts w:ascii="Arial" w:eastAsia="Arial" w:hAnsi="Arial" w:cs="Arial"/>
           <w:i/>
           <w:iCs/>
           <w:color w:val="000000" w:themeColor="text1"/>
@@ -106,19 +113,27 @@
       </w:r>
       <w:r>
         <w:rPr>
-          <w:rFonts w:ascii="Arial" w:hAnsi="Arial" w:eastAsia="Arial" w:cs="Arial"/>
-          <w:color w:val="000000" w:themeColor="text1"/>
-        </w:rPr>
-        <w:t xml:space="preserve"> gives you an answer. Not a vague search result. A response grounded in your legal team’s exact documentation.</w:t>
-      </w:r>
-    </w:p>
-    <w:p>
-      <w:pPr>
-        <w:spacing w:before="240" w:after="240"/>
-      </w:pPr>
-      <w:r>
-        <w:rPr>
-          <w:rFonts w:ascii="Arial" w:hAnsi="Arial" w:eastAsia="Arial" w:cs="Arial"/>
+          <w:rFonts w:ascii="Arial" w:eastAsia="Arial" w:hAnsi="Arial" w:cs="Arial"/>
+          <w:color w:val="000000" w:themeColor="text1"/>
+        </w:rPr>
+        <w:t xml:space="preserve"> gives</w:t>
+      </w:r>
+      <w:proofErr w:type="gramEnd"/>
+      <w:r>
+        <w:rPr>
+          <w:rFonts w:ascii="Arial" w:eastAsia="Arial" w:hAnsi="Arial" w:cs="Arial"/>
+          <w:color w:val="000000" w:themeColor="text1"/>
+        </w:rPr>
+        <w:t xml:space="preserve"> you an answer. Not a vague search result. A response grounded in your legal team’s exact documentation.</w:t>
+      </w:r>
+    </w:p>
+    <w:p>
+      <w:pPr>
+        <w:spacing w:before="240" w:after="240"/>
+      </w:pPr>
+      <w:r>
+        <w:rPr>
+          <w:rFonts w:ascii="Arial" w:eastAsia="Arial" w:hAnsi="Arial" w:cs="Arial"/>
           <w:color w:val="000000" w:themeColor="text1"/>
         </w:rPr>
         <w:t>That’s not magic. That’s Retrieval-Augmented Generation (RAG)—the foundation of RAG-based enterprise search.</w:t>
@@ -129,38 +144,54 @@
         <w:pStyle w:val="Heading2"/>
         <w:spacing w:before="360"/>
         <w:rPr>
-          <w:rFonts w:ascii="Arial" w:hAnsi="Arial" w:eastAsia="Arial" w:cs="Arial"/>
-          <w:b w:val="1"/>
-          <w:bCs w:val="1"/>
-          <w:color w:val="000000" w:themeColor="text1" w:themeTint="FF" w:themeShade="FF"/>
+          <w:rFonts w:ascii="Arial" w:eastAsia="Arial" w:hAnsi="Arial" w:cs="Arial"/>
+          <w:b/>
+          <w:bCs/>
+          <w:color w:val="000000" w:themeColor="text1"/>
           <w:sz w:val="34"/>
           <w:szCs w:val="34"/>
         </w:rPr>
       </w:pPr>
-      <w:bookmarkStart w:name="_Toc2104089309" w:id="1169525696"/>
-      <w:r>
-        <w:rPr>
-          <w:rFonts w:ascii="Arial" w:hAnsi="Arial" w:eastAsia="Arial" w:cs="Arial"/>
-          <w:b w:val="1"/>
-          <w:bCs w:val="1"/>
-          <w:color w:val="000000" w:themeColor="text1" w:themeTint="FF" w:themeShade="FF"/>
+      <w:bookmarkStart w:id="1" w:name="_Toc2104089309"/>
+      <w:r>
+        <w:rPr>
+          <w:rFonts w:ascii="Arial" w:eastAsia="Arial" w:hAnsi="Arial" w:cs="Arial"/>
+          <w:b/>
+          <w:bCs/>
+          <w:color w:val="000000" w:themeColor="text1"/>
           <w:sz w:val="34"/>
           <w:szCs w:val="34"/>
         </w:rPr>
         <w:t>The Problem with Traditional Enterprise Search</w:t>
       </w:r>
-      <w:bookmarkEnd w:id="1169525696"/>
-    </w:p>
-    <w:p>
-      <w:pPr>
-        <w:spacing w:before="240" w:after="240"/>
-      </w:pPr>
-      <w:r>
-        <w:rPr>
-          <w:rFonts w:ascii="Arial" w:hAnsi="Arial" w:eastAsia="Arial" w:cs="Arial"/>
-          <w:color w:val="000000" w:themeColor="text1"/>
-        </w:rPr>
-        <w:t>Search inside enterprises? It sucks.</w:t>
+      <w:bookmarkEnd w:id="1"/>
+    </w:p>
+    <w:p>
+      <w:pPr>
+        <w:spacing w:before="240" w:after="240"/>
+      </w:pPr>
+      <w:r>
+        <w:rPr>
+          <w:rFonts w:ascii="Arial" w:eastAsia="Arial" w:hAnsi="Arial" w:cs="Arial"/>
+          <w:color w:val="000000" w:themeColor="text1"/>
+        </w:rPr>
+        <w:t xml:space="preserve">Search inside </w:t>
+      </w:r>
+      <w:proofErr w:type="gramStart"/>
+      <w:r>
+        <w:rPr>
+          <w:rFonts w:ascii="Arial" w:eastAsia="Arial" w:hAnsi="Arial" w:cs="Arial"/>
+          <w:color w:val="000000" w:themeColor="text1"/>
+        </w:rPr>
+        <w:t>enterprises?</w:t>
+      </w:r>
+      <w:proofErr w:type="gramEnd"/>
+      <w:r>
+        <w:rPr>
+          <w:rFonts w:ascii="Arial" w:eastAsia="Arial" w:hAnsi="Arial" w:cs="Arial"/>
+          <w:color w:val="000000" w:themeColor="text1"/>
+        </w:rPr>
+        <w:t xml:space="preserve"> It sucks.</w:t>
       </w:r>
     </w:p>
     <w:p>
@@ -168,17 +199,17 @@
         <w:pStyle w:val="ListParagraph"/>
         <w:numPr>
           <w:ilvl w:val="0"/>
-          <w:numId w:val="10"/>
+          <w:numId w:val="12"/>
         </w:numPr>
         <w:spacing w:before="240" w:after="240"/>
         <w:rPr>
-          <w:rFonts w:ascii="Arial" w:hAnsi="Arial" w:eastAsia="Arial" w:cs="Arial"/>
-          <w:color w:val="000000" w:themeColor="text1"/>
-        </w:rPr>
-      </w:pPr>
-      <w:r>
-        <w:rPr>
-          <w:rFonts w:ascii="Arial" w:hAnsi="Arial" w:eastAsia="Arial" w:cs="Arial"/>
+          <w:rFonts w:ascii="Arial" w:eastAsia="Arial" w:hAnsi="Arial" w:cs="Arial"/>
+          <w:color w:val="000000" w:themeColor="text1"/>
+        </w:rPr>
+      </w:pPr>
+      <w:r>
+        <w:rPr>
+          <w:rFonts w:ascii="Arial" w:eastAsia="Arial" w:hAnsi="Arial" w:cs="Arial"/>
           <w:color w:val="000000" w:themeColor="text1"/>
         </w:rPr>
         <w:t>Legal teams dig through PDFs like it's 2005.</w:t>
@@ -189,17 +220,17 @@
         <w:pStyle w:val="ListParagraph"/>
         <w:numPr>
           <w:ilvl w:val="0"/>
-          <w:numId w:val="10"/>
+          <w:numId w:val="12"/>
         </w:numPr>
         <w:spacing w:before="240" w:after="240"/>
         <w:rPr>
-          <w:rFonts w:ascii="Arial" w:hAnsi="Arial" w:eastAsia="Arial" w:cs="Arial"/>
-          <w:color w:val="000000" w:themeColor="text1"/>
-        </w:rPr>
-      </w:pPr>
-      <w:r>
-        <w:rPr>
-          <w:rFonts w:ascii="Arial" w:hAnsi="Arial" w:eastAsia="Arial" w:cs="Arial"/>
+          <w:rFonts w:ascii="Arial" w:eastAsia="Arial" w:hAnsi="Arial" w:cs="Arial"/>
+          <w:color w:val="000000" w:themeColor="text1"/>
+        </w:rPr>
+      </w:pPr>
+      <w:r>
+        <w:rPr>
+          <w:rFonts w:ascii="Arial" w:eastAsia="Arial" w:hAnsi="Arial" w:cs="Arial"/>
           <w:color w:val="000000" w:themeColor="text1"/>
         </w:rPr>
         <w:t>Finance teams search through SharePoint folders for the “final-final” version.</w:t>
@@ -210,17 +241,17 @@
         <w:pStyle w:val="ListParagraph"/>
         <w:numPr>
           <w:ilvl w:val="0"/>
-          <w:numId w:val="10"/>
+          <w:numId w:val="12"/>
         </w:numPr>
         <w:spacing w:before="240" w:after="240"/>
         <w:rPr>
-          <w:rFonts w:ascii="Arial" w:hAnsi="Arial" w:eastAsia="Arial" w:cs="Arial"/>
-          <w:color w:val="000000" w:themeColor="text1"/>
-        </w:rPr>
-      </w:pPr>
-      <w:r>
-        <w:rPr>
-          <w:rFonts w:ascii="Arial" w:hAnsi="Arial" w:eastAsia="Arial" w:cs="Arial"/>
+          <w:rFonts w:ascii="Arial" w:eastAsia="Arial" w:hAnsi="Arial" w:cs="Arial"/>
+          <w:color w:val="000000" w:themeColor="text1"/>
+        </w:rPr>
+      </w:pPr>
+      <w:r>
+        <w:rPr>
+          <w:rFonts w:ascii="Arial" w:eastAsia="Arial" w:hAnsi="Arial" w:cs="Arial"/>
           <w:color w:val="000000" w:themeColor="text1"/>
         </w:rPr>
         <w:t>Healthcare professionals scroll through EHRs hoping to spot one keyword.</w:t>
@@ -232,14 +263,14 @@
       </w:pPr>
       <w:r>
         <w:rPr>
-          <w:rFonts w:ascii="Arial" w:hAnsi="Arial" w:eastAsia="Arial" w:cs="Arial"/>
+          <w:rFonts w:ascii="Arial" w:eastAsia="Arial" w:hAnsi="Arial" w:cs="Arial"/>
           <w:color w:val="000000" w:themeColor="text1"/>
         </w:rPr>
         <w:t xml:space="preserve">And when companies </w:t>
       </w:r>
       <w:r>
         <w:rPr>
-          <w:rFonts w:ascii="Arial" w:hAnsi="Arial" w:eastAsia="Arial" w:cs="Arial"/>
+          <w:rFonts w:ascii="Arial" w:eastAsia="Arial" w:hAnsi="Arial" w:cs="Arial"/>
           <w:i/>
           <w:iCs/>
           <w:color w:val="000000" w:themeColor="text1"/>
@@ -248,7 +279,7 @@
       </w:r>
       <w:r>
         <w:rPr>
-          <w:rFonts w:ascii="Arial" w:hAnsi="Arial" w:eastAsia="Arial" w:cs="Arial"/>
+          <w:rFonts w:ascii="Arial" w:eastAsia="Arial" w:hAnsi="Arial" w:cs="Arial"/>
           <w:color w:val="000000" w:themeColor="text1"/>
         </w:rPr>
         <w:t xml:space="preserve"> use AI? It often makes things up.</w:t>
@@ -258,13 +289,13 @@
       <w:pPr>
         <w:spacing w:before="240" w:after="240"/>
         <w:rPr>
-          <w:rFonts w:ascii="Arial" w:hAnsi="Arial" w:eastAsia="Arial" w:cs="Arial"/>
-          <w:color w:val="000000" w:themeColor="text1"/>
-        </w:rPr>
-      </w:pPr>
-      <w:r>
-        <w:rPr>
-          <w:rFonts w:ascii="Arial" w:hAnsi="Arial" w:eastAsia="Arial" w:cs="Arial"/>
+          <w:rFonts w:ascii="Arial" w:eastAsia="Arial" w:hAnsi="Arial" w:cs="Arial"/>
+          <w:color w:val="000000" w:themeColor="text1"/>
+        </w:rPr>
+      </w:pPr>
+      <w:r>
+        <w:rPr>
+          <w:rFonts w:ascii="Arial" w:eastAsia="Arial" w:hAnsi="Arial" w:cs="Arial"/>
           <w:color w:val="000000" w:themeColor="text1"/>
         </w:rPr>
         <w:t xml:space="preserve">According to </w:t>
@@ -273,7 +304,7 @@
         <w:r>
           <w:rPr>
             <w:rStyle w:val="Hyperlink"/>
-            <w:rFonts w:ascii="Arial" w:hAnsi="Arial" w:eastAsia="Arial" w:cs="Arial"/>
+            <w:rFonts w:ascii="Arial" w:eastAsia="Arial" w:hAnsi="Arial" w:cs="Arial"/>
             <w:color w:val="1155CC"/>
             <w:u w:val="none"/>
           </w:rPr>
@@ -282,7 +313,7 @@
       </w:hyperlink>
       <w:r>
         <w:rPr>
-          <w:rFonts w:ascii="Arial" w:hAnsi="Arial" w:eastAsia="Arial" w:cs="Arial"/>
+          <w:rFonts w:ascii="Arial" w:eastAsia="Arial" w:hAnsi="Arial" w:cs="Arial"/>
           <w:color w:val="000000" w:themeColor="text1"/>
         </w:rPr>
         <w:t xml:space="preserve">, hallucinations remain one of the top blockers in deploying </w:t>
@@ -291,7 +322,7 @@
         <w:r>
           <w:rPr>
             <w:rStyle w:val="Hyperlink"/>
-            <w:rFonts w:ascii="Arial" w:hAnsi="Arial" w:eastAsia="Arial" w:cs="Arial"/>
+            <w:rFonts w:ascii="Arial" w:eastAsia="Arial" w:hAnsi="Arial" w:cs="Arial"/>
             <w:color w:val="1155CC"/>
             <w:u w:val="none"/>
           </w:rPr>
@@ -300,7 +331,7 @@
       </w:hyperlink>
       <w:r>
         <w:rPr>
-          <w:rFonts w:ascii="Arial" w:hAnsi="Arial" w:eastAsia="Arial" w:cs="Arial"/>
+          <w:rFonts w:ascii="Arial" w:eastAsia="Arial" w:hAnsi="Arial" w:cs="Arial"/>
           <w:color w:val="000000" w:themeColor="text1"/>
         </w:rPr>
         <w:t xml:space="preserve"> at scale.</w:t>
@@ -312,7 +343,7 @@
       </w:pPr>
       <w:r>
         <w:rPr>
-          <w:rFonts w:ascii="Arial" w:hAnsi="Arial" w:eastAsia="Arial" w:cs="Arial"/>
+          <w:rFonts w:ascii="Arial" w:eastAsia="Arial" w:hAnsi="Arial" w:cs="Arial"/>
           <w:color w:val="000000" w:themeColor="text1"/>
         </w:rPr>
         <w:t>So how do we fix that? Make AI tell the truth.</w:t>
@@ -324,17 +355,10 @@
       </w:pPr>
       <w:r>
         <w:rPr>
-          <w:rFonts w:ascii="Arial" w:hAnsi="Arial" w:eastAsia="Arial" w:cs="Arial"/>
-          <w:color w:val="000000" w:themeColor="text1" w:themeTint="FF" w:themeShade="FF"/>
-        </w:rPr>
-        <w:t>That’s</w:t>
-      </w:r>
-      <w:r>
-        <w:rPr>
-          <w:rFonts w:ascii="Arial" w:hAnsi="Arial" w:eastAsia="Arial" w:cs="Arial"/>
-          <w:color w:val="000000" w:themeColor="text1" w:themeTint="FF" w:themeShade="FF"/>
-        </w:rPr>
-        <w:t xml:space="preserve"> exactly what RAG does.</w:t>
+          <w:rFonts w:ascii="Arial" w:eastAsia="Arial" w:hAnsi="Arial" w:cs="Arial"/>
+          <w:color w:val="000000" w:themeColor="text1"/>
+        </w:rPr>
+        <w:t>That’s exactly what RAG does.</w:t>
       </w:r>
     </w:p>
     <w:p>
@@ -342,14 +366,14 @@
         <w:spacing w:before="240" w:after="240"/>
         <w:jc w:val="center"/>
         <w:rPr>
-          <w:rFonts w:ascii="Arial" w:hAnsi="Arial" w:eastAsia="Arial" w:cs="Arial"/>
-          <w:color w:val="000000" w:themeColor="text1" w:themeTint="FF" w:themeShade="FF"/>
-        </w:rPr>
-      </w:pPr>
-      <w:r>
-        <w:rPr>
-          <w:rFonts w:ascii="Arial" w:hAnsi="Arial" w:eastAsia="Arial" w:cs="Arial"/>
-          <w:color w:val="000000" w:themeColor="text1" w:themeTint="FF" w:themeShade="FF"/>
+          <w:rFonts w:ascii="Arial" w:eastAsia="Arial" w:hAnsi="Arial" w:cs="Arial"/>
+          <w:color w:val="000000" w:themeColor="text1"/>
+        </w:rPr>
+      </w:pPr>
+      <w:r>
+        <w:rPr>
+          <w:rFonts w:ascii="Arial" w:eastAsia="Arial" w:hAnsi="Arial" w:cs="Arial"/>
+          <w:color w:val="000000" w:themeColor="text1"/>
         </w:rPr>
         <w:t>https://blogimagesynoptix.blob.core.windows.net/images/Blog3-4.jpg</w:t>
       </w:r>
@@ -359,35 +383,35 @@
         <w:pStyle w:val="Heading2"/>
         <w:spacing w:before="360"/>
         <w:rPr>
-          <w:rFonts w:ascii="Arial" w:hAnsi="Arial" w:eastAsia="Arial" w:cs="Arial"/>
-          <w:b w:val="1"/>
-          <w:bCs w:val="1"/>
-          <w:color w:val="000000" w:themeColor="text1" w:themeTint="FF" w:themeShade="FF"/>
+          <w:rFonts w:ascii="Arial" w:eastAsia="Arial" w:hAnsi="Arial" w:cs="Arial"/>
+          <w:b/>
+          <w:bCs/>
+          <w:color w:val="000000" w:themeColor="text1"/>
           <w:sz w:val="34"/>
           <w:szCs w:val="34"/>
         </w:rPr>
       </w:pPr>
-      <w:bookmarkStart w:name="_Toc1227857636" w:id="799622727"/>
-      <w:r>
-        <w:rPr>
-          <w:rFonts w:ascii="Arial" w:hAnsi="Arial" w:eastAsia="Arial" w:cs="Arial"/>
-          <w:b w:val="1"/>
-          <w:bCs w:val="1"/>
-          <w:color w:val="000000" w:themeColor="text1" w:themeTint="FF" w:themeShade="FF"/>
+      <w:bookmarkStart w:id="2" w:name="_Toc1227857636"/>
+      <w:r>
+        <w:rPr>
+          <w:rFonts w:ascii="Arial" w:eastAsia="Arial" w:hAnsi="Arial" w:cs="Arial"/>
+          <w:b/>
+          <w:bCs/>
+          <w:color w:val="000000" w:themeColor="text1"/>
           <w:sz w:val="34"/>
           <w:szCs w:val="34"/>
         </w:rPr>
         <w:t>What Is Retrieval-Augmented Generation (RAG)?</w:t>
       </w:r>
-      <w:bookmarkEnd w:id="799622727"/>
-    </w:p>
-    <w:p>
-      <w:pPr>
-        <w:spacing w:before="240" w:after="240"/>
-      </w:pPr>
-      <w:r>
-        <w:rPr>
-          <w:rFonts w:ascii="Arial" w:hAnsi="Arial" w:eastAsia="Arial" w:cs="Arial"/>
+      <w:bookmarkEnd w:id="2"/>
+    </w:p>
+    <w:p>
+      <w:pPr>
+        <w:spacing w:before="240" w:after="240"/>
+      </w:pPr>
+      <w:r>
+        <w:rPr>
+          <w:rFonts w:ascii="Arial" w:eastAsia="Arial" w:hAnsi="Arial" w:cs="Arial"/>
           <w:color w:val="000000" w:themeColor="text1"/>
         </w:rPr>
         <w:t>RAG in enterprise AI isn’t another tech term. It’s a framework that grounds large language models (LLMs) in your enterprise data retrieval.</w:t>
@@ -399,11 +423,369 @@
       </w:pPr>
       <w:r>
         <w:rPr>
-          <w:rFonts w:ascii="Arial" w:hAnsi="Arial" w:eastAsia="Arial" w:cs="Arial"/>
-          <w:color w:val="000000" w:themeColor="text1"/>
-        </w:rPr>
+          <w:rFonts w:ascii="Arial" w:eastAsia="Arial" w:hAnsi="Arial" w:cs="Arial"/>
+          <w:color w:val="000000" w:themeColor="text1"/>
+        </w:rPr>
+        <w:lastRenderedPageBreak/>
         <w:t>Here’s how it works:</w:t>
       </w:r>
+    </w:p>
+    <w:p>
+      <w:pPr>
+        <w:pStyle w:val="ListParagraph"/>
+        <w:numPr>
+          <w:ilvl w:val="0"/>
+          <w:numId w:val="11"/>
+        </w:numPr>
+        <w:spacing w:before="240" w:after="240"/>
+        <w:rPr>
+          <w:rFonts w:ascii="Arial" w:eastAsia="Arial" w:hAnsi="Arial" w:cs="Arial"/>
+          <w:color w:val="000000" w:themeColor="text1"/>
+        </w:rPr>
+      </w:pPr>
+      <w:r>
+        <w:rPr>
+          <w:rFonts w:ascii="Arial" w:eastAsia="Arial" w:hAnsi="Arial" w:cs="Arial"/>
+          <w:color w:val="000000" w:themeColor="text1"/>
+        </w:rPr>
+        <w:t>You ask a question.</w:t>
+      </w:r>
+    </w:p>
+    <w:p>
+      <w:pPr>
+        <w:pStyle w:val="ListParagraph"/>
+        <w:numPr>
+          <w:ilvl w:val="0"/>
+          <w:numId w:val="11"/>
+        </w:numPr>
+        <w:spacing w:before="240" w:after="240"/>
+        <w:rPr>
+          <w:rFonts w:ascii="Arial" w:eastAsia="Arial" w:hAnsi="Arial" w:cs="Arial"/>
+          <w:color w:val="000000" w:themeColor="text1"/>
+        </w:rPr>
+      </w:pPr>
+      <w:r>
+        <w:rPr>
+          <w:rFonts w:ascii="Arial" w:eastAsia="Arial" w:hAnsi="Arial" w:cs="Arial"/>
+          <w:color w:val="000000" w:themeColor="text1"/>
+        </w:rPr>
+        <w:t>RAG searches your document database.</w:t>
+      </w:r>
+    </w:p>
+    <w:p>
+      <w:pPr>
+        <w:pStyle w:val="ListParagraph"/>
+        <w:numPr>
+          <w:ilvl w:val="0"/>
+          <w:numId w:val="11"/>
+        </w:numPr>
+        <w:spacing w:before="240" w:after="240"/>
+        <w:rPr>
+          <w:rFonts w:ascii="Arial" w:eastAsia="Arial" w:hAnsi="Arial" w:cs="Arial"/>
+          <w:color w:val="000000" w:themeColor="text1"/>
+        </w:rPr>
+      </w:pPr>
+      <w:r>
+        <w:rPr>
+          <w:rFonts w:ascii="Arial" w:eastAsia="Arial" w:hAnsi="Arial" w:cs="Arial"/>
+          <w:color w:val="000000" w:themeColor="text1"/>
+        </w:rPr>
+        <w:t>It retrieves the most relevant paragraphs or facts.</w:t>
+      </w:r>
+    </w:p>
+    <w:p>
+      <w:pPr>
+        <w:pStyle w:val="ListParagraph"/>
+        <w:numPr>
+          <w:ilvl w:val="0"/>
+          <w:numId w:val="11"/>
+        </w:numPr>
+        <w:spacing w:before="240" w:after="240"/>
+        <w:rPr>
+          <w:rFonts w:ascii="Arial" w:eastAsia="Arial" w:hAnsi="Arial" w:cs="Arial"/>
+          <w:color w:val="000000" w:themeColor="text1"/>
+        </w:rPr>
+      </w:pPr>
+      <w:r>
+        <w:rPr>
+          <w:rFonts w:ascii="Arial" w:eastAsia="Arial" w:hAnsi="Arial" w:cs="Arial"/>
+          <w:color w:val="000000" w:themeColor="text1"/>
+        </w:rPr>
+        <w:t>Only then does the LLM answer—based on those retrieved facts.</w:t>
+      </w:r>
+    </w:p>
+    <w:p>
+      <w:pPr>
+        <w:spacing w:before="240" w:after="240"/>
+      </w:pPr>
+      <w:r>
+        <w:rPr>
+          <w:rFonts w:ascii="Arial" w:eastAsia="Arial" w:hAnsi="Arial" w:cs="Arial"/>
+          <w:color w:val="000000" w:themeColor="text1"/>
+        </w:rPr>
+        <w:t>The result? AI responses that are not only relevant but also traceable.</w:t>
+      </w:r>
+    </w:p>
+    <w:p>
+      <w:pPr>
+        <w:spacing w:before="240" w:after="240"/>
+        <w:ind w:right="600"/>
+        <w:rPr>
+          <w:rFonts w:ascii="Arial" w:eastAsia="Arial" w:hAnsi="Arial" w:cs="Arial"/>
+          <w:i/>
+          <w:iCs/>
+          <w:color w:val="000000" w:themeColor="text1"/>
+        </w:rPr>
+      </w:pPr>
+      <w:r>
+        <w:rPr>
+          <w:rFonts w:ascii="Arial" w:eastAsia="Arial" w:hAnsi="Arial" w:cs="Arial"/>
+          <w:i/>
+          <w:iCs/>
+          <w:color w:val="000000" w:themeColor="text1"/>
+        </w:rPr>
+        <w:t xml:space="preserve">Deloitte (2023) reports that grounded AI like RAG reduced misinformation risks by up to 70% in customer-facing systems. </w:t>
+      </w:r>
+    </w:p>
+    <w:p>
+      <w:pPr>
+        <w:pStyle w:val="Heading2"/>
+        <w:spacing w:before="360" w:after="120"/>
+        <w:rPr>
+          <w:rFonts w:ascii="Arial" w:eastAsia="Arial" w:hAnsi="Arial" w:cs="Arial"/>
+          <w:b/>
+          <w:bCs/>
+          <w:color w:val="000000" w:themeColor="text1"/>
+          <w:sz w:val="28"/>
+          <w:szCs w:val="28"/>
+        </w:rPr>
+      </w:pPr>
+      <w:bookmarkStart w:id="3" w:name="_Toc174808794"/>
+      <w:r>
+        <w:rPr>
+          <w:rFonts w:ascii="Arial" w:eastAsia="Arial" w:hAnsi="Arial" w:cs="Arial"/>
+          <w:b/>
+          <w:bCs/>
+          <w:color w:val="000000" w:themeColor="text1"/>
+          <w:sz w:val="28"/>
+          <w:szCs w:val="28"/>
+        </w:rPr>
+        <w:t>The Hidden Cost of "Where’s That File?"</w:t>
+      </w:r>
+      <w:bookmarkEnd w:id="3"/>
+    </w:p>
+    <w:p>
+      <w:pPr>
+        <w:spacing w:before="240" w:after="240"/>
+      </w:pPr>
+      <w:r>
+        <w:rPr>
+          <w:rFonts w:ascii="Arial" w:eastAsia="Arial" w:hAnsi="Arial" w:cs="Arial"/>
+          <w:color w:val="000000" w:themeColor="text1"/>
+        </w:rPr>
+        <w:t>Searching shouldn’t be a full-time job—but for many teams, it is.</w:t>
+      </w:r>
+    </w:p>
+    <w:p>
+      <w:pPr>
+        <w:pStyle w:val="ListParagraph"/>
+        <w:numPr>
+          <w:ilvl w:val="0"/>
+          <w:numId w:val="2"/>
+        </w:numPr>
+        <w:spacing w:before="240" w:after="240"/>
+        <w:rPr>
+          <w:rFonts w:ascii="Arial" w:eastAsia="Arial" w:hAnsi="Arial" w:cs="Arial"/>
+          <w:color w:val="000000" w:themeColor="text1"/>
+        </w:rPr>
+      </w:pPr>
+      <w:r>
+        <w:rPr>
+          <w:rFonts w:ascii="Arial" w:eastAsia="Arial" w:hAnsi="Arial" w:cs="Arial"/>
+          <w:color w:val="000000" w:themeColor="text1"/>
+        </w:rPr>
+        <w:t>According to IDC, employees spend 30% of their workday looking for information.</w:t>
+      </w:r>
+    </w:p>
+    <w:p>
+      <w:pPr>
+        <w:pStyle w:val="ListParagraph"/>
+        <w:numPr>
+          <w:ilvl w:val="0"/>
+          <w:numId w:val="2"/>
+        </w:numPr>
+        <w:spacing w:before="240" w:after="240"/>
+        <w:rPr>
+          <w:rFonts w:ascii="Arial" w:eastAsia="Arial" w:hAnsi="Arial" w:cs="Arial"/>
+          <w:color w:val="000000" w:themeColor="text1"/>
+        </w:rPr>
+      </w:pPr>
+      <w:r>
+        <w:rPr>
+          <w:rFonts w:ascii="Arial" w:eastAsia="Arial" w:hAnsi="Arial" w:cs="Arial"/>
+          <w:color w:val="000000" w:themeColor="text1"/>
+        </w:rPr>
+        <w:t xml:space="preserve">A McKinsey study found knowledge workers spend 1.8 hours daily just </w:t>
+      </w:r>
+      <w:r>
+        <w:rPr>
+          <w:rFonts w:ascii="Arial" w:eastAsia="Arial" w:hAnsi="Arial" w:cs="Arial"/>
+          <w:i/>
+          <w:iCs/>
+          <w:color w:val="000000" w:themeColor="text1"/>
+        </w:rPr>
+        <w:t>searching</w:t>
+      </w:r>
+      <w:r>
+        <w:rPr>
+          <w:rFonts w:ascii="Arial" w:eastAsia="Arial" w:hAnsi="Arial" w:cs="Arial"/>
+          <w:color w:val="000000" w:themeColor="text1"/>
+        </w:rPr>
+        <w:t>.</w:t>
+      </w:r>
+    </w:p>
+    <w:p>
+      <w:pPr>
+        <w:spacing w:before="240" w:after="240"/>
+      </w:pPr>
+      <w:r>
+        <w:rPr>
+          <w:rFonts w:ascii="Arial" w:eastAsia="Arial" w:hAnsi="Arial" w:cs="Arial"/>
+          <w:color w:val="000000" w:themeColor="text1"/>
+        </w:rPr>
+        <w:t>That’s over 9 hours a week.</w:t>
+      </w:r>
+    </w:p>
+    <w:p>
+      <w:pPr>
+        <w:spacing w:before="240" w:after="240"/>
+      </w:pPr>
+      <w:r>
+        <w:rPr>
+          <w:rFonts w:ascii="Arial" w:eastAsia="Arial" w:hAnsi="Arial" w:cs="Arial"/>
+          <w:color w:val="000000" w:themeColor="text1"/>
+        </w:rPr>
+        <w:t>Per employee.</w:t>
+      </w:r>
+    </w:p>
+    <w:p>
+      <w:pPr>
+        <w:spacing w:before="240" w:after="240"/>
+      </w:pPr>
+      <w:r>
+        <w:rPr>
+          <w:rFonts w:ascii="Arial" w:eastAsia="Arial" w:hAnsi="Arial" w:cs="Arial"/>
+          <w:color w:val="000000" w:themeColor="text1"/>
+        </w:rPr>
+        <w:t>Multiply that across departments—and you’re not paying teams to innovate.</w:t>
+      </w:r>
+    </w:p>
+    <w:p>
+      <w:pPr>
+        <w:spacing w:before="240" w:after="240"/>
+      </w:pPr>
+      <w:r>
+        <w:rPr>
+          <w:rFonts w:ascii="Arial" w:eastAsia="Arial" w:hAnsi="Arial" w:cs="Arial"/>
+          <w:color w:val="000000" w:themeColor="text1"/>
+        </w:rPr>
+        <w:t>You’re paying them to Ctrl + F their way through document hell.</w:t>
+      </w:r>
+    </w:p>
+    <w:p>
+      <w:pPr>
+        <w:spacing w:before="240" w:after="240"/>
+      </w:pPr>
+      <w:r>
+        <w:rPr>
+          <w:rFonts w:ascii="Arial" w:eastAsia="Arial" w:hAnsi="Arial" w:cs="Arial"/>
+          <w:color w:val="000000" w:themeColor="text1"/>
+        </w:rPr>
+        <w:t>RAG changes that.</w:t>
+      </w:r>
+    </w:p>
+    <w:p>
+      <w:pPr>
+        <w:spacing w:before="240" w:after="240"/>
+        <w:jc w:val="center"/>
+        <w:rPr>
+          <w:rFonts w:ascii="Arial" w:eastAsia="Arial" w:hAnsi="Arial" w:cs="Arial"/>
+          <w:color w:val="000000" w:themeColor="text1"/>
+        </w:rPr>
+      </w:pPr>
+      <w:r>
+        <w:rPr>
+          <w:rFonts w:ascii="Arial" w:eastAsia="Arial" w:hAnsi="Arial" w:cs="Arial"/>
+          <w:color w:val="000000" w:themeColor="text1"/>
+        </w:rPr>
+        <w:t>https://blogimagesynoptix.blob.core.windows.net/images/Blog3-1.jpg</w:t>
+      </w:r>
+    </w:p>
+    <w:p>
+      <w:pPr>
+        <w:pStyle w:val="Heading2"/>
+        <w:spacing w:before="360" w:after="120"/>
+        <w:rPr>
+          <w:rFonts w:ascii="Arial" w:eastAsia="Arial" w:hAnsi="Arial" w:cs="Arial"/>
+          <w:b/>
+          <w:bCs/>
+          <w:color w:val="000000" w:themeColor="text1"/>
+          <w:sz w:val="28"/>
+          <w:szCs w:val="28"/>
+        </w:rPr>
+      </w:pPr>
+      <w:bookmarkStart w:id="4" w:name="_Toc353573845"/>
+      <w:r>
+        <w:rPr>
+          <w:rFonts w:ascii="Arial" w:eastAsia="Arial" w:hAnsi="Arial" w:cs="Arial"/>
+          <w:b/>
+          <w:bCs/>
+          <w:color w:val="000000" w:themeColor="text1"/>
+          <w:sz w:val="28"/>
+          <w:szCs w:val="28"/>
+        </w:rPr>
+        <w:t>So, Why Should Enterprises Care?</w:t>
+      </w:r>
+      <w:bookmarkEnd w:id="4"/>
+    </w:p>
+    <w:p>
+      <w:pPr>
+        <w:spacing w:before="240" w:after="240"/>
+      </w:pPr>
+      <w:r>
+        <w:rPr>
+          <w:rFonts w:ascii="Arial" w:eastAsia="Arial" w:hAnsi="Arial" w:cs="Arial"/>
+          <w:color w:val="000000" w:themeColor="text1"/>
+        </w:rPr>
+        <w:t>Because wasting time = losing money. In finance. In healthcare. In every department.</w:t>
+      </w:r>
+    </w:p>
+    <w:p>
+      <w:pPr>
+        <w:pStyle w:val="Heading3"/>
+        <w:spacing w:before="280"/>
+        <w:rPr>
+          <w:rFonts w:ascii="Arial" w:eastAsia="Arial" w:hAnsi="Arial" w:cs="Arial"/>
+          <w:b/>
+          <w:bCs/>
+          <w:color w:val="000000" w:themeColor="text1"/>
+          <w:sz w:val="26"/>
+          <w:szCs w:val="26"/>
+        </w:rPr>
+      </w:pPr>
+      <w:bookmarkStart w:id="5" w:name="_Toc696293146"/>
+      <w:r>
+        <w:rPr>
+          <w:rFonts w:ascii="Arial" w:eastAsia="Arial" w:hAnsi="Arial" w:cs="Arial"/>
+          <w:b/>
+          <w:bCs/>
+          <w:color w:val="000000" w:themeColor="text1"/>
+          <w:sz w:val="26"/>
+          <w:szCs w:val="26"/>
+        </w:rPr>
+        <w:t>Legal</w:t>
+      </w:r>
+      <w:bookmarkEnd w:id="5"/>
     </w:p>
     <w:p>
       <w:pPr>
@@ -414,16 +796,16 @@
         </w:numPr>
         <w:spacing w:before="240" w:after="240"/>
         <w:rPr>
-          <w:rFonts w:ascii="Arial" w:hAnsi="Arial" w:eastAsia="Arial" w:cs="Arial"/>
-          <w:color w:val="000000" w:themeColor="text1"/>
-        </w:rPr>
-      </w:pPr>
-      <w:r>
-        <w:rPr>
-          <w:rFonts w:ascii="Arial" w:hAnsi="Arial" w:eastAsia="Arial" w:cs="Arial"/>
-          <w:color w:val="000000" w:themeColor="text1"/>
-        </w:rPr>
-        <w:t>You ask a question.</w:t>
+          <w:rFonts w:ascii="Arial" w:eastAsia="Arial" w:hAnsi="Arial" w:cs="Arial"/>
+          <w:color w:val="000000" w:themeColor="text1"/>
+        </w:rPr>
+      </w:pPr>
+      <w:r>
+        <w:rPr>
+          <w:rFonts w:ascii="Arial" w:eastAsia="Arial" w:hAnsi="Arial" w:cs="Arial"/>
+          <w:color w:val="000000" w:themeColor="text1"/>
+        </w:rPr>
+        <w:t>Extract clauses from 10,000+ contracts in seconds.</w:t>
       </w:r>
     </w:p>
     <w:p>
@@ -435,37 +817,65 @@
         </w:numPr>
         <w:spacing w:before="240" w:after="240"/>
         <w:rPr>
-          <w:rFonts w:ascii="Arial" w:hAnsi="Arial" w:eastAsia="Arial" w:cs="Arial"/>
-          <w:color w:val="000000" w:themeColor="text1"/>
-        </w:rPr>
-      </w:pPr>
-      <w:r>
-        <w:rPr>
-          <w:rFonts w:ascii="Arial" w:hAnsi="Arial" w:eastAsia="Arial" w:cs="Arial"/>
-          <w:color w:val="000000" w:themeColor="text1"/>
-        </w:rPr>
-        <w:t>RAG searches your document database.</w:t>
-      </w:r>
+          <w:rFonts w:ascii="Arial" w:eastAsia="Arial" w:hAnsi="Arial" w:cs="Arial"/>
+          <w:color w:val="000000" w:themeColor="text1"/>
+        </w:rPr>
+      </w:pPr>
+      <w:r>
+        <w:rPr>
+          <w:rFonts w:ascii="Arial" w:eastAsia="Arial" w:hAnsi="Arial" w:cs="Arial"/>
+          <w:color w:val="000000" w:themeColor="text1"/>
+        </w:rPr>
+        <w:t>Instantly answer, "What NDAs expire this quarter?"</w:t>
+      </w:r>
+    </w:p>
+    <w:p>
+      <w:pPr>
+        <w:pStyle w:val="Heading3"/>
+        <w:spacing w:before="280"/>
+        <w:rPr>
+          <w:rFonts w:ascii="Arial" w:eastAsia="Arial" w:hAnsi="Arial" w:cs="Arial"/>
+          <w:b/>
+          <w:bCs/>
+          <w:color w:val="000000" w:themeColor="text1"/>
+          <w:sz w:val="26"/>
+          <w:szCs w:val="26"/>
+        </w:rPr>
+      </w:pPr>
+      <w:bookmarkStart w:id="6" w:name="_Toc1268455339"/>
+      <w:r>
+        <w:rPr>
+          <w:rFonts w:ascii="Arial" w:eastAsia="Arial" w:hAnsi="Arial" w:cs="Arial"/>
+          <w:b/>
+          <w:bCs/>
+          <w:color w:val="000000" w:themeColor="text1"/>
+          <w:sz w:val="26"/>
+          <w:szCs w:val="26"/>
+        </w:rPr>
+        <w:lastRenderedPageBreak/>
+        <w:t>Healthcare</w:t>
+      </w:r>
+      <w:bookmarkEnd w:id="6"/>
     </w:p>
     <w:p>
       <w:pPr>
         <w:pStyle w:val="ListParagraph"/>
         <w:numPr>
           <w:ilvl w:val="0"/>
-          <w:numId w:val="9"/>
+          <w:numId w:val="8"/>
         </w:numPr>
         <w:spacing w:before="240" w:after="240"/>
         <w:rPr>
-          <w:rFonts w:ascii="Arial" w:hAnsi="Arial" w:eastAsia="Arial" w:cs="Arial"/>
-          <w:color w:val="000000" w:themeColor="text1"/>
-        </w:rPr>
-      </w:pPr>
-      <w:r>
-        <w:rPr>
-          <w:rFonts w:ascii="Arial" w:hAnsi="Arial" w:eastAsia="Arial" w:cs="Arial"/>
-          <w:color w:val="000000" w:themeColor="text1"/>
-        </w:rPr>
-        <w:t>It retrieves the most relevant paragraphs or facts.</w:t>
+          <w:rFonts w:ascii="Arial" w:eastAsia="Arial" w:hAnsi="Arial" w:cs="Arial"/>
+          <w:color w:val="000000" w:themeColor="text1"/>
+        </w:rPr>
+      </w:pPr>
+      <w:r>
+        <w:rPr>
+          <w:rFonts w:ascii="Arial" w:eastAsia="Arial" w:hAnsi="Arial" w:cs="Arial"/>
+          <w:color w:val="000000" w:themeColor="text1"/>
+        </w:rPr>
+        <w:t>Retrieve patient notes across departments, regardless of file format.</w:t>
       </w:r>
     </w:p>
     <w:p>
@@ -473,270 +883,20 @@
         <w:pStyle w:val="ListParagraph"/>
         <w:numPr>
           <w:ilvl w:val="0"/>
-          <w:numId w:val="9"/>
+          <w:numId w:val="8"/>
         </w:numPr>
         <w:spacing w:before="240" w:after="240"/>
         <w:rPr>
-          <w:rFonts w:ascii="Arial" w:hAnsi="Arial" w:eastAsia="Arial" w:cs="Arial"/>
-          <w:color w:val="000000" w:themeColor="text1"/>
-        </w:rPr>
-      </w:pPr>
-      <w:r>
-        <w:rPr>
-          <w:rFonts w:ascii="Arial" w:hAnsi="Arial" w:eastAsia="Arial" w:cs="Arial"/>
-          <w:color w:val="000000" w:themeColor="text1"/>
-        </w:rPr>
-        <w:t>Only then does the LLM answer—based on those retrieved facts.</w:t>
-      </w:r>
-    </w:p>
-    <w:p>
-      <w:pPr>
-        <w:spacing w:before="240" w:after="240"/>
-      </w:pPr>
-      <w:r>
-        <w:rPr>
-          <w:rFonts w:ascii="Arial" w:hAnsi="Arial" w:eastAsia="Arial" w:cs="Arial"/>
-          <w:color w:val="000000" w:themeColor="text1"/>
-        </w:rPr>
-        <w:t>The result? AI responses that are not only relevant but also traceable.</w:t>
-      </w:r>
-    </w:p>
-    <w:p>
-      <w:pPr>
-        <w:spacing w:before="240" w:after="240"/>
-        <w:ind w:right="600"/>
-        <w:rPr>
-          <w:rFonts w:ascii="Arial" w:hAnsi="Arial" w:eastAsia="Arial" w:cs="Arial"/>
-          <w:i/>
-          <w:iCs/>
-          <w:color w:val="000000" w:themeColor="text1"/>
-        </w:rPr>
-      </w:pPr>
-      <w:r>
-        <w:rPr>
-          <w:rFonts w:ascii="Arial" w:hAnsi="Arial" w:eastAsia="Arial" w:cs="Arial"/>
-          <w:i/>
-          <w:iCs/>
-          <w:color w:val="000000" w:themeColor="text1"/>
-        </w:rPr>
-        <w:t xml:space="preserve">Deloitte (2023) reports that grounded AI like RAG reduced misinformation risks by up to 70% in customer-facing systems. </w:t>
-      </w:r>
-    </w:p>
-    <w:p>
-      <w:pPr>
-        <w:pStyle w:val="Heading2"/>
-        <w:spacing w:before="360" w:after="120"/>
-        <w:rPr>
-          <w:rFonts w:ascii="Arial" w:hAnsi="Arial" w:eastAsia="Arial" w:cs="Arial"/>
-          <w:b w:val="1"/>
-          <w:bCs w:val="1"/>
-          <w:color w:val="000000" w:themeColor="text1" w:themeTint="FF" w:themeShade="FF"/>
-          <w:sz w:val="28"/>
-          <w:szCs w:val="28"/>
-        </w:rPr>
-      </w:pPr>
-      <w:bookmarkStart w:name="_Toc174808794" w:id="1964023457"/>
-      <w:r>
-        <w:rPr>
-          <w:rFonts w:ascii="Arial" w:hAnsi="Arial" w:eastAsia="Arial" w:cs="Arial"/>
-          <w:b w:val="1"/>
-          <w:bCs w:val="1"/>
-          <w:color w:val="000000" w:themeColor="text1" w:themeTint="FF" w:themeShade="FF"/>
-          <w:sz w:val="28"/>
-          <w:szCs w:val="28"/>
-        </w:rPr>
-        <w:t>The Hidden Cost of "Where’s That File?"</w:t>
-      </w:r>
-      <w:bookmarkEnd w:id="1964023457"/>
-    </w:p>
-    <w:p>
-      <w:pPr>
-        <w:spacing w:before="240" w:after="240"/>
-      </w:pPr>
-      <w:r>
-        <w:rPr>
-          <w:rFonts w:ascii="Arial" w:hAnsi="Arial" w:eastAsia="Arial" w:cs="Arial"/>
-          <w:color w:val="000000" w:themeColor="text1"/>
-        </w:rPr>
-        <w:t>Searching shouldn’t be a full-time job—but for many teams, it is.</w:t>
-      </w:r>
-    </w:p>
-    <w:p>
-      <w:pPr>
-        <w:pStyle w:val="ListParagraph"/>
-        <w:numPr>
-          <w:ilvl w:val="0"/>
-          <w:numId w:val="21"/>
-        </w:numPr>
-        <w:spacing w:before="240" w:after="240"/>
-        <w:rPr>
-          <w:rFonts w:ascii="Arial" w:hAnsi="Arial" w:eastAsia="Arial" w:cs="Arial"/>
-          <w:color w:val="000000" w:themeColor="text1"/>
-          <w:sz w:val="24"/>
-          <w:szCs w:val="24"/>
-        </w:rPr>
-      </w:pPr>
-      <w:r>
-        <w:rPr>
-          <w:rFonts w:ascii="Arial" w:hAnsi="Arial" w:eastAsia="Arial" w:cs="Arial"/>
-          <w:color w:val="000000" w:themeColor="text1" w:themeTint="FF" w:themeShade="FF"/>
-        </w:rPr>
-        <w:t>According to IDC, employees spend 30% of their workday looking for information.</w:t>
-      </w:r>
-    </w:p>
-    <w:p>
-      <w:pPr>
-        <w:pStyle w:val="ListParagraph"/>
-        <w:numPr>
-          <w:ilvl w:val="0"/>
-          <w:numId w:val="21"/>
-        </w:numPr>
-        <w:spacing w:before="240" w:after="240"/>
-        <w:rPr>
-          <w:rFonts w:ascii="Arial" w:hAnsi="Arial" w:eastAsia="Arial" w:cs="Arial"/>
-          <w:color w:val="000000" w:themeColor="text1"/>
-          <w:sz w:val="24"/>
-          <w:szCs w:val="24"/>
-        </w:rPr>
-      </w:pPr>
-      <w:r>
-        <w:rPr>
-          <w:rFonts w:ascii="Arial" w:hAnsi="Arial" w:eastAsia="Arial" w:cs="Arial"/>
-          <w:color w:val="000000" w:themeColor="text1" w:themeTint="FF" w:themeShade="FF"/>
-        </w:rPr>
-        <w:t xml:space="preserve">A McKinsey study found knowledge workers spend 1.8 hours daily just </w:t>
-      </w:r>
-      <w:r>
-        <w:rPr>
-          <w:rFonts w:ascii="Arial" w:hAnsi="Arial" w:eastAsia="Arial" w:cs="Arial"/>
-          <w:i w:val="1"/>
-          <w:iCs w:val="1"/>
-          <w:color w:val="000000" w:themeColor="text1" w:themeTint="FF" w:themeShade="FF"/>
-        </w:rPr>
-        <w:t>searching</w:t>
-      </w:r>
-      <w:r>
-        <w:rPr>
-          <w:rFonts w:ascii="Arial" w:hAnsi="Arial" w:eastAsia="Arial" w:cs="Arial"/>
-          <w:color w:val="000000" w:themeColor="text1" w:themeTint="FF" w:themeShade="FF"/>
-        </w:rPr>
-        <w:t>.</w:t>
-      </w:r>
-    </w:p>
-    <w:p>
-      <w:pPr>
-        <w:spacing w:before="240" w:after="240"/>
-      </w:pPr>
-      <w:r>
-        <w:rPr>
-          <w:rFonts w:ascii="Arial" w:hAnsi="Arial" w:eastAsia="Arial" w:cs="Arial"/>
-          <w:color w:val="000000" w:themeColor="text1"/>
-        </w:rPr>
-        <w:t>That’s over 9 hours a week.</w:t>
-      </w:r>
-    </w:p>
-    <w:p>
-      <w:pPr>
-        <w:spacing w:before="240" w:after="240"/>
-      </w:pPr>
-      <w:r>
-        <w:rPr>
-          <w:rFonts w:ascii="Arial" w:hAnsi="Arial" w:eastAsia="Arial" w:cs="Arial"/>
-          <w:color w:val="000000" w:themeColor="text1"/>
-        </w:rPr>
-        <w:t>Per employee.</w:t>
-      </w:r>
-    </w:p>
-    <w:p>
-      <w:pPr>
-        <w:spacing w:before="240" w:after="240"/>
-      </w:pPr>
-      <w:r>
-        <w:rPr>
-          <w:rFonts w:ascii="Arial" w:hAnsi="Arial" w:eastAsia="Arial" w:cs="Arial"/>
-          <w:color w:val="000000" w:themeColor="text1"/>
-        </w:rPr>
-        <w:t>Multiply that across departments—and you’re not paying teams to innovate.</w:t>
-      </w:r>
-    </w:p>
-    <w:p>
-      <w:pPr>
-        <w:spacing w:before="240" w:after="240"/>
-      </w:pPr>
-      <w:r>
-        <w:rPr>
-          <w:rFonts w:ascii="Arial" w:hAnsi="Arial" w:eastAsia="Arial" w:cs="Arial"/>
-          <w:color w:val="000000" w:themeColor="text1"/>
-        </w:rPr>
-        <w:t>You’re paying them to Ctrl + F their way through document hell.</w:t>
-      </w:r>
-    </w:p>
-    <w:p>
-      <w:pPr>
-        <w:spacing w:before="240" w:after="240"/>
-      </w:pPr>
-      <w:r>
-        <w:rPr>
-          <w:rFonts w:ascii="Arial" w:hAnsi="Arial" w:eastAsia="Arial" w:cs="Arial"/>
-          <w:color w:val="000000" w:themeColor="text1" w:themeTint="FF" w:themeShade="FF"/>
-        </w:rPr>
-        <w:t>RAG changes that.</w:t>
-      </w:r>
-    </w:p>
-    <w:p>
-      <w:pPr>
-        <w:spacing w:before="240" w:after="240"/>
-        <w:jc w:val="center"/>
-        <w:rPr>
-          <w:rFonts w:ascii="Arial" w:hAnsi="Arial" w:eastAsia="Arial" w:cs="Arial"/>
-          <w:color w:val="000000" w:themeColor="text1" w:themeTint="FF" w:themeShade="FF"/>
-        </w:rPr>
-      </w:pPr>
-      <w:r>
-        <w:rPr>
-          <w:rFonts w:ascii="Arial" w:hAnsi="Arial" w:eastAsia="Arial" w:cs="Arial"/>
-          <w:color w:val="000000" w:themeColor="text1" w:themeTint="FF" w:themeShade="FF"/>
-        </w:rPr>
-        <w:t>https://blogimagesynoptix.blob.core.windows.net/images/Blog3-1.jpg</w:t>
-      </w:r>
-    </w:p>
-    <w:p>
-      <w:pPr>
-        <w:pStyle w:val="Heading2"/>
-        <w:spacing w:before="360" w:after="120"/>
-        <w:rPr>
-          <w:rFonts w:ascii="Arial" w:hAnsi="Arial" w:eastAsia="Arial" w:cs="Arial"/>
-          <w:b w:val="1"/>
-          <w:bCs w:val="1"/>
-          <w:color w:val="000000" w:themeColor="text1" w:themeTint="FF" w:themeShade="FF"/>
-          <w:sz w:val="28"/>
-          <w:szCs w:val="28"/>
-        </w:rPr>
-      </w:pPr>
-      <w:bookmarkStart w:name="_Toc353573845" w:id="807516832"/>
-      <w:r>
-        <w:rPr>
-          <w:rFonts w:ascii="Arial" w:hAnsi="Arial" w:eastAsia="Arial" w:cs="Arial"/>
-          <w:b w:val="1"/>
-          <w:bCs w:val="1"/>
-          <w:color w:val="000000" w:themeColor="text1" w:themeTint="FF" w:themeShade="FF"/>
-          <w:sz w:val="28"/>
-          <w:szCs w:val="28"/>
-        </w:rPr>
-        <w:t>So, Why Should Enterprises Care?</w:t>
-      </w:r>
-      <w:bookmarkEnd w:id="807516832"/>
-    </w:p>
-    <w:p>
-      <w:pPr>
-        <w:spacing w:before="240" w:after="240"/>
-      </w:pPr>
-      <w:r>
-        <w:rPr>
-          <w:rFonts w:ascii="Arial" w:hAnsi="Arial" w:eastAsia="Arial" w:cs="Arial"/>
-          <w:color w:val="000000" w:themeColor="text1"/>
-        </w:rPr>
-        <w:t>Because wasting time = losing money. In finance. In healthcare. In every department.</w:t>
+          <w:rFonts w:ascii="Arial" w:eastAsia="Arial" w:hAnsi="Arial" w:cs="Arial"/>
+          <w:color w:val="000000" w:themeColor="text1"/>
+        </w:rPr>
+      </w:pPr>
+      <w:r>
+        <w:rPr>
+          <w:rFonts w:ascii="Arial" w:eastAsia="Arial" w:hAnsi="Arial" w:cs="Arial"/>
+          <w:color w:val="000000" w:themeColor="text1"/>
+        </w:rPr>
+        <w:t>Reduce error-prone data entry during patient interactions.</w:t>
       </w:r>
     </w:p>
     <w:p>
@@ -744,27 +904,27 @@
         <w:pStyle w:val="Heading3"/>
         <w:spacing w:before="280"/>
         <w:rPr>
-          <w:rFonts w:ascii="Arial" w:hAnsi="Arial" w:eastAsia="Arial" w:cs="Arial"/>
-          <w:b w:val="1"/>
-          <w:bCs w:val="1"/>
-          <w:color w:val="000000" w:themeColor="text1" w:themeTint="FF" w:themeShade="FF"/>
+          <w:rFonts w:ascii="Arial" w:eastAsia="Arial" w:hAnsi="Arial" w:cs="Arial"/>
+          <w:b/>
+          <w:bCs/>
+          <w:color w:val="000000" w:themeColor="text1"/>
           <w:sz w:val="26"/>
           <w:szCs w:val="26"/>
         </w:rPr>
       </w:pPr>
-      <w:bookmarkStart w:name="_Toc696293146" w:id="926941278"/>
-      <w:r>
-        <w:rPr>
-          <w:rFonts w:ascii="Arial" w:hAnsi="Arial" w:eastAsia="Arial" w:cs="Arial"/>
-          <w:b w:val="1"/>
-          <w:bCs w:val="1"/>
-          <w:color w:val="000000" w:themeColor="text1" w:themeTint="FF" w:themeShade="FF"/>
+      <w:bookmarkStart w:id="7" w:name="_Toc1428835334"/>
+      <w:r>
+        <w:rPr>
+          <w:rFonts w:ascii="Arial" w:eastAsia="Arial" w:hAnsi="Arial" w:cs="Arial"/>
+          <w:b/>
+          <w:bCs/>
+          <w:color w:val="000000" w:themeColor="text1"/>
           <w:sz w:val="26"/>
           <w:szCs w:val="26"/>
         </w:rPr>
-        <w:t>Legal</w:t>
-      </w:r>
-      <w:bookmarkEnd w:id="926941278"/>
+        <w:t>Finance</w:t>
+      </w:r>
+      <w:bookmarkEnd w:id="7"/>
     </w:p>
     <w:p>
       <w:pPr>
@@ -775,16 +935,16 @@
         </w:numPr>
         <w:spacing w:before="240" w:after="240"/>
         <w:rPr>
-          <w:rFonts w:ascii="Arial" w:hAnsi="Arial" w:eastAsia="Arial" w:cs="Arial"/>
-          <w:color w:val="000000" w:themeColor="text1"/>
-        </w:rPr>
-      </w:pPr>
-      <w:r>
-        <w:rPr>
-          <w:rFonts w:ascii="Arial" w:hAnsi="Arial" w:eastAsia="Arial" w:cs="Arial"/>
-          <w:color w:val="000000" w:themeColor="text1"/>
-        </w:rPr>
-        <w:t>Extract clauses from 10,000+ contracts in seconds.</w:t>
+          <w:rFonts w:ascii="Arial" w:eastAsia="Arial" w:hAnsi="Arial" w:cs="Arial"/>
+          <w:color w:val="000000" w:themeColor="text1"/>
+        </w:rPr>
+      </w:pPr>
+      <w:r>
+        <w:rPr>
+          <w:rFonts w:ascii="Arial" w:eastAsia="Arial" w:hAnsi="Arial" w:cs="Arial"/>
+          <w:color w:val="000000" w:themeColor="text1"/>
+        </w:rPr>
+        <w:t>Find invoice terms or pricing variations across regions.</w:t>
       </w:r>
     </w:p>
     <w:p>
@@ -796,16 +956,16 @@
         </w:numPr>
         <w:spacing w:before="240" w:after="240"/>
         <w:rPr>
-          <w:rFonts w:ascii="Arial" w:hAnsi="Arial" w:eastAsia="Arial" w:cs="Arial"/>
-          <w:color w:val="000000" w:themeColor="text1"/>
-        </w:rPr>
-      </w:pPr>
-      <w:r>
-        <w:rPr>
-          <w:rFonts w:ascii="Arial" w:hAnsi="Arial" w:eastAsia="Arial" w:cs="Arial"/>
-          <w:color w:val="000000" w:themeColor="text1"/>
-        </w:rPr>
-        <w:t>Instantly answer, "What NDAs expire this quarter?"</w:t>
+          <w:rFonts w:ascii="Arial" w:eastAsia="Arial" w:hAnsi="Arial" w:cs="Arial"/>
+          <w:color w:val="000000" w:themeColor="text1"/>
+        </w:rPr>
+      </w:pPr>
+      <w:r>
+        <w:rPr>
+          <w:rFonts w:ascii="Arial" w:eastAsia="Arial" w:hAnsi="Arial" w:cs="Arial"/>
+          <w:color w:val="000000" w:themeColor="text1"/>
+        </w:rPr>
+        <w:t>Surface outdated or duplicate policies with a single prompt.</w:t>
       </w:r>
     </w:p>
     <w:p>
@@ -813,27 +973,27 @@
         <w:pStyle w:val="Heading3"/>
         <w:spacing w:before="280"/>
         <w:rPr>
-          <w:rFonts w:ascii="Arial" w:hAnsi="Arial" w:eastAsia="Arial" w:cs="Arial"/>
-          <w:b w:val="1"/>
-          <w:bCs w:val="1"/>
-          <w:color w:val="000000" w:themeColor="text1" w:themeTint="FF" w:themeShade="FF"/>
+          <w:rFonts w:ascii="Arial" w:eastAsia="Arial" w:hAnsi="Arial" w:cs="Arial"/>
+          <w:b/>
+          <w:bCs/>
+          <w:color w:val="000000" w:themeColor="text1"/>
           <w:sz w:val="26"/>
           <w:szCs w:val="26"/>
         </w:rPr>
       </w:pPr>
-      <w:bookmarkStart w:name="_Toc1268455339" w:id="475506625"/>
-      <w:r>
-        <w:rPr>
-          <w:rFonts w:ascii="Arial" w:hAnsi="Arial" w:eastAsia="Arial" w:cs="Arial"/>
-          <w:b w:val="1"/>
-          <w:bCs w:val="1"/>
-          <w:color w:val="000000" w:themeColor="text1" w:themeTint="FF" w:themeShade="FF"/>
+      <w:bookmarkStart w:id="8" w:name="_Toc511406836"/>
+      <w:r>
+        <w:rPr>
+          <w:rFonts w:ascii="Arial" w:eastAsia="Arial" w:hAnsi="Arial" w:cs="Arial"/>
+          <w:b/>
+          <w:bCs/>
+          <w:color w:val="000000" w:themeColor="text1"/>
           <w:sz w:val="26"/>
           <w:szCs w:val="26"/>
         </w:rPr>
-        <w:t>Healthcare</w:t>
-      </w:r>
-      <w:bookmarkEnd w:id="475506625"/>
+        <w:t>Even Compliance</w:t>
+      </w:r>
+      <w:bookmarkEnd w:id="8"/>
     </w:p>
     <w:p>
       <w:pPr>
@@ -844,16 +1004,32 @@
         </w:numPr>
         <w:spacing w:before="240" w:after="240"/>
         <w:rPr>
-          <w:rFonts w:ascii="Arial" w:hAnsi="Arial" w:eastAsia="Arial" w:cs="Arial"/>
-          <w:color w:val="000000" w:themeColor="text1"/>
-        </w:rPr>
-      </w:pPr>
-      <w:r>
-        <w:rPr>
-          <w:rFonts w:ascii="Arial" w:hAnsi="Arial" w:eastAsia="Arial" w:cs="Arial"/>
-          <w:color w:val="000000" w:themeColor="text1"/>
-        </w:rPr>
-        <w:t>Retrieve patient notes across departments, regardless of file format.</w:t>
+          <w:rFonts w:ascii="Arial" w:eastAsia="Arial" w:hAnsi="Arial" w:cs="Arial"/>
+          <w:color w:val="000000" w:themeColor="text1"/>
+        </w:rPr>
+      </w:pPr>
+      <w:r>
+        <w:rPr>
+          <w:rFonts w:ascii="Arial" w:eastAsia="Arial" w:hAnsi="Arial" w:cs="Arial"/>
+          <w:color w:val="000000" w:themeColor="text1"/>
+        </w:rPr>
+        <w:t xml:space="preserve">Audit trails with </w:t>
+      </w:r>
+      <w:r>
+        <w:rPr>
+          <w:rFonts w:ascii="Arial" w:eastAsia="Arial" w:hAnsi="Arial" w:cs="Arial"/>
+          <w:i/>
+          <w:iCs/>
+          <w:color w:val="000000" w:themeColor="text1"/>
+        </w:rPr>
+        <w:t>sources attached</w:t>
+      </w:r>
+      <w:r>
+        <w:rPr>
+          <w:rFonts w:ascii="Arial" w:eastAsia="Arial" w:hAnsi="Arial" w:cs="Arial"/>
+          <w:color w:val="000000" w:themeColor="text1"/>
+        </w:rPr>
+        <w:t>.</w:t>
       </w:r>
     </w:p>
     <w:p>
@@ -865,219 +1041,37 @@
         </w:numPr>
         <w:spacing w:before="240" w:after="240"/>
         <w:rPr>
-          <w:rFonts w:ascii="Arial" w:hAnsi="Arial" w:eastAsia="Arial" w:cs="Arial"/>
-          <w:color w:val="000000" w:themeColor="text1"/>
-        </w:rPr>
-      </w:pPr>
-      <w:r>
-        <w:rPr>
-          <w:rFonts w:ascii="Arial" w:hAnsi="Arial" w:eastAsia="Arial" w:cs="Arial"/>
-          <w:color w:val="000000" w:themeColor="text1"/>
-        </w:rPr>
-        <w:t>Reduce error-prone data entry during patient interactions.</w:t>
-      </w:r>
-    </w:p>
-    <w:p>
-      <w:pPr>
-        <w:pStyle w:val="Heading3"/>
-        <w:spacing w:before="280"/>
-        <w:rPr>
-          <w:rFonts w:ascii="Arial" w:hAnsi="Arial" w:eastAsia="Arial" w:cs="Arial"/>
-          <w:b w:val="1"/>
-          <w:bCs w:val="1"/>
-          <w:color w:val="000000" w:themeColor="text1" w:themeTint="FF" w:themeShade="FF"/>
-          <w:sz w:val="26"/>
-          <w:szCs w:val="26"/>
-        </w:rPr>
-      </w:pPr>
-      <w:bookmarkStart w:name="_Toc1428835334" w:id="851297528"/>
-      <w:r>
-        <w:rPr>
-          <w:rFonts w:ascii="Arial" w:hAnsi="Arial" w:eastAsia="Arial" w:cs="Arial"/>
-          <w:b w:val="1"/>
-          <w:bCs w:val="1"/>
-          <w:color w:val="000000" w:themeColor="text1" w:themeTint="FF" w:themeShade="FF"/>
-          <w:sz w:val="26"/>
-          <w:szCs w:val="26"/>
-        </w:rPr>
-        <w:t>Finance</w:t>
-      </w:r>
-      <w:bookmarkEnd w:id="851297528"/>
-    </w:p>
-    <w:p>
-      <w:pPr>
-        <w:pStyle w:val="ListParagraph"/>
-        <w:numPr>
-          <w:ilvl w:val="0"/>
-          <w:numId w:val="5"/>
-        </w:numPr>
-        <w:spacing w:before="240" w:after="240"/>
-        <w:rPr>
-          <w:rFonts w:ascii="Arial" w:hAnsi="Arial" w:eastAsia="Arial" w:cs="Arial"/>
-          <w:color w:val="000000" w:themeColor="text1"/>
-        </w:rPr>
-      </w:pPr>
-      <w:r>
-        <w:rPr>
-          <w:rFonts w:ascii="Arial" w:hAnsi="Arial" w:eastAsia="Arial" w:cs="Arial"/>
-          <w:color w:val="000000" w:themeColor="text1"/>
-        </w:rPr>
-        <w:t>Find invoice terms or pricing variations across regions.</w:t>
-      </w:r>
-    </w:p>
-    <w:p>
-      <w:pPr>
-        <w:pStyle w:val="ListParagraph"/>
-        <w:numPr>
-          <w:ilvl w:val="0"/>
-          <w:numId w:val="5"/>
-        </w:numPr>
-        <w:spacing w:before="240" w:after="240"/>
-        <w:rPr>
-          <w:rFonts w:ascii="Arial" w:hAnsi="Arial" w:eastAsia="Arial" w:cs="Arial"/>
-          <w:color w:val="000000" w:themeColor="text1"/>
-        </w:rPr>
-      </w:pPr>
-      <w:r>
-        <w:rPr>
-          <w:rFonts w:ascii="Arial" w:hAnsi="Arial" w:eastAsia="Arial" w:cs="Arial"/>
-          <w:color w:val="000000" w:themeColor="text1"/>
-        </w:rPr>
-        <w:t>Surface outdated or duplicate policies with a single prompt.</w:t>
-      </w:r>
-    </w:p>
-    <w:p>
-      <w:pPr>
-        <w:pStyle w:val="Heading3"/>
-        <w:spacing w:before="280"/>
-        <w:rPr>
-          <w:rFonts w:ascii="Arial" w:hAnsi="Arial" w:eastAsia="Arial" w:cs="Arial"/>
-          <w:b w:val="1"/>
-          <w:bCs w:val="1"/>
-          <w:color w:val="000000" w:themeColor="text1" w:themeTint="FF" w:themeShade="FF"/>
-          <w:sz w:val="26"/>
-          <w:szCs w:val="26"/>
-        </w:rPr>
-      </w:pPr>
-      <w:bookmarkStart w:name="_Toc511406836" w:id="240268358"/>
-      <w:r>
-        <w:rPr>
-          <w:rFonts w:ascii="Arial" w:hAnsi="Arial" w:eastAsia="Arial" w:cs="Arial"/>
-          <w:b w:val="1"/>
-          <w:bCs w:val="1"/>
-          <w:color w:val="000000" w:themeColor="text1" w:themeTint="FF" w:themeShade="FF"/>
-          <w:sz w:val="26"/>
-          <w:szCs w:val="26"/>
-        </w:rPr>
-        <w:t>Even Compliance</w:t>
-      </w:r>
-      <w:bookmarkEnd w:id="240268358"/>
-    </w:p>
-    <w:p>
-      <w:pPr>
-        <w:pStyle w:val="ListParagraph"/>
-        <w:numPr>
-          <w:ilvl w:val="0"/>
-          <w:numId w:val="4"/>
-        </w:numPr>
-        <w:spacing w:before="240" w:after="240"/>
-        <w:rPr>
-          <w:rFonts w:ascii="Arial" w:hAnsi="Arial" w:eastAsia="Arial" w:cs="Arial"/>
-          <w:color w:val="000000" w:themeColor="text1"/>
-        </w:rPr>
-      </w:pPr>
-      <w:r>
-        <w:rPr>
-          <w:rFonts w:ascii="Arial" w:hAnsi="Arial" w:eastAsia="Arial" w:cs="Arial"/>
-          <w:color w:val="000000" w:themeColor="text1"/>
-        </w:rPr>
-        <w:t xml:space="preserve">Audit trails with </w:t>
-      </w:r>
-      <w:r>
-        <w:rPr>
-          <w:rFonts w:ascii="Arial" w:hAnsi="Arial" w:eastAsia="Arial" w:cs="Arial"/>
+          <w:rFonts w:ascii="Arial" w:eastAsia="Arial" w:hAnsi="Arial" w:cs="Arial"/>
+          <w:color w:val="000000" w:themeColor="text1"/>
+        </w:rPr>
+      </w:pPr>
+      <w:r>
+        <w:rPr>
+          <w:rFonts w:ascii="Arial" w:eastAsia="Arial" w:hAnsi="Arial" w:cs="Arial"/>
+          <w:color w:val="000000" w:themeColor="text1"/>
+        </w:rPr>
+        <w:t>Make audit prep go from 3 weeks to 3 days.</w:t>
+      </w:r>
+    </w:p>
+    <w:p>
+      <w:pPr>
+        <w:spacing w:before="240" w:after="240"/>
+      </w:pPr>
+      <w:r>
+        <w:rPr>
+          <w:rFonts w:ascii="Arial" w:eastAsia="Arial" w:hAnsi="Arial" w:cs="Arial"/>
           <w:i/>
           <w:iCs/>
           <w:color w:val="000000" w:themeColor="text1"/>
         </w:rPr>
-        <w:t>sources attached</w:t>
-      </w:r>
-      <w:r>
-        <w:rPr>
-          <w:rFonts w:ascii="Arial" w:hAnsi="Arial" w:eastAsia="Arial" w:cs="Arial"/>
-          <w:color w:val="000000" w:themeColor="text1"/>
-        </w:rPr>
-        <w:t>.</w:t>
-      </w:r>
-    </w:p>
-    <w:p>
-      <w:pPr>
-        <w:pStyle w:val="ListParagraph"/>
-        <w:numPr>
-          <w:ilvl w:val="0"/>
-          <w:numId w:val="4"/>
-        </w:numPr>
-        <w:spacing w:before="240" w:after="240"/>
-        <w:rPr>
-          <w:rFonts w:ascii="Arial" w:hAnsi="Arial" w:eastAsia="Arial" w:cs="Arial"/>
-          <w:color w:val="000000" w:themeColor="text1"/>
-        </w:rPr>
-      </w:pPr>
-      <w:r>
-        <w:rPr>
-          <w:rFonts w:ascii="Arial" w:hAnsi="Arial" w:eastAsia="Arial" w:cs="Arial"/>
-          <w:color w:val="000000" w:themeColor="text1"/>
-        </w:rPr>
-        <w:t>Make audit prep go from 3 weeks to 3 days.</w:t>
-      </w:r>
-    </w:p>
-    <w:p>
-      <w:pPr>
-        <w:spacing w:before="240" w:after="240"/>
-      </w:pPr>
-      <w:r>
-        <w:rPr>
-          <w:rFonts w:ascii="Arial" w:hAnsi="Arial" w:eastAsia="Arial" w:cs="Arial"/>
-          <w:i w:val="1"/>
-          <w:iCs w:val="1"/>
-          <w:color w:val="000000" w:themeColor="text1" w:themeTint="FF" w:themeShade="FF"/>
-        </w:rPr>
         <w:t xml:space="preserve">Real talk: </w:t>
       </w:r>
       <w:r>
         <w:rPr>
-          <w:rFonts w:ascii="Arial" w:hAnsi="Arial" w:eastAsia="Arial" w:cs="Arial"/>
-          <w:color w:val="000000" w:themeColor="text1" w:themeTint="FF" w:themeShade="FF"/>
-        </w:rPr>
-        <w:t xml:space="preserve">RAG-based solutions for enterprise </w:t>
-      </w:r>
-      <w:r>
-        <w:rPr>
-          <w:rFonts w:ascii="Arial" w:hAnsi="Arial" w:eastAsia="Arial" w:cs="Arial"/>
-          <w:color w:val="000000" w:themeColor="text1" w:themeTint="FF" w:themeShade="FF"/>
-        </w:rPr>
-        <w:t>isn’t</w:t>
-      </w:r>
-      <w:r>
-        <w:rPr>
-          <w:rFonts w:ascii="Arial" w:hAnsi="Arial" w:eastAsia="Arial" w:cs="Arial"/>
-          <w:color w:val="000000" w:themeColor="text1" w:themeTint="FF" w:themeShade="FF"/>
-        </w:rPr>
-        <w:t xml:space="preserve"> replacing humans. </w:t>
-      </w:r>
-      <w:r>
-        <w:rPr>
-          <w:rFonts w:ascii="Arial" w:hAnsi="Arial" w:eastAsia="Arial" w:cs="Arial"/>
-          <w:color w:val="000000" w:themeColor="text1" w:themeTint="FF" w:themeShade="FF"/>
-        </w:rPr>
-        <w:t>It’s</w:t>
-      </w:r>
-      <w:r>
-        <w:rPr>
-          <w:rFonts w:ascii="Arial" w:hAnsi="Arial" w:eastAsia="Arial" w:cs="Arial"/>
-          <w:color w:val="000000" w:themeColor="text1" w:themeTint="FF" w:themeShade="FF"/>
-        </w:rPr>
-        <w:t xml:space="preserve"> rescuing them from drowning in documents.</w:t>
+          <w:rFonts w:ascii="Arial" w:eastAsia="Arial" w:hAnsi="Arial" w:cs="Arial"/>
+          <w:color w:val="000000" w:themeColor="text1"/>
+        </w:rPr>
+        <w:t>RAG-based solutions for enterprise isn’t replacing humans. It’s rescuing them from drowning in documents.</w:t>
       </w:r>
     </w:p>
     <w:p>
@@ -1085,35 +1079,35 @@
         <w:pStyle w:val="Heading2"/>
         <w:spacing w:before="360" w:after="120"/>
         <w:rPr>
-          <w:rFonts w:ascii="Arial" w:hAnsi="Arial" w:eastAsia="Arial" w:cs="Arial"/>
-          <w:b w:val="1"/>
-          <w:bCs w:val="1"/>
-          <w:color w:val="000000" w:themeColor="text1" w:themeTint="FF" w:themeShade="FF"/>
+          <w:rFonts w:ascii="Arial" w:eastAsia="Arial" w:hAnsi="Arial" w:cs="Arial"/>
+          <w:b/>
+          <w:bCs/>
+          <w:color w:val="000000" w:themeColor="text1"/>
           <w:sz w:val="28"/>
           <w:szCs w:val="28"/>
         </w:rPr>
       </w:pPr>
-      <w:bookmarkStart w:name="_Toc1297808827" w:id="772106970"/>
-      <w:r>
-        <w:rPr>
-          <w:rFonts w:ascii="Arial" w:hAnsi="Arial" w:eastAsia="Arial" w:cs="Arial"/>
-          <w:b w:val="1"/>
-          <w:bCs w:val="1"/>
-          <w:color w:val="000000" w:themeColor="text1" w:themeTint="FF" w:themeShade="FF"/>
+      <w:bookmarkStart w:id="9" w:name="_Toc1297808827"/>
+      <w:r>
+        <w:rPr>
+          <w:rFonts w:ascii="Arial" w:eastAsia="Arial" w:hAnsi="Arial" w:cs="Arial"/>
+          <w:b/>
+          <w:bCs/>
+          <w:color w:val="000000" w:themeColor="text1"/>
           <w:sz w:val="28"/>
           <w:szCs w:val="28"/>
         </w:rPr>
         <w:t>But Not All RAG Is Equal</w:t>
       </w:r>
-      <w:bookmarkEnd w:id="772106970"/>
-    </w:p>
-    <w:p>
-      <w:pPr>
-        <w:spacing w:before="240" w:after="240"/>
-      </w:pPr>
-      <w:r>
-        <w:rPr>
-          <w:rFonts w:ascii="Arial" w:hAnsi="Arial" w:eastAsia="Arial" w:cs="Arial"/>
+      <w:bookmarkEnd w:id="9"/>
+    </w:p>
+    <w:p>
+      <w:pPr>
+        <w:spacing w:before="240" w:after="240"/>
+      </w:pPr>
+      <w:r>
+        <w:rPr>
+          <w:rFonts w:ascii="Arial" w:eastAsia="Arial" w:hAnsi="Arial" w:cs="Arial"/>
           <w:color w:val="000000" w:themeColor="text1"/>
         </w:rPr>
         <w:t xml:space="preserve">Deploying </w:t>
@@ -1122,7 +1116,7 @@
         <w:r>
           <w:rPr>
             <w:rStyle w:val="Hyperlink"/>
-            <w:rFonts w:ascii="Arial" w:hAnsi="Arial" w:eastAsia="Arial" w:cs="Arial"/>
+            <w:rFonts w:ascii="Arial" w:eastAsia="Arial" w:hAnsi="Arial" w:cs="Arial"/>
             <w:color w:val="1155CC"/>
             <w:u w:val="none"/>
           </w:rPr>
@@ -1131,7 +1125,7 @@
       </w:hyperlink>
       <w:r>
         <w:rPr>
-          <w:rFonts w:ascii="Arial" w:hAnsi="Arial" w:eastAsia="Arial" w:cs="Arial"/>
+          <w:rFonts w:ascii="Arial" w:eastAsia="Arial" w:hAnsi="Arial" w:cs="Arial"/>
           <w:color w:val="000000" w:themeColor="text1"/>
         </w:rPr>
         <w:t xml:space="preserve"> means solving real-world headaches:</w:t>
@@ -1142,17 +1136,17 @@
         <w:pStyle w:val="ListParagraph"/>
         <w:numPr>
           <w:ilvl w:val="0"/>
-          <w:numId w:val="3"/>
+          <w:numId w:val="5"/>
         </w:numPr>
         <w:spacing w:before="240" w:after="240"/>
         <w:rPr>
-          <w:rFonts w:ascii="Arial" w:hAnsi="Arial" w:eastAsia="Arial" w:cs="Arial"/>
-          <w:color w:val="000000" w:themeColor="text1"/>
-        </w:rPr>
-      </w:pPr>
-      <w:r>
-        <w:rPr>
-          <w:rFonts w:ascii="Arial" w:hAnsi="Arial" w:eastAsia="Arial" w:cs="Arial"/>
+          <w:rFonts w:ascii="Arial" w:eastAsia="Arial" w:hAnsi="Arial" w:cs="Arial"/>
+          <w:color w:val="000000" w:themeColor="text1"/>
+        </w:rPr>
+      </w:pPr>
+      <w:r>
+        <w:rPr>
+          <w:rFonts w:ascii="Arial" w:eastAsia="Arial" w:hAnsi="Arial" w:cs="Arial"/>
           <w:b/>
           <w:bCs/>
           <w:color w:val="000000" w:themeColor="text1"/>
@@ -1161,7 +1155,7 @@
       </w:r>
       <w:r>
         <w:rPr>
-          <w:rFonts w:ascii="Arial" w:hAnsi="Arial" w:eastAsia="Arial" w:cs="Arial"/>
+          <w:rFonts w:ascii="Arial" w:eastAsia="Arial" w:hAnsi="Arial" w:cs="Arial"/>
           <w:color w:val="000000" w:themeColor="text1"/>
         </w:rPr>
         <w:t xml:space="preserve"> Who sees what? RAG must respect access control.</w:t>
@@ -1172,17 +1166,17 @@
         <w:pStyle w:val="ListParagraph"/>
         <w:numPr>
           <w:ilvl w:val="0"/>
-          <w:numId w:val="3"/>
+          <w:numId w:val="5"/>
         </w:numPr>
         <w:spacing w:before="240" w:after="240"/>
         <w:rPr>
-          <w:rFonts w:ascii="Arial" w:hAnsi="Arial" w:eastAsia="Arial" w:cs="Arial"/>
-          <w:color w:val="000000" w:themeColor="text1"/>
-        </w:rPr>
-      </w:pPr>
-      <w:r>
-        <w:rPr>
-          <w:rFonts w:ascii="Arial" w:hAnsi="Arial" w:eastAsia="Arial" w:cs="Arial"/>
+          <w:rFonts w:ascii="Arial" w:eastAsia="Arial" w:hAnsi="Arial" w:cs="Arial"/>
+          <w:color w:val="000000" w:themeColor="text1"/>
+        </w:rPr>
+      </w:pPr>
+      <w:r>
+        <w:rPr>
+          <w:rFonts w:ascii="Arial" w:eastAsia="Arial" w:hAnsi="Arial" w:cs="Arial"/>
           <w:b/>
           <w:bCs/>
           <w:color w:val="000000" w:themeColor="text1"/>
@@ -1191,7 +1185,7 @@
       </w:r>
       <w:r>
         <w:rPr>
-          <w:rFonts w:ascii="Arial" w:hAnsi="Arial" w:eastAsia="Arial" w:cs="Arial"/>
+          <w:rFonts w:ascii="Arial" w:eastAsia="Arial" w:hAnsi="Arial" w:cs="Arial"/>
           <w:color w:val="000000" w:themeColor="text1"/>
         </w:rPr>
         <w:t xml:space="preserve"> No one wants to wait 12 seconds for a document answer.</w:t>
@@ -1202,17 +1196,17 @@
         <w:pStyle w:val="ListParagraph"/>
         <w:numPr>
           <w:ilvl w:val="0"/>
-          <w:numId w:val="3"/>
+          <w:numId w:val="5"/>
         </w:numPr>
         <w:spacing w:before="240" w:after="240"/>
         <w:rPr>
-          <w:rFonts w:ascii="Arial" w:hAnsi="Arial" w:eastAsia="Arial" w:cs="Arial"/>
-          <w:color w:val="000000" w:themeColor="text1"/>
-        </w:rPr>
-      </w:pPr>
-      <w:r>
-        <w:rPr>
-          <w:rFonts w:ascii="Arial" w:hAnsi="Arial" w:eastAsia="Arial" w:cs="Arial"/>
+          <w:rFonts w:ascii="Arial" w:eastAsia="Arial" w:hAnsi="Arial" w:cs="Arial"/>
+          <w:color w:val="000000" w:themeColor="text1"/>
+        </w:rPr>
+      </w:pPr>
+      <w:r>
+        <w:rPr>
+          <w:rFonts w:ascii="Arial" w:eastAsia="Arial" w:hAnsi="Arial" w:cs="Arial"/>
           <w:b/>
           <w:bCs/>
           <w:color w:val="000000" w:themeColor="text1"/>
@@ -1221,10 +1215,26 @@
       </w:r>
       <w:r>
         <w:rPr>
-          <w:rFonts w:ascii="Arial" w:hAnsi="Arial" w:eastAsia="Arial" w:cs="Arial"/>
-          <w:color w:val="000000" w:themeColor="text1"/>
-        </w:rPr>
-        <w:t xml:space="preserve"> You can’t risk a "black-box" response in regulated industries.</w:t>
+          <w:rFonts w:ascii="Arial" w:eastAsia="Arial" w:hAnsi="Arial" w:cs="Arial"/>
+          <w:color w:val="000000" w:themeColor="text1"/>
+        </w:rPr>
+        <w:t xml:space="preserve"> You can’t risk a "</w:t>
+      </w:r>
+      <w:proofErr w:type="gramStart"/>
+      <w:r>
+        <w:rPr>
+          <w:rFonts w:ascii="Arial" w:eastAsia="Arial" w:hAnsi="Arial" w:cs="Arial"/>
+          <w:color w:val="000000" w:themeColor="text1"/>
+        </w:rPr>
+        <w:t>black-box</w:t>
+      </w:r>
+      <w:proofErr w:type="gramEnd"/>
+      <w:r>
+        <w:rPr>
+          <w:rFonts w:ascii="Arial" w:eastAsia="Arial" w:hAnsi="Arial" w:cs="Arial"/>
+          <w:color w:val="000000" w:themeColor="text1"/>
+        </w:rPr>
+        <w:t>" response in regulated industries.</w:t>
       </w:r>
     </w:p>
     <w:p>
@@ -1232,27 +1242,27 @@
         <w:pStyle w:val="Heading3"/>
         <w:spacing w:before="320"/>
         <w:rPr>
-          <w:rFonts w:ascii="Arial" w:hAnsi="Arial" w:eastAsia="Arial" w:cs="Arial"/>
-          <w:b w:val="1"/>
-          <w:bCs w:val="1"/>
+          <w:rFonts w:ascii="Arial" w:eastAsia="Arial" w:hAnsi="Arial" w:cs="Arial"/>
+          <w:b/>
+          <w:bCs/>
           <w:color w:val="434343"/>
           <w:sz w:val="26"/>
           <w:szCs w:val="26"/>
         </w:rPr>
       </w:pPr>
-      <w:bookmarkStart w:name="_Toc1837869853" w:id="1044610300"/>
-      <w:r>
-        <w:rPr>
-          <w:rFonts w:ascii="Arial" w:hAnsi="Arial" w:eastAsia="Arial" w:cs="Arial"/>
-          <w:b w:val="1"/>
-          <w:bCs w:val="1"/>
+      <w:bookmarkStart w:id="10" w:name="_Toc1837869853"/>
+      <w:r>
+        <w:rPr>
+          <w:rFonts w:ascii="Arial" w:eastAsia="Arial" w:hAnsi="Arial" w:cs="Arial"/>
+          <w:b/>
+          <w:bCs/>
           <w:color w:val="434343"/>
           <w:sz w:val="26"/>
           <w:szCs w:val="26"/>
         </w:rPr>
         <w:t>RAG vs. Traditional Search vs. Chatbots</w:t>
       </w:r>
-      <w:bookmarkEnd w:id="1044610300"/>
+      <w:bookmarkEnd w:id="10"/>
     </w:p>
     <w:tbl>
       <w:tblPr>
@@ -1276,7 +1286,6 @@
           <w:tcPr>
             <w:cnfStyle w:val="001000000100" w:firstRow="0" w:lastRow="0" w:firstColumn="1" w:lastColumn="0" w:oddVBand="0" w:evenVBand="0" w:oddHBand="0" w:evenHBand="0" w:firstRowFirstColumn="1" w:firstRowLastColumn="0" w:lastRowFirstColumn="0" w:lastRowLastColumn="0"/>
             <w:tcW w:w="2995" w:type="dxa"/>
-            <w:tcMar/>
           </w:tcPr>
           <w:p>
             <w:pPr>
@@ -1286,7 +1295,7 @@
             </w:pPr>
             <w:r>
               <w:rPr>
-                <w:rFonts w:ascii="Arial" w:hAnsi="Arial" w:eastAsia="Arial" w:cs="Arial"/>
+                <w:rFonts w:ascii="Arial" w:eastAsia="Arial" w:hAnsi="Arial" w:cs="Arial"/>
                 <w:color w:val="000000" w:themeColor="text1"/>
               </w:rPr>
               <w:t>Feature</w:t>
@@ -1295,9 +1304,7 @@
         </w:tc>
         <w:tc>
           <w:tcPr>
-            <w:cnfStyle w:val="000000000000" w:firstRow="0" w:lastRow="0" w:firstColumn="0" w:lastColumn="0" w:oddVBand="0" w:evenVBand="0" w:oddHBand="0" w:evenHBand="0" w:firstRowFirstColumn="0" w:firstRowLastColumn="0" w:lastRowFirstColumn="0" w:lastRowLastColumn="0"/>
             <w:tcW w:w="2170" w:type="dxa"/>
-            <w:tcMar/>
           </w:tcPr>
           <w:p>
             <w:pPr>
@@ -1308,9 +1315,7 @@
             </w:pPr>
             <w:r>
               <w:rPr>
-                <w:rFonts w:ascii="Arial" w:hAnsi="Arial" w:eastAsia="Arial" w:cs="Arial"/>
-                <w:b w:val="0"/>
-                <w:bCs w:val="0"/>
+                <w:rFonts w:ascii="Arial" w:eastAsia="Arial" w:hAnsi="Arial" w:cs="Arial"/>
                 <w:color w:val="000000" w:themeColor="text1"/>
               </w:rPr>
               <w:t>Traditional Search</w:t>
@@ -1319,9 +1324,7 @@
         </w:tc>
         <w:tc>
           <w:tcPr>
-            <w:cnfStyle w:val="000000000000" w:firstRow="0" w:lastRow="0" w:firstColumn="0" w:lastColumn="0" w:oddVBand="0" w:evenVBand="0" w:oddHBand="0" w:evenHBand="0" w:firstRowFirstColumn="0" w:firstRowLastColumn="0" w:lastRowFirstColumn="0" w:lastRowLastColumn="0"/>
             <w:tcW w:w="1810" w:type="dxa"/>
-            <w:tcMar/>
           </w:tcPr>
           <w:p>
             <w:pPr>
@@ -1332,9 +1335,7 @@
             </w:pPr>
             <w:r>
               <w:rPr>
-                <w:rFonts w:ascii="Arial" w:hAnsi="Arial" w:eastAsia="Arial" w:cs="Arial"/>
-                <w:b w:val="0"/>
-                <w:bCs w:val="0"/>
+                <w:rFonts w:ascii="Arial" w:eastAsia="Arial" w:hAnsi="Arial" w:cs="Arial"/>
                 <w:color w:val="000000" w:themeColor="text1"/>
               </w:rPr>
               <w:t>Basic Chatbots</w:t>
@@ -1343,9 +1344,7 @@
         </w:tc>
         <w:tc>
           <w:tcPr>
-            <w:cnfStyle w:val="000000000000" w:firstRow="0" w:lastRow="0" w:firstColumn="0" w:lastColumn="0" w:oddVBand="0" w:evenVBand="0" w:oddHBand="0" w:evenHBand="0" w:firstRowFirstColumn="0" w:firstRowLastColumn="0" w:lastRowFirstColumn="0" w:lastRowLastColumn="0"/>
             <w:tcW w:w="2245" w:type="dxa"/>
-            <w:tcMar/>
           </w:tcPr>
           <w:p>
             <w:pPr>
@@ -1356,9 +1355,7 @@
             </w:pPr>
             <w:r>
               <w:rPr>
-                <w:rFonts w:ascii="Arial" w:hAnsi="Arial" w:eastAsia="Arial" w:cs="Arial"/>
-                <w:b w:val="0"/>
-                <w:bCs w:val="0"/>
+                <w:rFonts w:ascii="Arial" w:eastAsia="Arial" w:hAnsi="Arial" w:cs="Arial"/>
                 <w:color w:val="000000" w:themeColor="text1"/>
               </w:rPr>
               <w:t>RAG-Based Search</w:t>
@@ -1374,7 +1371,6 @@
           <w:tcPr>
             <w:cnfStyle w:val="001000000000" w:firstRow="0" w:lastRow="0" w:firstColumn="1" w:lastColumn="0" w:oddVBand="0" w:evenVBand="0" w:oddHBand="0" w:evenHBand="0" w:firstRowFirstColumn="0" w:firstRowLastColumn="0" w:lastRowFirstColumn="0" w:lastRowLastColumn="0"/>
             <w:tcW w:w="2995" w:type="dxa"/>
-            <w:tcMar/>
           </w:tcPr>
           <w:p>
             <w:pPr>
@@ -1384,9 +1380,7 @@
             </w:pPr>
             <w:r>
               <w:rPr>
-                <w:rFonts w:ascii="Arial" w:hAnsi="Arial" w:eastAsia="Arial" w:cs="Arial"/>
-                <w:b w:val="0"/>
-                <w:bCs w:val="0"/>
+                <w:rFonts w:ascii="Arial" w:eastAsia="Arial" w:hAnsi="Arial" w:cs="Arial"/>
                 <w:color w:val="000000" w:themeColor="text1"/>
               </w:rPr>
               <w:t>Uses enterprise documents?</w:t>
@@ -1395,9 +1389,7 @@
         </w:tc>
         <w:tc>
           <w:tcPr>
-            <w:cnfStyle w:val="000000000000" w:firstRow="0" w:lastRow="0" w:firstColumn="0" w:lastColumn="0" w:oddVBand="0" w:evenVBand="0" w:oddHBand="0" w:evenHBand="0" w:firstRowFirstColumn="0" w:firstRowLastColumn="0" w:lastRowFirstColumn="0" w:lastRowLastColumn="0"/>
             <w:tcW w:w="2170" w:type="dxa"/>
-            <w:tcMar/>
           </w:tcPr>
           <w:p>
             <w:pPr>
@@ -1408,7 +1400,7 @@
             </w:pPr>
             <w:r>
               <w:rPr>
-                <w:rFonts w:ascii="Arial" w:hAnsi="Arial" w:eastAsia="Arial" w:cs="Arial"/>
+                <w:rFonts w:ascii="Arial" w:eastAsia="Arial" w:hAnsi="Arial" w:cs="Arial"/>
                 <w:color w:val="000000" w:themeColor="text1"/>
               </w:rPr>
               <w:t>❌</w:t>
@@ -1417,9 +1409,7 @@
         </w:tc>
         <w:tc>
           <w:tcPr>
-            <w:cnfStyle w:val="000000000000" w:firstRow="0" w:lastRow="0" w:firstColumn="0" w:lastColumn="0" w:oddVBand="0" w:evenVBand="0" w:oddHBand="0" w:evenHBand="0" w:firstRowFirstColumn="0" w:firstRowLastColumn="0" w:lastRowFirstColumn="0" w:lastRowLastColumn="0"/>
             <w:tcW w:w="1810" w:type="dxa"/>
-            <w:tcMar/>
           </w:tcPr>
           <w:p>
             <w:pPr>
@@ -1430,7 +1420,7 @@
             </w:pPr>
             <w:r>
               <w:rPr>
-                <w:rFonts w:ascii="Arial" w:hAnsi="Arial" w:eastAsia="Arial" w:cs="Arial"/>
+                <w:rFonts w:ascii="Arial" w:eastAsia="Arial" w:hAnsi="Arial" w:cs="Arial"/>
                 <w:color w:val="000000" w:themeColor="text1"/>
               </w:rPr>
               <w:t>❌</w:t>
@@ -1439,9 +1429,7 @@
         </w:tc>
         <w:tc>
           <w:tcPr>
-            <w:cnfStyle w:val="000000000000" w:firstRow="0" w:lastRow="0" w:firstColumn="0" w:lastColumn="0" w:oddVBand="0" w:evenVBand="0" w:oddHBand="0" w:evenHBand="0" w:firstRowFirstColumn="0" w:firstRowLastColumn="0" w:lastRowFirstColumn="0" w:lastRowLastColumn="0"/>
             <w:tcW w:w="2245" w:type="dxa"/>
-            <w:tcMar/>
           </w:tcPr>
           <w:p>
             <w:pPr>
@@ -1452,7 +1440,7 @@
             </w:pPr>
             <w:r>
               <w:rPr>
-                <w:rFonts w:ascii="Arial" w:hAnsi="Arial" w:eastAsia="Arial" w:cs="Arial"/>
+                <w:rFonts w:ascii="Arial" w:eastAsia="Arial" w:hAnsi="Arial" w:cs="Arial"/>
                 <w:color w:val="000000" w:themeColor="text1"/>
               </w:rPr>
               <w:t>✅</w:t>
@@ -1468,7 +1456,6 @@
           <w:tcPr>
             <w:cnfStyle w:val="001000000000" w:firstRow="0" w:lastRow="0" w:firstColumn="1" w:lastColumn="0" w:oddVBand="0" w:evenVBand="0" w:oddHBand="0" w:evenHBand="0" w:firstRowFirstColumn="0" w:firstRowLastColumn="0" w:lastRowFirstColumn="0" w:lastRowLastColumn="0"/>
             <w:tcW w:w="2995" w:type="dxa"/>
-            <w:tcMar/>
           </w:tcPr>
           <w:p>
             <w:pPr>
@@ -1478,9 +1465,7 @@
             </w:pPr>
             <w:r>
               <w:rPr>
-                <w:rFonts w:ascii="Arial" w:hAnsi="Arial" w:eastAsia="Arial" w:cs="Arial"/>
-                <w:b w:val="0"/>
-                <w:bCs w:val="0"/>
+                <w:rFonts w:ascii="Arial" w:eastAsia="Arial" w:hAnsi="Arial" w:cs="Arial"/>
                 <w:color w:val="000000" w:themeColor="text1"/>
               </w:rPr>
               <w:t>Gives contextual answers?</w:t>
@@ -1489,9 +1474,7 @@
         </w:tc>
         <w:tc>
           <w:tcPr>
-            <w:cnfStyle w:val="000000000000" w:firstRow="0" w:lastRow="0" w:firstColumn="0" w:lastColumn="0" w:oddVBand="0" w:evenVBand="0" w:oddHBand="0" w:evenHBand="0" w:firstRowFirstColumn="0" w:firstRowLastColumn="0" w:lastRowFirstColumn="0" w:lastRowLastColumn="0"/>
             <w:tcW w:w="2170" w:type="dxa"/>
-            <w:tcMar/>
           </w:tcPr>
           <w:p>
             <w:pPr>
@@ -1502,7 +1485,7 @@
             </w:pPr>
             <w:r>
               <w:rPr>
-                <w:rFonts w:ascii="Arial" w:hAnsi="Arial" w:eastAsia="Arial" w:cs="Arial"/>
+                <w:rFonts w:ascii="Arial" w:eastAsia="Arial" w:hAnsi="Arial" w:cs="Arial"/>
                 <w:color w:val="000000" w:themeColor="text1"/>
               </w:rPr>
               <w:t>❌</w:t>
@@ -1511,9 +1494,7 @@
         </w:tc>
         <w:tc>
           <w:tcPr>
-            <w:cnfStyle w:val="000000000000" w:firstRow="0" w:lastRow="0" w:firstColumn="0" w:lastColumn="0" w:oddVBand="0" w:evenVBand="0" w:oddHBand="0" w:evenHBand="0" w:firstRowFirstColumn="0" w:firstRowLastColumn="0" w:lastRowFirstColumn="0" w:lastRowLastColumn="0"/>
             <w:tcW w:w="1810" w:type="dxa"/>
-            <w:tcMar/>
           </w:tcPr>
           <w:p>
             <w:pPr>
@@ -1524,7 +1505,7 @@
             </w:pPr>
             <w:r>
               <w:rPr>
-                <w:rFonts w:ascii="Arial" w:hAnsi="Arial" w:eastAsia="Arial" w:cs="Arial"/>
+                <w:rFonts w:ascii="Arial" w:eastAsia="Arial" w:hAnsi="Arial" w:cs="Arial"/>
                 <w:color w:val="000000" w:themeColor="text1"/>
               </w:rPr>
               <w:t>✅ (sort of)</w:t>
@@ -1533,9 +1514,7 @@
         </w:tc>
         <w:tc>
           <w:tcPr>
-            <w:cnfStyle w:val="000000000000" w:firstRow="0" w:lastRow="0" w:firstColumn="0" w:lastColumn="0" w:oddVBand="0" w:evenVBand="0" w:oddHBand="0" w:evenHBand="0" w:firstRowFirstColumn="0" w:firstRowLastColumn="0" w:lastRowFirstColumn="0" w:lastRowLastColumn="0"/>
             <w:tcW w:w="2245" w:type="dxa"/>
-            <w:tcMar/>
           </w:tcPr>
           <w:p>
             <w:pPr>
@@ -1546,7 +1525,7 @@
             </w:pPr>
             <w:r>
               <w:rPr>
-                <w:rFonts w:ascii="Arial" w:hAnsi="Arial" w:eastAsia="Arial" w:cs="Arial"/>
+                <w:rFonts w:ascii="Arial" w:eastAsia="Arial" w:hAnsi="Arial" w:cs="Arial"/>
                 <w:color w:val="000000" w:themeColor="text1"/>
               </w:rPr>
               <w:t>✅</w:t>
@@ -1562,7 +1541,6 @@
           <w:tcPr>
             <w:cnfStyle w:val="001000000000" w:firstRow="0" w:lastRow="0" w:firstColumn="1" w:lastColumn="0" w:oddVBand="0" w:evenVBand="0" w:oddHBand="0" w:evenHBand="0" w:firstRowFirstColumn="0" w:firstRowLastColumn="0" w:lastRowFirstColumn="0" w:lastRowLastColumn="0"/>
             <w:tcW w:w="2995" w:type="dxa"/>
-            <w:tcMar/>
           </w:tcPr>
           <w:p>
             <w:pPr>
@@ -1572,9 +1550,7 @@
             </w:pPr>
             <w:r>
               <w:rPr>
-                <w:rFonts w:ascii="Arial" w:hAnsi="Arial" w:eastAsia="Arial" w:cs="Arial"/>
-                <w:b w:val="0"/>
-                <w:bCs w:val="0"/>
+                <w:rFonts w:ascii="Arial" w:eastAsia="Arial" w:hAnsi="Arial" w:cs="Arial"/>
                 <w:color w:val="000000" w:themeColor="text1"/>
               </w:rPr>
               <w:t>Cites exact source files?</w:t>
@@ -1583,9 +1559,7 @@
         </w:tc>
         <w:tc>
           <w:tcPr>
-            <w:cnfStyle w:val="000000000000" w:firstRow="0" w:lastRow="0" w:firstColumn="0" w:lastColumn="0" w:oddVBand="0" w:evenVBand="0" w:oddHBand="0" w:evenHBand="0" w:firstRowFirstColumn="0" w:firstRowLastColumn="0" w:lastRowFirstColumn="0" w:lastRowLastColumn="0"/>
             <w:tcW w:w="2170" w:type="dxa"/>
-            <w:tcMar/>
           </w:tcPr>
           <w:p>
             <w:pPr>
@@ -1596,7 +1570,7 @@
             </w:pPr>
             <w:r>
               <w:rPr>
-                <w:rFonts w:ascii="Arial" w:hAnsi="Arial" w:eastAsia="Arial" w:cs="Arial"/>
+                <w:rFonts w:ascii="Arial" w:eastAsia="Arial" w:hAnsi="Arial" w:cs="Arial"/>
                 <w:color w:val="000000" w:themeColor="text1"/>
               </w:rPr>
               <w:t>❌</w:t>
@@ -1605,9 +1579,7 @@
         </w:tc>
         <w:tc>
           <w:tcPr>
-            <w:cnfStyle w:val="000000000000" w:firstRow="0" w:lastRow="0" w:firstColumn="0" w:lastColumn="0" w:oddVBand="0" w:evenVBand="0" w:oddHBand="0" w:evenHBand="0" w:firstRowFirstColumn="0" w:firstRowLastColumn="0" w:lastRowFirstColumn="0" w:lastRowLastColumn="0"/>
             <w:tcW w:w="1810" w:type="dxa"/>
-            <w:tcMar/>
           </w:tcPr>
           <w:p>
             <w:pPr>
@@ -1618,7 +1590,7 @@
             </w:pPr>
             <w:r>
               <w:rPr>
-                <w:rFonts w:ascii="Arial" w:hAnsi="Arial" w:eastAsia="Arial" w:cs="Arial"/>
+                <w:rFonts w:ascii="Arial" w:eastAsia="Arial" w:hAnsi="Arial" w:cs="Arial"/>
                 <w:color w:val="000000" w:themeColor="text1"/>
               </w:rPr>
               <w:t>❌</w:t>
@@ -1627,9 +1599,7 @@
         </w:tc>
         <w:tc>
           <w:tcPr>
-            <w:cnfStyle w:val="000000000000" w:firstRow="0" w:lastRow="0" w:firstColumn="0" w:lastColumn="0" w:oddVBand="0" w:evenVBand="0" w:oddHBand="0" w:evenHBand="0" w:firstRowFirstColumn="0" w:firstRowLastColumn="0" w:lastRowFirstColumn="0" w:lastRowLastColumn="0"/>
             <w:tcW w:w="2245" w:type="dxa"/>
-            <w:tcMar/>
           </w:tcPr>
           <w:p>
             <w:pPr>
@@ -1640,7 +1610,7 @@
             </w:pPr>
             <w:r>
               <w:rPr>
-                <w:rFonts w:ascii="Arial" w:hAnsi="Arial" w:eastAsia="Arial" w:cs="Arial"/>
+                <w:rFonts w:ascii="Arial" w:eastAsia="Arial" w:hAnsi="Arial" w:cs="Arial"/>
                 <w:color w:val="000000" w:themeColor="text1"/>
               </w:rPr>
               <w:t>✅</w:t>
@@ -1656,7 +1626,6 @@
           <w:tcPr>
             <w:cnfStyle w:val="001000000000" w:firstRow="0" w:lastRow="0" w:firstColumn="1" w:lastColumn="0" w:oddVBand="0" w:evenVBand="0" w:oddHBand="0" w:evenHBand="0" w:firstRowFirstColumn="0" w:firstRowLastColumn="0" w:lastRowFirstColumn="0" w:lastRowLastColumn="0"/>
             <w:tcW w:w="2995" w:type="dxa"/>
-            <w:tcMar/>
           </w:tcPr>
           <w:p>
             <w:pPr>
@@ -1666,20 +1635,17 @@
             </w:pPr>
             <w:r>
               <w:rPr>
-                <w:rFonts w:ascii="Arial" w:hAnsi="Arial" w:eastAsia="Arial" w:cs="Arial"/>
-                <w:b w:val="0"/>
-                <w:bCs w:val="0"/>
+                <w:rFonts w:ascii="Arial" w:eastAsia="Arial" w:hAnsi="Arial" w:cs="Arial"/>
                 <w:color w:val="000000" w:themeColor="text1"/>
               </w:rPr>
+              <w:lastRenderedPageBreak/>
               <w:t>Updates as your data changes?</w:t>
             </w:r>
           </w:p>
         </w:tc>
         <w:tc>
           <w:tcPr>
-            <w:cnfStyle w:val="000000000000" w:firstRow="0" w:lastRow="0" w:firstColumn="0" w:lastColumn="0" w:oddVBand="0" w:evenVBand="0" w:oddHBand="0" w:evenHBand="0" w:firstRowFirstColumn="0" w:firstRowLastColumn="0" w:lastRowFirstColumn="0" w:lastRowLastColumn="0"/>
             <w:tcW w:w="2170" w:type="dxa"/>
-            <w:tcMar/>
           </w:tcPr>
           <w:p>
             <w:pPr>
@@ -1690,7 +1656,7 @@
             </w:pPr>
             <w:r>
               <w:rPr>
-                <w:rFonts w:ascii="Arial" w:hAnsi="Arial" w:eastAsia="Arial" w:cs="Arial"/>
+                <w:rFonts w:ascii="Arial" w:eastAsia="Arial" w:hAnsi="Arial" w:cs="Arial"/>
                 <w:color w:val="000000" w:themeColor="text1"/>
               </w:rPr>
               <w:t>❌</w:t>
@@ -1699,9 +1665,7 @@
         </w:tc>
         <w:tc>
           <w:tcPr>
-            <w:cnfStyle w:val="000000000000" w:firstRow="0" w:lastRow="0" w:firstColumn="0" w:lastColumn="0" w:oddVBand="0" w:evenVBand="0" w:oddHBand="0" w:evenHBand="0" w:firstRowFirstColumn="0" w:firstRowLastColumn="0" w:lastRowFirstColumn="0" w:lastRowLastColumn="0"/>
             <w:tcW w:w="1810" w:type="dxa"/>
-            <w:tcMar/>
           </w:tcPr>
           <w:p>
             <w:pPr>
@@ -1712,7 +1676,7 @@
             </w:pPr>
             <w:r>
               <w:rPr>
-                <w:rFonts w:ascii="Arial" w:hAnsi="Arial" w:eastAsia="Arial" w:cs="Arial"/>
+                <w:rFonts w:ascii="Arial" w:eastAsia="Arial" w:hAnsi="Arial" w:cs="Arial"/>
                 <w:color w:val="000000" w:themeColor="text1"/>
               </w:rPr>
               <w:t>❌</w:t>
@@ -1721,9 +1685,7 @@
         </w:tc>
         <w:tc>
           <w:tcPr>
-            <w:cnfStyle w:val="000000000000" w:firstRow="0" w:lastRow="0" w:firstColumn="0" w:lastColumn="0" w:oddVBand="0" w:evenVBand="0" w:oddHBand="0" w:evenHBand="0" w:firstRowFirstColumn="0" w:firstRowLastColumn="0" w:lastRowFirstColumn="0" w:lastRowLastColumn="0"/>
             <w:tcW w:w="2245" w:type="dxa"/>
-            <w:tcMar/>
           </w:tcPr>
           <w:p>
             <w:pPr>
@@ -1734,7 +1696,7 @@
             </w:pPr>
             <w:r>
               <w:rPr>
-                <w:rFonts w:ascii="Arial" w:hAnsi="Arial" w:eastAsia="Arial" w:cs="Arial"/>
+                <w:rFonts w:ascii="Arial" w:eastAsia="Arial" w:hAnsi="Arial" w:cs="Arial"/>
                 <w:color w:val="000000" w:themeColor="text1"/>
               </w:rPr>
               <w:t>✅</w:t>
@@ -1750,7 +1712,6 @@
           <w:tcPr>
             <w:cnfStyle w:val="001000000000" w:firstRow="0" w:lastRow="0" w:firstColumn="1" w:lastColumn="0" w:oddVBand="0" w:evenVBand="0" w:oddHBand="0" w:evenHBand="0" w:firstRowFirstColumn="0" w:firstRowLastColumn="0" w:lastRowFirstColumn="0" w:lastRowLastColumn="0"/>
             <w:tcW w:w="2995" w:type="dxa"/>
-            <w:tcMar/>
           </w:tcPr>
           <w:p>
             <w:pPr>
@@ -1760,9 +1721,7 @@
             </w:pPr>
             <w:r>
               <w:rPr>
-                <w:rFonts w:ascii="Arial" w:hAnsi="Arial" w:eastAsia="Arial" w:cs="Arial"/>
-                <w:b w:val="0"/>
-                <w:bCs w:val="0"/>
+                <w:rFonts w:ascii="Arial" w:eastAsia="Arial" w:hAnsi="Arial" w:cs="Arial"/>
                 <w:color w:val="000000" w:themeColor="text1"/>
               </w:rPr>
               <w:t>Reduces hallucinations?</w:t>
@@ -1771,9 +1730,7 @@
         </w:tc>
         <w:tc>
           <w:tcPr>
-            <w:cnfStyle w:val="000000000000" w:firstRow="0" w:lastRow="0" w:firstColumn="0" w:lastColumn="0" w:oddVBand="0" w:evenVBand="0" w:oddHBand="0" w:evenHBand="0" w:firstRowFirstColumn="0" w:firstRowLastColumn="0" w:lastRowFirstColumn="0" w:lastRowLastColumn="0"/>
             <w:tcW w:w="2170" w:type="dxa"/>
-            <w:tcMar/>
           </w:tcPr>
           <w:p>
             <w:pPr>
@@ -1784,7 +1741,7 @@
             </w:pPr>
             <w:r>
               <w:rPr>
-                <w:rFonts w:ascii="Arial" w:hAnsi="Arial" w:eastAsia="Arial" w:cs="Arial"/>
+                <w:rFonts w:ascii="Arial" w:eastAsia="Arial" w:hAnsi="Arial" w:cs="Arial"/>
                 <w:color w:val="000000" w:themeColor="text1"/>
               </w:rPr>
               <w:t>❌</w:t>
@@ -1793,9 +1750,7 @@
         </w:tc>
         <w:tc>
           <w:tcPr>
-            <w:cnfStyle w:val="000000000000" w:firstRow="0" w:lastRow="0" w:firstColumn="0" w:lastColumn="0" w:oddVBand="0" w:evenVBand="0" w:oddHBand="0" w:evenHBand="0" w:firstRowFirstColumn="0" w:firstRowLastColumn="0" w:lastRowFirstColumn="0" w:lastRowLastColumn="0"/>
             <w:tcW w:w="1810" w:type="dxa"/>
-            <w:tcMar/>
           </w:tcPr>
           <w:p>
             <w:pPr>
@@ -1806,7 +1761,7 @@
             </w:pPr>
             <w:r>
               <w:rPr>
-                <w:rFonts w:ascii="Arial" w:hAnsi="Arial" w:eastAsia="Arial" w:cs="Arial"/>
+                <w:rFonts w:ascii="Arial" w:eastAsia="Arial" w:hAnsi="Arial" w:cs="Arial"/>
                 <w:color w:val="000000" w:themeColor="text1"/>
               </w:rPr>
               <w:t>❌</w:t>
@@ -1815,9 +1770,7 @@
         </w:tc>
         <w:tc>
           <w:tcPr>
-            <w:cnfStyle w:val="000000000000" w:firstRow="0" w:lastRow="0" w:firstColumn="0" w:lastColumn="0" w:oddVBand="0" w:evenVBand="0" w:oddHBand="0" w:evenHBand="0" w:firstRowFirstColumn="0" w:firstRowLastColumn="0" w:lastRowFirstColumn="0" w:lastRowLastColumn="0"/>
             <w:tcW w:w="2245" w:type="dxa"/>
-            <w:tcMar/>
           </w:tcPr>
           <w:p>
             <w:pPr>
@@ -1828,7 +1781,7 @@
             </w:pPr>
             <w:r>
               <w:rPr>
-                <w:rFonts w:ascii="Arial" w:hAnsi="Arial" w:eastAsia="Arial" w:cs="Arial"/>
+                <w:rFonts w:ascii="Arial" w:eastAsia="Arial" w:hAnsi="Arial" w:cs="Arial"/>
                 <w:color w:val="000000" w:themeColor="text1"/>
               </w:rPr>
               <w:t>✅</w:t>
@@ -1841,32 +1794,41 @@
       <w:pPr>
         <w:spacing w:before="240" w:after="240"/>
         <w:rPr>
-          <w:rFonts w:ascii="Arial" w:hAnsi="Arial" w:eastAsia="Arial" w:cs="Arial"/>
-          <w:color w:val="000000" w:themeColor="text1"/>
-        </w:rPr>
-      </w:pPr>
-    </w:p>
-    <w:p>
-      <w:pPr>
-        <w:spacing w:before="240" w:after="240"/>
-      </w:pPr>
-      <w:r>
-        <w:rPr>
-          <w:rFonts w:ascii="Arial" w:hAnsi="Arial" w:eastAsia="Arial" w:cs="Arial"/>
+          <w:rFonts w:ascii="Arial" w:eastAsia="Arial" w:hAnsi="Arial" w:cs="Arial"/>
+          <w:color w:val="000000" w:themeColor="text1"/>
+        </w:rPr>
+      </w:pPr>
+    </w:p>
+    <w:p>
+      <w:pPr>
+        <w:spacing w:before="240" w:after="240"/>
+      </w:pPr>
+      <w:r>
+        <w:rPr>
+          <w:rFonts w:ascii="Arial" w:eastAsia="Arial" w:hAnsi="Arial" w:cs="Arial"/>
           <w:color w:val="000000" w:themeColor="text1"/>
         </w:rPr>
         <w:t xml:space="preserve">This is where </w:t>
       </w:r>
-      <w:r>
-        <w:rPr>
-          <w:rFonts w:ascii="Arial" w:hAnsi="Arial" w:eastAsia="Arial" w:cs="Arial"/>
-          <w:color w:val="000000" w:themeColor="text1"/>
-        </w:rPr>
-        <w:t>Synoptix AI</w:t>
-      </w:r>
-      <w:r>
-        <w:rPr>
-          <w:rFonts w:ascii="Arial" w:hAnsi="Arial" w:eastAsia="Arial" w:cs="Arial"/>
+      <w:proofErr w:type="spellStart"/>
+      <w:r>
+        <w:rPr>
+          <w:rFonts w:ascii="Arial" w:eastAsia="Arial" w:hAnsi="Arial" w:cs="Arial"/>
+          <w:color w:val="000000" w:themeColor="text1"/>
+        </w:rPr>
+        <w:t>Synoptix</w:t>
+      </w:r>
+      <w:proofErr w:type="spellEnd"/>
+      <w:r>
+        <w:rPr>
+          <w:rFonts w:ascii="Arial" w:eastAsia="Arial" w:hAnsi="Arial" w:cs="Arial"/>
+          <w:color w:val="000000" w:themeColor="text1"/>
+        </w:rPr>
+        <w:t xml:space="preserve"> AI</w:t>
+      </w:r>
+      <w:r>
+        <w:rPr>
+          <w:rFonts w:ascii="Arial" w:eastAsia="Arial" w:hAnsi="Arial" w:cs="Arial"/>
           <w:color w:val="000000" w:themeColor="text1"/>
         </w:rPr>
         <w:t xml:space="preserve"> (</w:t>
@@ -1875,21 +1837,21 @@
         <w:r>
           <w:rPr>
             <w:rStyle w:val="Hyperlink"/>
-            <w:rFonts w:ascii="Arial" w:hAnsi="Arial" w:eastAsia="Arial" w:cs="Arial"/>
+            <w:rFonts w:ascii="Arial" w:eastAsia="Arial" w:hAnsi="Arial" w:cs="Arial"/>
           </w:rPr>
           <w:t>enterprise AI platform</w:t>
         </w:r>
       </w:hyperlink>
       <w:r>
         <w:rPr>
-          <w:rFonts w:ascii="Arial" w:hAnsi="Arial" w:eastAsia="Arial" w:cs="Arial"/>
+          <w:rFonts w:ascii="Arial" w:eastAsia="Arial" w:hAnsi="Arial" w:cs="Arial"/>
           <w:color w:val="000000" w:themeColor="text1"/>
         </w:rPr>
         <w:t>)</w:t>
       </w:r>
       <w:r>
         <w:rPr>
-          <w:rFonts w:ascii="Arial" w:hAnsi="Arial" w:eastAsia="Arial" w:cs="Arial"/>
+          <w:rFonts w:ascii="Arial" w:eastAsia="Arial" w:hAnsi="Arial" w:cs="Arial"/>
           <w:color w:val="000000" w:themeColor="text1"/>
         </w:rPr>
         <w:t xml:space="preserve"> comes in.</w:t>
@@ -1900,64 +1862,75 @@
         <w:pStyle w:val="Heading2"/>
         <w:spacing w:before="360"/>
         <w:rPr>
-          <w:rFonts w:ascii="Arial" w:hAnsi="Arial" w:eastAsia="Arial" w:cs="Arial"/>
-          <w:b w:val="1"/>
-          <w:bCs w:val="1"/>
-          <w:color w:val="000000" w:themeColor="text1" w:themeTint="FF" w:themeShade="FF"/>
+          <w:rFonts w:ascii="Arial" w:eastAsia="Arial" w:hAnsi="Arial" w:cs="Arial"/>
+          <w:b/>
+          <w:bCs/>
+          <w:color w:val="000000" w:themeColor="text1"/>
           <w:sz w:val="34"/>
           <w:szCs w:val="34"/>
         </w:rPr>
       </w:pPr>
-      <w:bookmarkStart w:name="_Toc1033765853" w:id="402746936"/>
-      <w:r>
-        <w:rPr>
-          <w:rFonts w:ascii="Arial" w:hAnsi="Arial" w:eastAsia="Arial" w:cs="Arial"/>
-          <w:b w:val="1"/>
-          <w:bCs w:val="1"/>
-          <w:color w:val="000000" w:themeColor="text1" w:themeTint="FF" w:themeShade="FF"/>
+      <w:bookmarkStart w:id="11" w:name="_Toc1033765853"/>
+      <w:r>
+        <w:rPr>
+          <w:rFonts w:ascii="Arial" w:eastAsia="Arial" w:hAnsi="Arial" w:cs="Arial"/>
+          <w:b/>
+          <w:bCs/>
+          <w:color w:val="000000" w:themeColor="text1"/>
           <w:sz w:val="34"/>
           <w:szCs w:val="34"/>
         </w:rPr>
         <w:t xml:space="preserve">How </w:t>
       </w:r>
-      <w:r>
-        <w:rPr>
-          <w:rFonts w:ascii="Arial" w:hAnsi="Arial" w:eastAsia="Arial" w:cs="Arial"/>
-          <w:b w:val="1"/>
-          <w:bCs w:val="1"/>
-          <w:color w:val="000000" w:themeColor="text1" w:themeTint="FF" w:themeShade="FF"/>
+      <w:proofErr w:type="spellStart"/>
+      <w:r>
+        <w:rPr>
+          <w:rFonts w:ascii="Arial" w:eastAsia="Arial" w:hAnsi="Arial" w:cs="Arial"/>
+          <w:b/>
+          <w:bCs/>
+          <w:color w:val="000000" w:themeColor="text1"/>
           <w:sz w:val="34"/>
           <w:szCs w:val="34"/>
         </w:rPr>
         <w:t>Synoptix</w:t>
       </w:r>
-      <w:r>
-        <w:rPr>
-          <w:rFonts w:ascii="Arial" w:hAnsi="Arial" w:eastAsia="Arial" w:cs="Arial"/>
-          <w:b w:val="1"/>
-          <w:bCs w:val="1"/>
-          <w:color w:val="000000" w:themeColor="text1" w:themeTint="FF" w:themeShade="FF"/>
+      <w:proofErr w:type="spellEnd"/>
+      <w:r>
+        <w:rPr>
+          <w:rFonts w:ascii="Arial" w:eastAsia="Arial" w:hAnsi="Arial" w:cs="Arial"/>
+          <w:b/>
+          <w:bCs/>
+          <w:color w:val="000000" w:themeColor="text1"/>
           <w:sz w:val="34"/>
           <w:szCs w:val="34"/>
         </w:rPr>
         <w:t xml:space="preserve"> Makes Enterprise RAG Work</w:t>
       </w:r>
-      <w:bookmarkEnd w:id="402746936"/>
-    </w:p>
-    <w:p>
-      <w:pPr>
-        <w:spacing w:before="240" w:after="240"/>
-      </w:pPr>
-      <w:r>
-        <w:rPr>
-          <w:rFonts w:ascii="Arial" w:hAnsi="Arial" w:eastAsia="Arial" w:cs="Arial"/>
-          <w:color w:val="000000" w:themeColor="text1"/>
-        </w:rPr>
-        <w:t>Synoptix AI</w:t>
-      </w:r>
-      <w:r>
-        <w:rPr>
-          <w:rFonts w:ascii="Arial" w:hAnsi="Arial" w:eastAsia="Arial" w:cs="Arial"/>
+      <w:bookmarkEnd w:id="11"/>
+    </w:p>
+    <w:p>
+      <w:pPr>
+        <w:spacing w:before="240" w:after="240"/>
+      </w:pPr>
+      <w:proofErr w:type="spellStart"/>
+      <w:r>
+        <w:rPr>
+          <w:rFonts w:ascii="Arial" w:eastAsia="Arial" w:hAnsi="Arial" w:cs="Arial"/>
+          <w:color w:val="000000" w:themeColor="text1"/>
+        </w:rPr>
+        <w:t>Synoptix</w:t>
+      </w:r>
+      <w:proofErr w:type="spellEnd"/>
+      <w:r>
+        <w:rPr>
+          <w:rFonts w:ascii="Arial" w:eastAsia="Arial" w:hAnsi="Arial" w:cs="Arial"/>
+          <w:color w:val="000000" w:themeColor="text1"/>
+        </w:rPr>
+        <w:t xml:space="preserve"> AI</w:t>
+      </w:r>
+      <w:r>
+        <w:rPr>
+          <w:rFonts w:ascii="Arial" w:eastAsia="Arial" w:hAnsi="Arial" w:cs="Arial"/>
           <w:color w:val="000000" w:themeColor="text1"/>
         </w:rPr>
         <w:t xml:space="preserve"> combines private LLMs, RAG pipelines, and secure access control in one platform.</w:t>
@@ -1968,27 +1941,25 @@
         <w:pStyle w:val="ListParagraph"/>
         <w:numPr>
           <w:ilvl w:val="0"/>
-          <w:numId w:val="22"/>
+          <w:numId w:val="1"/>
         </w:numPr>
         <w:spacing w:before="240" w:after="240"/>
         <w:rPr>
-          <w:rFonts w:ascii="Arial" w:hAnsi="Arial" w:eastAsia="Arial" w:cs="Arial"/>
-          <w:color w:val="000000" w:themeColor="text1"/>
-          <w:sz w:val="24"/>
-          <w:szCs w:val="24"/>
-        </w:rPr>
-      </w:pPr>
-      <w:r>
-        <w:rPr>
-          <w:rFonts w:ascii="Arial" w:hAnsi="Arial" w:eastAsia="Arial" w:cs="Arial"/>
-          <w:color w:val="000000" w:themeColor="text1" w:themeTint="FF" w:themeShade="FF"/>
+          <w:rFonts w:ascii="Arial" w:eastAsia="Arial" w:hAnsi="Arial" w:cs="Arial"/>
+          <w:color w:val="000000" w:themeColor="text1"/>
+        </w:rPr>
+      </w:pPr>
+      <w:r>
+        <w:rPr>
+          <w:rFonts w:ascii="Arial" w:eastAsia="Arial" w:hAnsi="Arial" w:cs="Arial"/>
+          <w:color w:val="000000" w:themeColor="text1"/>
         </w:rPr>
         <w:t xml:space="preserve">Vector search? </w:t>
       </w:r>
       <w:r>
         <w:rPr>
-          <w:rFonts w:ascii="Arial" w:hAnsi="Arial" w:eastAsia="Arial" w:cs="Arial"/>
-          <w:color w:val="000000" w:themeColor="text1" w:themeTint="FF" w:themeShade="FF"/>
+          <w:rFonts w:ascii="Arial" w:eastAsia="Arial" w:hAnsi="Arial" w:cs="Arial"/>
+          <w:color w:val="000000" w:themeColor="text1"/>
         </w:rPr>
         <w:t>Built in.</w:t>
       </w:r>
@@ -1998,20 +1969,18 @@
         <w:pStyle w:val="ListParagraph"/>
         <w:numPr>
           <w:ilvl w:val="0"/>
-          <w:numId w:val="22"/>
+          <w:numId w:val="1"/>
         </w:numPr>
         <w:spacing w:before="240" w:after="240"/>
         <w:rPr>
-          <w:rFonts w:ascii="Arial" w:hAnsi="Arial" w:eastAsia="Arial" w:cs="Arial"/>
-          <w:color w:val="000000" w:themeColor="text1"/>
-          <w:sz w:val="24"/>
-          <w:szCs w:val="24"/>
-        </w:rPr>
-      </w:pPr>
-      <w:r>
-        <w:rPr>
-          <w:rFonts w:ascii="Arial" w:hAnsi="Arial" w:eastAsia="Arial" w:cs="Arial"/>
-          <w:color w:val="000000" w:themeColor="text1" w:themeTint="FF" w:themeShade="FF"/>
+          <w:rFonts w:ascii="Arial" w:eastAsia="Arial" w:hAnsi="Arial" w:cs="Arial"/>
+          <w:color w:val="000000" w:themeColor="text1"/>
+        </w:rPr>
+      </w:pPr>
+      <w:r>
+        <w:rPr>
+          <w:rFonts w:ascii="Arial" w:eastAsia="Arial" w:hAnsi="Arial" w:cs="Arial"/>
+          <w:color w:val="000000" w:themeColor="text1"/>
         </w:rPr>
         <w:t>Role-based document access? Done.</w:t>
       </w:r>
@@ -2021,20 +1990,18 @@
         <w:pStyle w:val="ListParagraph"/>
         <w:numPr>
           <w:ilvl w:val="0"/>
-          <w:numId w:val="22"/>
+          <w:numId w:val="1"/>
         </w:numPr>
         <w:spacing w:before="240" w:after="240"/>
         <w:rPr>
-          <w:rFonts w:ascii="Arial" w:hAnsi="Arial" w:eastAsia="Arial" w:cs="Arial"/>
-          <w:color w:val="000000" w:themeColor="text1"/>
-          <w:sz w:val="24"/>
-          <w:szCs w:val="24"/>
-        </w:rPr>
-      </w:pPr>
-      <w:r>
-        <w:rPr>
-          <w:rFonts w:ascii="Arial" w:hAnsi="Arial" w:eastAsia="Arial" w:cs="Arial"/>
-          <w:color w:val="000000" w:themeColor="text1" w:themeTint="FF" w:themeShade="FF"/>
+          <w:rFonts w:ascii="Arial" w:eastAsia="Arial" w:hAnsi="Arial" w:cs="Arial"/>
+          <w:color w:val="000000" w:themeColor="text1"/>
+        </w:rPr>
+      </w:pPr>
+      <w:r>
+        <w:rPr>
+          <w:rFonts w:ascii="Arial" w:eastAsia="Arial" w:hAnsi="Arial" w:cs="Arial"/>
+          <w:color w:val="000000" w:themeColor="text1"/>
         </w:rPr>
         <w:t>Private hosting or cloud? Your choice.</w:t>
       </w:r>
@@ -2044,31 +2011,45 @@
         <w:pStyle w:val="ListParagraph"/>
         <w:numPr>
           <w:ilvl w:val="0"/>
-          <w:numId w:val="22"/>
+          <w:numId w:val="1"/>
         </w:numPr>
         <w:spacing w:before="240" w:after="240"/>
         <w:rPr>
-          <w:rFonts w:ascii="Arial" w:hAnsi="Arial" w:eastAsia="Arial" w:cs="Arial"/>
-          <w:color w:val="000000" w:themeColor="text1"/>
-          <w:sz w:val="24"/>
-          <w:szCs w:val="24"/>
-        </w:rPr>
-      </w:pPr>
-      <w:r>
-        <w:rPr>
-          <w:rFonts w:ascii="Arial" w:hAnsi="Arial" w:eastAsia="Arial" w:cs="Arial"/>
-          <w:color w:val="000000" w:themeColor="text1" w:themeTint="FF" w:themeShade="FF"/>
-        </w:rPr>
-        <w:t>Audit trail on every answer? Yep.</w:t>
-      </w:r>
-    </w:p>
-    <w:p>
-      <w:pPr>
-        <w:spacing w:before="240" w:after="240"/>
-      </w:pPr>
-      <w:r>
-        <w:rPr>
-          <w:rFonts w:ascii="Arial" w:hAnsi="Arial" w:eastAsia="Arial" w:cs="Arial"/>
+          <w:rFonts w:ascii="Arial" w:eastAsia="Arial" w:hAnsi="Arial" w:cs="Arial"/>
+          <w:color w:val="000000" w:themeColor="text1"/>
+        </w:rPr>
+      </w:pPr>
+      <w:r>
+        <w:rPr>
+          <w:rFonts w:ascii="Arial" w:eastAsia="Arial" w:hAnsi="Arial" w:cs="Arial"/>
+          <w:color w:val="000000" w:themeColor="text1"/>
+        </w:rPr>
+        <w:t xml:space="preserve">Audit trail on every </w:t>
+      </w:r>
+      <w:proofErr w:type="gramStart"/>
+      <w:r>
+        <w:rPr>
+          <w:rFonts w:ascii="Arial" w:eastAsia="Arial" w:hAnsi="Arial" w:cs="Arial"/>
+          <w:color w:val="000000" w:themeColor="text1"/>
+        </w:rPr>
+        <w:t>answer?</w:t>
+      </w:r>
+      <w:proofErr w:type="gramEnd"/>
+      <w:r>
+        <w:rPr>
+          <w:rFonts w:ascii="Arial" w:eastAsia="Arial" w:hAnsi="Arial" w:cs="Arial"/>
+          <w:color w:val="000000" w:themeColor="text1"/>
+        </w:rPr>
+        <w:t xml:space="preserve"> Yep.</w:t>
+      </w:r>
+    </w:p>
+    <w:p>
+      <w:pPr>
+        <w:spacing w:before="240" w:after="240"/>
+      </w:pPr>
+      <w:r>
+        <w:rPr>
+          <w:rFonts w:ascii="Arial" w:eastAsia="Arial" w:hAnsi="Arial" w:cs="Arial"/>
           <w:color w:val="000000" w:themeColor="text1"/>
         </w:rPr>
         <w:t>And it works across your messy reality: Word docs, PDFs, spreadsheets, emails, and scanned images.</w:t>
@@ -2079,7 +2060,7 @@
         <w:spacing w:before="240" w:after="240"/>
         <w:ind w:right="600"/>
         <w:rPr>
-          <w:rFonts w:ascii="Arial" w:hAnsi="Arial" w:eastAsia="Arial" w:cs="Arial"/>
+          <w:rFonts w:ascii="Arial" w:eastAsia="Arial" w:hAnsi="Arial" w:cs="Arial"/>
           <w:i/>
           <w:iCs/>
           <w:color w:val="000000" w:themeColor="text1"/>
@@ -2087,7 +2068,7 @@
       </w:pPr>
       <w:r>
         <w:rPr>
-          <w:rFonts w:ascii="Arial" w:hAnsi="Arial" w:eastAsia="Arial" w:cs="Arial"/>
+          <w:rFonts w:ascii="Arial" w:eastAsia="Arial" w:hAnsi="Arial" w:cs="Arial"/>
           <w:i/>
           <w:iCs/>
           <w:color w:val="000000" w:themeColor="text1"/>
@@ -2101,7 +2082,7 @@
       </w:pPr>
       <w:r>
         <w:rPr>
-          <w:rFonts w:ascii="Arial" w:hAnsi="Arial" w:eastAsia="Arial" w:cs="Arial"/>
+          <w:rFonts w:ascii="Arial" w:eastAsia="Arial" w:hAnsi="Arial" w:cs="Arial"/>
           <w:color w:val="000000" w:themeColor="text1"/>
         </w:rPr>
         <w:t>Improving enterprise search with RAG technology is not just about search—it’s about speed, scale, and confidence.</w:t>
@@ -2113,16 +2094,16 @@
       </w:pPr>
       <w:r>
         <w:rPr>
-          <w:rFonts w:ascii="Arial" w:hAnsi="Arial" w:eastAsia="Arial" w:cs="Arial"/>
-          <w:color w:val="000000" w:themeColor="text1" w:themeTint="FF" w:themeShade="FF"/>
+          <w:rFonts w:ascii="Arial" w:eastAsia="Arial" w:hAnsi="Arial" w:cs="Arial"/>
+          <w:color w:val="000000" w:themeColor="text1"/>
         </w:rPr>
         <w:t xml:space="preserve">Need a quick demo? </w:t>
       </w:r>
-      <w:hyperlink w:anchor="contact" r:id="R60b2d049064048e4">
+      <w:hyperlink r:id="rId12" w:anchor="contact">
         <w:r>
           <w:rPr>
             <w:rStyle w:val="Hyperlink"/>
-            <w:rFonts w:ascii="Arial" w:hAnsi="Arial" w:eastAsia="Arial" w:cs="Arial"/>
+            <w:rFonts w:ascii="Arial" w:eastAsia="Arial" w:hAnsi="Arial" w:cs="Arial"/>
             <w:color w:val="1155CC"/>
             <w:u w:val="none"/>
           </w:rPr>
@@ -2131,8 +2112,8 @@
       </w:hyperlink>
       <w:r>
         <w:rPr>
-          <w:rFonts w:ascii="Arial" w:hAnsi="Arial" w:eastAsia="Arial" w:cs="Arial"/>
-          <w:color w:val="000000" w:themeColor="text1" w:themeTint="FF" w:themeShade="FF"/>
+          <w:rFonts w:ascii="Arial" w:eastAsia="Arial" w:hAnsi="Arial" w:cs="Arial"/>
+          <w:color w:val="000000" w:themeColor="text1"/>
         </w:rPr>
         <w:t>l and see how easy search can feel.</w:t>
       </w:r>
@@ -2142,14 +2123,14 @@
         <w:spacing w:before="240" w:after="240"/>
         <w:jc w:val="center"/>
         <w:rPr>
-          <w:rFonts w:ascii="Arial" w:hAnsi="Arial" w:eastAsia="Arial" w:cs="Arial"/>
-          <w:color w:val="000000" w:themeColor="text1" w:themeTint="FF" w:themeShade="FF"/>
-        </w:rPr>
-      </w:pPr>
-      <w:r>
-        <w:rPr>
-          <w:rFonts w:ascii="Arial" w:hAnsi="Arial" w:eastAsia="Arial" w:cs="Arial"/>
-          <w:color w:val="000000" w:themeColor="text1" w:themeTint="FF" w:themeShade="FF"/>
+          <w:rFonts w:ascii="Arial" w:eastAsia="Arial" w:hAnsi="Arial" w:cs="Arial"/>
+          <w:color w:val="000000" w:themeColor="text1"/>
+        </w:rPr>
+      </w:pPr>
+      <w:r>
+        <w:rPr>
+          <w:rFonts w:ascii="Arial" w:eastAsia="Arial" w:hAnsi="Arial" w:cs="Arial"/>
+          <w:color w:val="000000" w:themeColor="text1"/>
         </w:rPr>
         <w:t>https://blogimagesynoptix.blob.core.windows.net/images/Blog3-3.jpg</w:t>
       </w:r>
@@ -2159,66 +2140,44 @@
         <w:pStyle w:val="Heading2"/>
         <w:spacing w:before="360"/>
         <w:rPr>
-          <w:rFonts w:ascii="Arial" w:hAnsi="Arial" w:eastAsia="Arial" w:cs="Arial"/>
-          <w:b w:val="1"/>
-          <w:bCs w:val="1"/>
-          <w:color w:val="000000" w:themeColor="text1" w:themeTint="FF" w:themeShade="FF"/>
+          <w:rFonts w:ascii="Arial" w:eastAsia="Arial" w:hAnsi="Arial" w:cs="Arial"/>
+          <w:b/>
+          <w:bCs/>
+          <w:color w:val="000000" w:themeColor="text1"/>
           <w:sz w:val="34"/>
           <w:szCs w:val="34"/>
         </w:rPr>
       </w:pPr>
-      <w:bookmarkStart w:name="_Toc316700527" w:id="439394594"/>
-      <w:r>
-        <w:rPr>
-          <w:rFonts w:ascii="Arial" w:hAnsi="Arial" w:eastAsia="Arial" w:cs="Arial"/>
-          <w:b w:val="1"/>
-          <w:bCs w:val="1"/>
-          <w:color w:val="000000" w:themeColor="text1" w:themeTint="FF" w:themeShade="FF"/>
+      <w:bookmarkStart w:id="12" w:name="_Toc316700527"/>
+      <w:r>
+        <w:rPr>
+          <w:rFonts w:ascii="Arial" w:eastAsia="Arial" w:hAnsi="Arial" w:cs="Arial"/>
+          <w:b/>
+          <w:bCs/>
+          <w:color w:val="000000" w:themeColor="text1"/>
           <w:sz w:val="34"/>
           <w:szCs w:val="34"/>
         </w:rPr>
-        <w:t xml:space="preserve">The Business Impact: Numbers You </w:t>
-      </w:r>
-      <w:r>
-        <w:rPr>
-          <w:rFonts w:ascii="Arial" w:hAnsi="Arial" w:eastAsia="Arial" w:cs="Arial"/>
-          <w:b w:val="1"/>
-          <w:bCs w:val="1"/>
-          <w:color w:val="000000" w:themeColor="text1" w:themeTint="FF" w:themeShade="FF"/>
-          <w:sz w:val="34"/>
-          <w:szCs w:val="34"/>
-        </w:rPr>
-        <w:t>Can’t</w:t>
-      </w:r>
-      <w:r>
-        <w:rPr>
-          <w:rFonts w:ascii="Arial" w:hAnsi="Arial" w:eastAsia="Arial" w:cs="Arial"/>
-          <w:b w:val="1"/>
-          <w:bCs w:val="1"/>
-          <w:color w:val="000000" w:themeColor="text1" w:themeTint="FF" w:themeShade="FF"/>
-          <w:sz w:val="34"/>
-          <w:szCs w:val="34"/>
-        </w:rPr>
-        <w:t xml:space="preserve"> Ignore</w:t>
-      </w:r>
-      <w:bookmarkEnd w:id="439394594"/>
+        <w:t>The Business Impact: Numbers You Can’t Ignore</w:t>
+      </w:r>
+      <w:bookmarkEnd w:id="12"/>
     </w:p>
     <w:p>
       <w:pPr>
         <w:pStyle w:val="ListParagraph"/>
         <w:numPr>
           <w:ilvl w:val="0"/>
-          <w:numId w:val="1"/>
+          <w:numId w:val="3"/>
         </w:numPr>
         <w:spacing w:before="240" w:after="240"/>
         <w:rPr>
-          <w:rFonts w:ascii="Arial" w:hAnsi="Arial" w:eastAsia="Arial" w:cs="Arial"/>
-          <w:color w:val="000000" w:themeColor="text1"/>
-        </w:rPr>
-      </w:pPr>
-      <w:r>
-        <w:rPr>
-          <w:rFonts w:ascii="Arial" w:hAnsi="Arial" w:eastAsia="Arial" w:cs="Arial"/>
+          <w:rFonts w:ascii="Arial" w:eastAsia="Arial" w:hAnsi="Arial" w:cs="Arial"/>
+          <w:color w:val="000000" w:themeColor="text1"/>
+        </w:rPr>
+      </w:pPr>
+      <w:r>
+        <w:rPr>
+          <w:rFonts w:ascii="Arial" w:eastAsia="Arial" w:hAnsi="Arial" w:cs="Arial"/>
           <w:color w:val="000000" w:themeColor="text1"/>
         </w:rPr>
         <w:t>Up to 70% faster access to critical documents</w:t>
@@ -2229,17 +2188,17 @@
         <w:pStyle w:val="ListParagraph"/>
         <w:numPr>
           <w:ilvl w:val="0"/>
-          <w:numId w:val="1"/>
+          <w:numId w:val="3"/>
         </w:numPr>
         <w:spacing w:before="240" w:after="240"/>
         <w:rPr>
-          <w:rFonts w:ascii="Arial" w:hAnsi="Arial" w:eastAsia="Arial" w:cs="Arial"/>
-          <w:color w:val="000000" w:themeColor="text1"/>
-        </w:rPr>
-      </w:pPr>
-      <w:r>
-        <w:rPr>
-          <w:rFonts w:ascii="Arial" w:hAnsi="Arial" w:eastAsia="Arial" w:cs="Arial"/>
+          <w:rFonts w:ascii="Arial" w:eastAsia="Arial" w:hAnsi="Arial" w:cs="Arial"/>
+          <w:color w:val="000000" w:themeColor="text1"/>
+        </w:rPr>
+      </w:pPr>
+      <w:r>
+        <w:rPr>
+          <w:rFonts w:ascii="Arial" w:eastAsia="Arial" w:hAnsi="Arial" w:cs="Arial"/>
           <w:color w:val="000000" w:themeColor="text1"/>
         </w:rPr>
         <w:t>Reduction in search-related queries to IT by 40%</w:t>
@@ -2250,17 +2209,17 @@
         <w:pStyle w:val="ListParagraph"/>
         <w:numPr>
           <w:ilvl w:val="0"/>
-          <w:numId w:val="1"/>
+          <w:numId w:val="3"/>
         </w:numPr>
         <w:spacing w:before="240" w:after="240"/>
         <w:rPr>
-          <w:rFonts w:ascii="Arial" w:hAnsi="Arial" w:eastAsia="Arial" w:cs="Arial"/>
-          <w:color w:val="000000" w:themeColor="text1"/>
-        </w:rPr>
-      </w:pPr>
-      <w:r>
-        <w:rPr>
-          <w:rFonts w:ascii="Arial" w:hAnsi="Arial" w:eastAsia="Arial" w:cs="Arial"/>
+          <w:rFonts w:ascii="Arial" w:eastAsia="Arial" w:hAnsi="Arial" w:cs="Arial"/>
+          <w:color w:val="000000" w:themeColor="text1"/>
+        </w:rPr>
+      </w:pPr>
+      <w:r>
+        <w:rPr>
+          <w:rFonts w:ascii="Arial" w:eastAsia="Arial" w:hAnsi="Arial" w:cs="Arial"/>
           <w:color w:val="000000" w:themeColor="text1"/>
         </w:rPr>
         <w:t>Annual savings of $1.3M in document-heavy industries (based on mid-size enterprise use case)</w:t>
@@ -2271,19 +2230,20 @@
         <w:pStyle w:val="ListParagraph"/>
         <w:numPr>
           <w:ilvl w:val="0"/>
-          <w:numId w:val="1"/>
+          <w:numId w:val="3"/>
         </w:numPr>
         <w:spacing w:before="240" w:after="240"/>
         <w:rPr>
-          <w:rFonts w:ascii="Arial" w:hAnsi="Arial" w:eastAsia="Arial" w:cs="Arial"/>
-          <w:color w:val="000000" w:themeColor="text1"/>
-        </w:rPr>
-      </w:pPr>
-      <w:r>
-        <w:rPr>
-          <w:rFonts w:ascii="Arial" w:hAnsi="Arial" w:eastAsia="Arial" w:cs="Arial"/>
-          <w:color w:val="000000" w:themeColor="text1"/>
-        </w:rPr>
+          <w:rFonts w:ascii="Arial" w:eastAsia="Arial" w:hAnsi="Arial" w:cs="Arial"/>
+          <w:color w:val="000000" w:themeColor="text1"/>
+        </w:rPr>
+      </w:pPr>
+      <w:r>
+        <w:rPr>
+          <w:rFonts w:ascii="Arial" w:eastAsia="Arial" w:hAnsi="Arial" w:cs="Arial"/>
+          <w:color w:val="000000" w:themeColor="text1"/>
+        </w:rPr>
+        <w:lastRenderedPageBreak/>
         <w:t>Time-to-decision cut by half, according to IBM’s 2024 Enterprise AI Adoption Report.</w:t>
       </w:r>
     </w:p>
@@ -2293,7 +2253,7 @@
       </w:pPr>
       <w:r>
         <w:rPr>
-          <w:rFonts w:ascii="Arial" w:hAnsi="Arial" w:eastAsia="Arial" w:cs="Arial"/>
+          <w:rFonts w:ascii="Arial" w:eastAsia="Arial" w:hAnsi="Arial" w:cs="Arial"/>
           <w:color w:val="000000" w:themeColor="text1"/>
         </w:rPr>
         <w:t>These aren’t just AI-driven knowledge management benefits—they’re measurable ROI.</w:t>
@@ -2305,159 +2265,139 @@
         <w:pStyle w:val="Heading2"/>
         <w:spacing w:before="360"/>
         <w:rPr>
-          <w:rFonts w:ascii="Arial" w:hAnsi="Arial" w:eastAsia="Arial" w:cs="Arial"/>
-          <w:b w:val="1"/>
-          <w:bCs w:val="1"/>
-          <w:color w:val="000000" w:themeColor="text1" w:themeTint="FF" w:themeShade="FF"/>
+          <w:rFonts w:ascii="Arial" w:eastAsia="Arial" w:hAnsi="Arial" w:cs="Arial"/>
+          <w:b/>
+          <w:bCs/>
+          <w:color w:val="000000" w:themeColor="text1"/>
           <w:sz w:val="34"/>
           <w:szCs w:val="34"/>
         </w:rPr>
       </w:pPr>
-      <w:bookmarkStart w:name="_Toc492780331" w:id="788571217"/>
-      <w:r>
-        <w:rPr>
-          <w:rFonts w:ascii="Arial" w:hAnsi="Arial" w:eastAsia="Arial" w:cs="Arial"/>
-          <w:b w:val="1"/>
-          <w:bCs w:val="1"/>
-          <w:color w:val="000000" w:themeColor="text1" w:themeTint="FF" w:themeShade="FF"/>
+      <w:bookmarkStart w:id="13" w:name="_Toc492780331"/>
+      <w:r>
+        <w:rPr>
+          <w:rFonts w:ascii="Arial" w:eastAsia="Arial" w:hAnsi="Arial" w:cs="Arial"/>
+          <w:b/>
+          <w:bCs/>
+          <w:color w:val="000000" w:themeColor="text1"/>
           <w:sz w:val="34"/>
           <w:szCs w:val="34"/>
         </w:rPr>
-        <w:t xml:space="preserve">You </w:t>
-      </w:r>
-      <w:r>
-        <w:rPr>
-          <w:rFonts w:ascii="Arial" w:hAnsi="Arial" w:eastAsia="Arial" w:cs="Arial"/>
-          <w:b w:val="1"/>
-          <w:bCs w:val="1"/>
-          <w:color w:val="000000" w:themeColor="text1" w:themeTint="FF" w:themeShade="FF"/>
+        <w:t xml:space="preserve">You Don’t Have a </w:t>
+      </w:r>
+      <w:bookmarkStart w:id="14" w:name="_Int_46xjQJV2"/>
+      <w:proofErr w:type="gramStart"/>
+      <w:r>
+        <w:rPr>
+          <w:rFonts w:ascii="Arial" w:eastAsia="Arial" w:hAnsi="Arial" w:cs="Arial"/>
+          <w:b/>
+          <w:bCs/>
+          <w:color w:val="000000" w:themeColor="text1"/>
           <w:sz w:val="34"/>
           <w:szCs w:val="34"/>
         </w:rPr>
-        <w:t>Don’t</w:t>
-      </w:r>
-      <w:r>
-        <w:rPr>
-          <w:rFonts w:ascii="Arial" w:hAnsi="Arial" w:eastAsia="Arial" w:cs="Arial"/>
-          <w:b w:val="1"/>
-          <w:bCs w:val="1"/>
-          <w:color w:val="000000" w:themeColor="text1" w:themeTint="FF" w:themeShade="FF"/>
+        <w:t>Knowledge</w:t>
+      </w:r>
+      <w:bookmarkEnd w:id="14"/>
+      <w:proofErr w:type="gramEnd"/>
+      <w:r>
+        <w:rPr>
+          <w:rFonts w:ascii="Arial" w:eastAsia="Arial" w:hAnsi="Arial" w:cs="Arial"/>
+          <w:b/>
+          <w:bCs/>
+          <w:color w:val="000000" w:themeColor="text1"/>
           <w:sz w:val="34"/>
           <w:szCs w:val="34"/>
         </w:rPr>
-        <w:t xml:space="preserve"> Have a </w:t>
-      </w:r>
-      <w:bookmarkStart w:name="_Int_46xjQJV2" w:id="0"/>
-      <w:r>
-        <w:rPr>
-          <w:rFonts w:ascii="Arial" w:hAnsi="Arial" w:eastAsia="Arial" w:cs="Arial"/>
-          <w:b w:val="1"/>
-          <w:bCs w:val="1"/>
-          <w:color w:val="000000" w:themeColor="text1" w:themeTint="FF" w:themeShade="FF"/>
+        <w:t xml:space="preserve"> Gap—You Have a Retrieval Gap</w:t>
+      </w:r>
+      <w:bookmarkEnd w:id="13"/>
+    </w:p>
+    <w:p>
+      <w:pPr>
+        <w:spacing w:before="240" w:after="240"/>
+      </w:pPr>
+      <w:r>
+        <w:rPr>
+          <w:rFonts w:ascii="Arial" w:eastAsia="Arial" w:hAnsi="Arial" w:cs="Arial"/>
+          <w:color w:val="000000" w:themeColor="text1"/>
+        </w:rPr>
+        <w:t>Your team already created the knowledge.</w:t>
+      </w:r>
+      <w:r>
+        <w:br/>
+      </w:r>
+      <w:r>
+        <w:rPr>
+          <w:rFonts w:ascii="Arial" w:eastAsia="Arial" w:hAnsi="Arial" w:cs="Arial"/>
+          <w:color w:val="000000" w:themeColor="text1"/>
+        </w:rPr>
+        <w:t xml:space="preserve"> Now let them find it—quickly, confidently, and securely.</w:t>
+      </w:r>
+    </w:p>
+    <w:p>
+      <w:pPr>
+        <w:spacing w:before="240" w:after="240"/>
+        <w:ind w:right="600"/>
+      </w:pPr>
+      <w:r>
+        <w:rPr>
+          <w:rFonts w:ascii="Arial" w:eastAsia="Arial" w:hAnsi="Arial" w:cs="Arial"/>
+          <w:color w:val="000000" w:themeColor="text1"/>
+        </w:rPr>
+        <w:t>"</w:t>
+      </w:r>
+      <w:r>
+        <w:rPr>
+          <w:rFonts w:ascii="Arial" w:eastAsia="Arial" w:hAnsi="Arial" w:cs="Arial"/>
+          <w:i/>
+          <w:iCs/>
+          <w:color w:val="000000" w:themeColor="text1"/>
+        </w:rPr>
+        <w:t>If your enterprise knowledge is collecting digital dust, you’re not just wasting storage—you’re wasting opportunity</w:t>
+      </w:r>
+      <w:r>
+        <w:rPr>
+          <w:rFonts w:ascii="Arial" w:eastAsia="Arial" w:hAnsi="Arial" w:cs="Arial"/>
+          <w:color w:val="000000" w:themeColor="text1"/>
+        </w:rPr>
+        <w:t>."</w:t>
+      </w:r>
+    </w:p>
+    <w:p>
+      <w:pPr>
+        <w:pStyle w:val="Heading2"/>
+        <w:spacing w:before="360"/>
+        <w:rPr>
+          <w:rFonts w:ascii="Arial" w:eastAsia="Arial" w:hAnsi="Arial" w:cs="Arial"/>
+          <w:b/>
+          <w:bCs/>
+          <w:color w:val="000000" w:themeColor="text1"/>
           <w:sz w:val="34"/>
           <w:szCs w:val="34"/>
         </w:rPr>
-        <w:t>Knowledge</w:t>
-      </w:r>
-      <w:bookmarkEnd w:id="0"/>
-      <w:r>
-        <w:rPr>
-          <w:rFonts w:ascii="Arial" w:hAnsi="Arial" w:eastAsia="Arial" w:cs="Arial"/>
-          <w:b w:val="1"/>
-          <w:bCs w:val="1"/>
-          <w:color w:val="000000" w:themeColor="text1" w:themeTint="FF" w:themeShade="FF"/>
+      </w:pPr>
+      <w:bookmarkStart w:id="15" w:name="_Toc1355411909"/>
+      <w:r>
+        <w:rPr>
+          <w:rFonts w:ascii="Arial" w:eastAsia="Arial" w:hAnsi="Arial" w:cs="Arial"/>
+          <w:b/>
+          <w:bCs/>
+          <w:color w:val="000000" w:themeColor="text1"/>
           <w:sz w:val="34"/>
           <w:szCs w:val="34"/>
         </w:rPr>
-        <w:t xml:space="preserve"> Gap—You Have a Retrieval Gap</w:t>
-      </w:r>
-      <w:bookmarkEnd w:id="788571217"/>
-    </w:p>
-    <w:p>
-      <w:pPr>
-        <w:spacing w:before="240" w:after="240"/>
-      </w:pPr>
-      <w:r>
-        <w:rPr>
-          <w:rFonts w:ascii="Arial" w:hAnsi="Arial" w:eastAsia="Arial" w:cs="Arial"/>
-          <w:color w:val="000000" w:themeColor="text1"/>
-        </w:rPr>
-        <w:t>Your team already created the knowledge.</w:t>
-      </w:r>
-      <w:r>
-        <w:br/>
-      </w:r>
-      <w:r>
-        <w:rPr>
-          <w:rFonts w:ascii="Arial" w:hAnsi="Arial" w:eastAsia="Arial" w:cs="Arial"/>
-          <w:color w:val="000000" w:themeColor="text1"/>
-        </w:rPr>
-        <w:t xml:space="preserve"> Now let them find it—quickly, confidently, and securely.</w:t>
-      </w:r>
-    </w:p>
-    <w:p>
-      <w:pPr>
-        <w:spacing w:before="240" w:after="240"/>
-        <w:ind w:right="600"/>
-      </w:pPr>
-      <w:r>
-        <w:rPr>
-          <w:rFonts w:ascii="Arial" w:hAnsi="Arial" w:eastAsia="Arial" w:cs="Arial"/>
-          <w:color w:val="000000" w:themeColor="text1"/>
-        </w:rPr>
-        <w:t>"</w:t>
-      </w:r>
-      <w:r>
-        <w:rPr>
-          <w:rFonts w:ascii="Arial" w:hAnsi="Arial" w:eastAsia="Arial" w:cs="Arial"/>
-          <w:i/>
-          <w:iCs/>
-          <w:color w:val="000000" w:themeColor="text1"/>
-        </w:rPr>
-        <w:t>If your enterprise knowledge is collecting digital dust, you’re not just wasting storage—you’re wasting opportunity</w:t>
-      </w:r>
-      <w:r>
-        <w:rPr>
-          <w:rFonts w:ascii="Arial" w:hAnsi="Arial" w:eastAsia="Arial" w:cs="Arial"/>
-          <w:color w:val="000000" w:themeColor="text1"/>
-        </w:rPr>
-        <w:t>."</w:t>
-      </w:r>
-    </w:p>
-    <w:p>
-      <w:pPr>
-        <w:pStyle w:val="Heading2"/>
-        <w:spacing w:before="360"/>
-        <w:rPr>
-          <w:rFonts w:ascii="Arial" w:hAnsi="Arial" w:eastAsia="Arial" w:cs="Arial"/>
-          <w:b w:val="1"/>
-          <w:bCs w:val="1"/>
-          <w:color w:val="000000" w:themeColor="text1" w:themeTint="FF" w:themeShade="FF"/>
-          <w:sz w:val="34"/>
-          <w:szCs w:val="34"/>
-        </w:rPr>
-      </w:pPr>
-      <w:bookmarkStart w:name="_Toc1355411909" w:id="1200736113"/>
-      <w:r>
-        <w:rPr>
-          <w:rFonts w:ascii="Arial" w:hAnsi="Arial" w:eastAsia="Arial" w:cs="Arial"/>
-          <w:b w:val="1"/>
-          <w:bCs w:val="1"/>
-          <w:color w:val="000000" w:themeColor="text1" w:themeTint="FF" w:themeShade="FF"/>
-          <w:sz w:val="34"/>
-          <w:szCs w:val="34"/>
-        </w:rPr>
         <w:t>One Last Thought</w:t>
       </w:r>
-      <w:bookmarkEnd w:id="1200736113"/>
-    </w:p>
-    <w:p>
-      <w:pPr>
-        <w:spacing w:before="240" w:after="240"/>
-      </w:pPr>
-      <w:r>
-        <w:rPr>
-          <w:rFonts w:ascii="Arial" w:hAnsi="Arial" w:eastAsia="Arial" w:cs="Arial"/>
+      <w:bookmarkEnd w:id="15"/>
+    </w:p>
+    <w:p>
+      <w:pPr>
+        <w:spacing w:before="240" w:after="240"/>
+      </w:pPr>
+      <w:r>
+        <w:rPr>
+          <w:rFonts w:ascii="Arial" w:eastAsia="Arial" w:hAnsi="Arial" w:cs="Arial"/>
           <w:color w:val="000000" w:themeColor="text1"/>
         </w:rPr>
         <w:t>You’ve invested years building documents, policies, reports, and intellectual capital. Letting it sit unused? That’s a loss.</w:t>
@@ -2469,7 +2409,7 @@
       </w:pPr>
       <w:r>
         <w:rPr>
-          <w:rFonts w:ascii="Arial" w:hAnsi="Arial" w:eastAsia="Arial" w:cs="Arial"/>
+          <w:rFonts w:ascii="Arial" w:eastAsia="Arial" w:hAnsi="Arial" w:cs="Arial"/>
           <w:color w:val="000000" w:themeColor="text1"/>
         </w:rPr>
         <w:t>With RAG-based enterprise search, you turn every document into a searchable, answer-ready asset.</w:t>
@@ -2483,25 +2423,36 @@
         <w:r>
           <w:rPr>
             <w:rStyle w:val="Hyperlink"/>
-            <w:rFonts w:ascii="Arial" w:hAnsi="Arial" w:eastAsia="Arial" w:cs="Arial"/>
+            <w:rFonts w:ascii="Arial" w:eastAsia="Arial" w:hAnsi="Arial" w:cs="Arial"/>
             <w:color w:val="1155CC"/>
             <w:u w:val="none"/>
           </w:rPr>
           <w:t xml:space="preserve">Book a demo with </w:t>
         </w:r>
+        <w:proofErr w:type="spellStart"/>
         <w:r>
           <w:rPr>
             <w:rStyle w:val="Hyperlink"/>
-            <w:rFonts w:ascii="Arial" w:hAnsi="Arial" w:eastAsia="Arial" w:cs="Arial"/>
+            <w:rFonts w:ascii="Arial" w:eastAsia="Arial" w:hAnsi="Arial" w:cs="Arial"/>
             <w:color w:val="1155CC"/>
             <w:u w:val="none"/>
           </w:rPr>
-          <w:t>Synoptix AI</w:t>
+          <w:t>Synoptix</w:t>
+        </w:r>
+        <w:proofErr w:type="spellEnd"/>
+        <w:r>
+          <w:rPr>
+            <w:rStyle w:val="Hyperlink"/>
+            <w:rFonts w:ascii="Arial" w:eastAsia="Arial" w:hAnsi="Arial" w:cs="Arial"/>
+            <w:color w:val="1155CC"/>
+            <w:u w:val="none"/>
+          </w:rPr>
+          <w:t xml:space="preserve"> AI</w:t>
         </w:r>
       </w:hyperlink>
       <w:r>
         <w:rPr>
-          <w:rFonts w:ascii="Arial" w:hAnsi="Arial" w:eastAsia="Arial" w:cs="Arial"/>
+          <w:rFonts w:ascii="Arial" w:eastAsia="Arial" w:hAnsi="Arial" w:cs="Arial"/>
           <w:color w:val="000000" w:themeColor="text1"/>
         </w:rPr>
         <w:t xml:space="preserve"> today—because enterprise AI search solutions should feel like a superpower, not a struggle.</w:t>
@@ -2510,7 +2461,7 @@
     <w:p/>
     <w:p/>
     <w:sectPr>
-      <w:pgSz w:w="12240" w:h="15840" w:orient="portrait"/>
+      <w:pgSz w:w="12240" w:h="15840"/>
       <w:pgMar w:top="1440" w:right="1440" w:bottom="1440" w:left="1440" w:header="720" w:footer="720" w:gutter="0"/>
       <w:cols w:space="720"/>
       <w:docGrid w:linePitch="360"/>
@@ -2525,9 +2476,6 @@
     <int2:bookmark int2:bookmarkName="_Int_46xjQJV2" int2:invalidationBookmarkName="" int2:hashCode="3sH8yrpzRD139c" int2:id="2NlGooYw">
       <int2:state int2:value="Rejected" int2:type="AugLoop_Text_Critique"/>
     </int2:bookmark>
-    <int2:bookmark int2:bookmarkName="_Int_gbkC8KaG" int2:invalidationBookmarkName="" int2:hashCode="oFCrPBFyZ74wVR" int2:id="ifLhZgYV">
-      <int2:state int2:value="Rejected" int2:type="AugLoop_Text_Critique"/>
-    </int2:bookmark>
   </int2:observations>
   <int2:intelligenceSettings/>
   <int2:onDemandWorkflows/>
@@ -2536,176 +2484,6 @@
 
 <file path=word/numbering.xml><?xml version="1.0" encoding="utf-8"?>
 <w:numbering xmlns:wpc="http://schemas.microsoft.com/office/word/2010/wordprocessingCanvas" xmlns:cx="http://schemas.microsoft.com/office/drawing/2014/chartex" xmlns:cx1="http://schemas.microsoft.com/office/drawing/2015/9/8/chartex" xmlns:cx2="http://schemas.microsoft.com/office/drawing/2015/10/21/chartex" xmlns:cx3="http://schemas.microsoft.com/office/drawing/2016/5/9/chartex" xmlns:cx4="http://schemas.microsoft.com/office/drawing/2016/5/10/chartex" xmlns:cx5="http://schemas.microsoft.com/office/drawing/2016/5/11/chartex" xmlns:cx6="http://schemas.microsoft.com/office/drawing/2016/5/12/chartex" xmlns:cx7="http://schemas.microsoft.com/office/drawing/2016/5/13/chartex" xmlns:cx8="http://schemas.microsoft.com/office/drawing/2016/5/14/chartex" xmlns:mc="http://schemas.openxmlformats.org/markup-compatibility/2006" xmlns:aink="http://schemas.microsoft.com/office/drawing/2016/ink" xmlns:am3d="http://schemas.microsoft.com/office/drawing/2017/model3d" xmlns:o="urn:schemas-microsoft-com:office:office" xmlns:oel="http://schemas.microsoft.com/office/2019/extlst" xmlns:r="http://schemas.openxmlformats.org/officeDocument/2006/relationships" xmlns:m="http://schemas.openxmlformats.org/officeDocument/2006/math" xmlns:v="urn:schemas-microsoft-com:vml" xmlns:wp14="http://schemas.microsoft.com/office/word/2010/wordprocessingDrawing" xmlns:wp="http://schemas.openxmlformats.org/drawingml/2006/wordprocessingDrawing" xmlns:w10="urn:schemas-microsoft-com:office:word" xmlns:w="http://schemas.openxmlformats.org/wordprocessingml/2006/main" xmlns:w14="http://schemas.microsoft.com/office/word/2010/wordml" xmlns:w15="http://schemas.microsoft.com/office/word/2012/wordml" xmlns:w16cex="http://schemas.microsoft.com/office/word/2018/wordml/cex" xmlns:w16cid="http://schemas.microsoft.com/office/word/2016/wordml/cid" xmlns:w16="http://schemas.microsoft.com/office/word/2018/wordml" xmlns:w16du="http://schemas.microsoft.com/office/word/2023/wordml/word16du" xmlns:w16sdtdh="http://schemas.microsoft.com/office/word/2020/wordml/sdtdatahash" xmlns:w16sdtfl="http://schemas.microsoft.com/office/word/2024/wordml/sdtformatlock" xmlns:w16se="http://schemas.microsoft.com/office/word/2015/wordml/symex" xmlns:wpg="http://schemas.microsoft.com/office/word/2010/wordprocessingGroup" xmlns:wpi="http://schemas.microsoft.com/office/word/2010/wordprocessingInk" xmlns:wne="http://schemas.microsoft.com/office/word/2006/wordml" xmlns:wps="http://schemas.microsoft.com/office/word/2010/wordprocessingShape" mc:Ignorable="w14 w15 w16se w16cid w16 w16cex w16sdtdh w16sdtfl w16du wp14">
-  <w:abstractNum xmlns:w="http://schemas.openxmlformats.org/wordprocessingml/2006/main" w:abstractNumId="21">
-    <w:nsid w:val="5175db5c"/>
-    <w:multiLevelType xmlns:w="http://schemas.openxmlformats.org/wordprocessingml/2006/main" w:val="hybridMultilevel"/>
-    <w:lvl xmlns:w="http://schemas.openxmlformats.org/wordprocessingml/2006/main" w:ilvl="0">
-      <w:start w:val="1"/>
-      <w:numFmt w:val="decimal"/>
-      <w:lvlText w:val="%1."/>
-      <w:lvlJc w:val="left"/>
-      <w:pPr>
-        <w:ind w:left="720" w:hanging="360"/>
-      </w:pPr>
-    </w:lvl>
-    <w:lvl xmlns:w="http://schemas.openxmlformats.org/wordprocessingml/2006/main" w:ilvl="1">
-      <w:start w:val="1"/>
-      <w:numFmt w:val="lowerLetter"/>
-      <w:lvlText w:val="%2."/>
-      <w:lvlJc w:val="left"/>
-      <w:pPr>
-        <w:ind w:left="1440" w:hanging="360"/>
-      </w:pPr>
-    </w:lvl>
-    <w:lvl xmlns:w="http://schemas.openxmlformats.org/wordprocessingml/2006/main" w:ilvl="2">
-      <w:start w:val="1"/>
-      <w:numFmt w:val="lowerRoman"/>
-      <w:lvlText w:val="%3."/>
-      <w:lvlJc w:val="right"/>
-      <w:pPr>
-        <w:ind w:left="2160" w:hanging="180"/>
-      </w:pPr>
-    </w:lvl>
-    <w:lvl xmlns:w="http://schemas.openxmlformats.org/wordprocessingml/2006/main" w:ilvl="3">
-      <w:start w:val="1"/>
-      <w:numFmt w:val="decimal"/>
-      <w:lvlText w:val="%4."/>
-      <w:lvlJc w:val="left"/>
-      <w:pPr>
-        <w:ind w:left="2880" w:hanging="360"/>
-      </w:pPr>
-    </w:lvl>
-    <w:lvl xmlns:w="http://schemas.openxmlformats.org/wordprocessingml/2006/main" w:ilvl="4">
-      <w:start w:val="1"/>
-      <w:numFmt w:val="lowerLetter"/>
-      <w:lvlText w:val="%5."/>
-      <w:lvlJc w:val="left"/>
-      <w:pPr>
-        <w:ind w:left="3600" w:hanging="360"/>
-      </w:pPr>
-    </w:lvl>
-    <w:lvl xmlns:w="http://schemas.openxmlformats.org/wordprocessingml/2006/main" w:ilvl="5">
-      <w:start w:val="1"/>
-      <w:numFmt w:val="lowerRoman"/>
-      <w:lvlText w:val="%6."/>
-      <w:lvlJc w:val="right"/>
-      <w:pPr>
-        <w:ind w:left="4320" w:hanging="180"/>
-      </w:pPr>
-    </w:lvl>
-    <w:lvl xmlns:w="http://schemas.openxmlformats.org/wordprocessingml/2006/main" w:ilvl="6">
-      <w:start w:val="1"/>
-      <w:numFmt w:val="decimal"/>
-      <w:lvlText w:val="%7."/>
-      <w:lvlJc w:val="left"/>
-      <w:pPr>
-        <w:ind w:left="5040" w:hanging="360"/>
-      </w:pPr>
-    </w:lvl>
-    <w:lvl xmlns:w="http://schemas.openxmlformats.org/wordprocessingml/2006/main" w:ilvl="7">
-      <w:start w:val="1"/>
-      <w:numFmt w:val="lowerLetter"/>
-      <w:lvlText w:val="%8."/>
-      <w:lvlJc w:val="left"/>
-      <w:pPr>
-        <w:ind w:left="5760" w:hanging="360"/>
-      </w:pPr>
-    </w:lvl>
-    <w:lvl xmlns:w="http://schemas.openxmlformats.org/wordprocessingml/2006/main" w:ilvl="8">
-      <w:start w:val="1"/>
-      <w:numFmt w:val="lowerRoman"/>
-      <w:lvlText w:val="%9."/>
-      <w:lvlJc w:val="right"/>
-      <w:pPr>
-        <w:ind w:left="6480" w:hanging="180"/>
-      </w:pPr>
-    </w:lvl>
-  </w:abstractNum>
-  <w:abstractNum xmlns:w="http://schemas.openxmlformats.org/wordprocessingml/2006/main" w:abstractNumId="20">
-    <w:nsid w:val="3634c58d"/>
-    <w:multiLevelType xmlns:w="http://schemas.openxmlformats.org/wordprocessingml/2006/main" w:val="hybridMultilevel"/>
-    <w:lvl xmlns:w="http://schemas.openxmlformats.org/wordprocessingml/2006/main" w:ilvl="0">
-      <w:start w:val="1"/>
-      <w:numFmt w:val="decimal"/>
-      <w:lvlText w:val="%1."/>
-      <w:lvlJc w:val="left"/>
-      <w:pPr>
-        <w:ind w:left="720" w:hanging="360"/>
-      </w:pPr>
-    </w:lvl>
-    <w:lvl xmlns:w="http://schemas.openxmlformats.org/wordprocessingml/2006/main" w:ilvl="1">
-      <w:start w:val="1"/>
-      <w:numFmt w:val="lowerLetter"/>
-      <w:lvlText w:val="%2."/>
-      <w:lvlJc w:val="left"/>
-      <w:pPr>
-        <w:ind w:left="1440" w:hanging="360"/>
-      </w:pPr>
-    </w:lvl>
-    <w:lvl xmlns:w="http://schemas.openxmlformats.org/wordprocessingml/2006/main" w:ilvl="2">
-      <w:start w:val="1"/>
-      <w:numFmt w:val="lowerRoman"/>
-      <w:lvlText w:val="%3."/>
-      <w:lvlJc w:val="right"/>
-      <w:pPr>
-        <w:ind w:left="2160" w:hanging="180"/>
-      </w:pPr>
-    </w:lvl>
-    <w:lvl xmlns:w="http://schemas.openxmlformats.org/wordprocessingml/2006/main" w:ilvl="3">
-      <w:start w:val="1"/>
-      <w:numFmt w:val="decimal"/>
-      <w:lvlText w:val="%4."/>
-      <w:lvlJc w:val="left"/>
-      <w:pPr>
-        <w:ind w:left="2880" w:hanging="360"/>
-      </w:pPr>
-    </w:lvl>
-    <w:lvl xmlns:w="http://schemas.openxmlformats.org/wordprocessingml/2006/main" w:ilvl="4">
-      <w:start w:val="1"/>
-      <w:numFmt w:val="lowerLetter"/>
-      <w:lvlText w:val="%5."/>
-      <w:lvlJc w:val="left"/>
-      <w:pPr>
-        <w:ind w:left="3600" w:hanging="360"/>
-      </w:pPr>
-    </w:lvl>
-    <w:lvl xmlns:w="http://schemas.openxmlformats.org/wordprocessingml/2006/main" w:ilvl="5">
-      <w:start w:val="1"/>
-      <w:numFmt w:val="lowerRoman"/>
-      <w:lvlText w:val="%6."/>
-      <w:lvlJc w:val="right"/>
-      <w:pPr>
-        <w:ind w:left="4320" w:hanging="180"/>
-      </w:pPr>
-    </w:lvl>
-    <w:lvl xmlns:w="http://schemas.openxmlformats.org/wordprocessingml/2006/main" w:ilvl="6">
-      <w:start w:val="1"/>
-      <w:numFmt w:val="decimal"/>
-      <w:lvlText w:val="%7."/>
-      <w:lvlJc w:val="left"/>
-      <w:pPr>
-        <w:ind w:left="5040" w:hanging="360"/>
-      </w:pPr>
-    </w:lvl>
-    <w:lvl xmlns:w="http://schemas.openxmlformats.org/wordprocessingml/2006/main" w:ilvl="7">
-      <w:start w:val="1"/>
-      <w:numFmt w:val="lowerLetter"/>
-      <w:lvlText w:val="%8."/>
-      <w:lvlJc w:val="left"/>
-      <w:pPr>
-        <w:ind w:left="5760" w:hanging="360"/>
-      </w:pPr>
-    </w:lvl>
-    <w:lvl xmlns:w="http://schemas.openxmlformats.org/wordprocessingml/2006/main" w:ilvl="8">
-      <w:start w:val="1"/>
-      <w:numFmt w:val="lowerRoman"/>
-      <w:lvlText w:val="%9."/>
-      <w:lvlJc w:val="right"/>
-      <w:pPr>
-        <w:ind w:left="6480" w:hanging="180"/>
-      </w:pPr>
-    </w:lvl>
-  </w:abstractNum>
   <w:abstractNum w:abstractNumId="0" w15:restartNumberingAfterBreak="0">
     <w:nsid w:val="0BF79EF1"/>
     <w:multiLevelType w:val="hybridMultilevel"/>
@@ -2805,7 +2583,7 @@
         <w:ind w:left="720" w:hanging="360"/>
       </w:pPr>
       <w:rPr>
-        <w:rFonts w:hint="default" w:ascii="Symbol" w:hAnsi="Symbol"/>
+        <w:rFonts w:ascii="Symbol" w:hAnsi="Symbol" w:hint="default"/>
       </w:rPr>
     </w:lvl>
     <w:lvl w:ilvl="1" w:tplc="F1F040D4">
@@ -2817,7 +2595,7 @@
         <w:ind w:left="1440" w:hanging="360"/>
       </w:pPr>
       <w:rPr>
-        <w:rFonts w:hint="default" w:ascii="Courier New" w:hAnsi="Courier New"/>
+        <w:rFonts w:ascii="Courier New" w:hAnsi="Courier New" w:hint="default"/>
       </w:rPr>
     </w:lvl>
     <w:lvl w:ilvl="2" w:tplc="5A6074C2">
@@ -2829,7 +2607,7 @@
         <w:ind w:left="2160" w:hanging="360"/>
       </w:pPr>
       <w:rPr>
-        <w:rFonts w:hint="default" w:ascii="Wingdings" w:hAnsi="Wingdings"/>
+        <w:rFonts w:ascii="Wingdings" w:hAnsi="Wingdings" w:hint="default"/>
       </w:rPr>
     </w:lvl>
     <w:lvl w:ilvl="3" w:tplc="904C4E50">
@@ -2841,7 +2619,7 @@
         <w:ind w:left="2880" w:hanging="360"/>
       </w:pPr>
       <w:rPr>
-        <w:rFonts w:hint="default" w:ascii="Symbol" w:hAnsi="Symbol"/>
+        <w:rFonts w:ascii="Symbol" w:hAnsi="Symbol" w:hint="default"/>
       </w:rPr>
     </w:lvl>
     <w:lvl w:ilvl="4" w:tplc="A3F2106C">
@@ -2853,7 +2631,7 @@
         <w:ind w:left="3600" w:hanging="360"/>
       </w:pPr>
       <w:rPr>
-        <w:rFonts w:hint="default" w:ascii="Courier New" w:hAnsi="Courier New"/>
+        <w:rFonts w:ascii="Courier New" w:hAnsi="Courier New" w:hint="default"/>
       </w:rPr>
     </w:lvl>
     <w:lvl w:ilvl="5" w:tplc="6F3A8D14">
@@ -2865,7 +2643,7 @@
         <w:ind w:left="4320" w:hanging="360"/>
       </w:pPr>
       <w:rPr>
-        <w:rFonts w:hint="default" w:ascii="Wingdings" w:hAnsi="Wingdings"/>
+        <w:rFonts w:ascii="Wingdings" w:hAnsi="Wingdings" w:hint="default"/>
       </w:rPr>
     </w:lvl>
     <w:lvl w:ilvl="6" w:tplc="B14C444C">
@@ -2877,7 +2655,7 @@
         <w:ind w:left="5040" w:hanging="360"/>
       </w:pPr>
       <w:rPr>
-        <w:rFonts w:hint="default" w:ascii="Symbol" w:hAnsi="Symbol"/>
+        <w:rFonts w:ascii="Symbol" w:hAnsi="Symbol" w:hint="default"/>
       </w:rPr>
     </w:lvl>
     <w:lvl w:ilvl="7" w:tplc="6CD49DE8">
@@ -2889,7 +2667,7 @@
         <w:ind w:left="5760" w:hanging="360"/>
       </w:pPr>
       <w:rPr>
-        <w:rFonts w:hint="default" w:ascii="Courier New" w:hAnsi="Courier New"/>
+        <w:rFonts w:ascii="Courier New" w:hAnsi="Courier New" w:hint="default"/>
       </w:rPr>
     </w:lvl>
     <w:lvl w:ilvl="8" w:tplc="4948D196">
@@ -2901,7 +2679,7 @@
         <w:ind w:left="6480" w:hanging="360"/>
       </w:pPr>
       <w:rPr>
-        <w:rFonts w:hint="default" w:ascii="Wingdings" w:hAnsi="Wingdings"/>
+        <w:rFonts w:ascii="Wingdings" w:hAnsi="Wingdings" w:hint="default"/>
       </w:rPr>
     </w:lvl>
   </w:abstractNum>
@@ -3090,7 +2868,7 @@
         <w:ind w:left="720" w:hanging="360"/>
       </w:pPr>
       <w:rPr>
-        <w:rFonts w:hint="default" w:ascii="Symbol" w:hAnsi="Symbol"/>
+        <w:rFonts w:ascii="Symbol" w:hAnsi="Symbol" w:hint="default"/>
       </w:rPr>
     </w:lvl>
     <w:lvl w:ilvl="1" w:tplc="A5BC9EBE">
@@ -3102,7 +2880,7 @@
         <w:ind w:left="1440" w:hanging="360"/>
       </w:pPr>
       <w:rPr>
-        <w:rFonts w:hint="default" w:ascii="Courier New" w:hAnsi="Courier New"/>
+        <w:rFonts w:ascii="Courier New" w:hAnsi="Courier New" w:hint="default"/>
       </w:rPr>
     </w:lvl>
     <w:lvl w:ilvl="2" w:tplc="8DEE8E46">
@@ -3114,7 +2892,7 @@
         <w:ind w:left="2160" w:hanging="360"/>
       </w:pPr>
       <w:rPr>
-        <w:rFonts w:hint="default" w:ascii="Wingdings" w:hAnsi="Wingdings"/>
+        <w:rFonts w:ascii="Wingdings" w:hAnsi="Wingdings" w:hint="default"/>
       </w:rPr>
     </w:lvl>
     <w:lvl w:ilvl="3" w:tplc="A36CDB5E">
@@ -3126,7 +2904,7 @@
         <w:ind w:left="2880" w:hanging="360"/>
       </w:pPr>
       <w:rPr>
-        <w:rFonts w:hint="default" w:ascii="Symbol" w:hAnsi="Symbol"/>
+        <w:rFonts w:ascii="Symbol" w:hAnsi="Symbol" w:hint="default"/>
       </w:rPr>
     </w:lvl>
     <w:lvl w:ilvl="4" w:tplc="1FBE0E44">
@@ -3138,7 +2916,7 @@
         <w:ind w:left="3600" w:hanging="360"/>
       </w:pPr>
       <w:rPr>
-        <w:rFonts w:hint="default" w:ascii="Courier New" w:hAnsi="Courier New"/>
+        <w:rFonts w:ascii="Courier New" w:hAnsi="Courier New" w:hint="default"/>
       </w:rPr>
     </w:lvl>
     <w:lvl w:ilvl="5" w:tplc="C414C74A">
@@ -3150,7 +2928,7 @@
         <w:ind w:left="4320" w:hanging="360"/>
       </w:pPr>
       <w:rPr>
-        <w:rFonts w:hint="default" w:ascii="Wingdings" w:hAnsi="Wingdings"/>
+        <w:rFonts w:ascii="Wingdings" w:hAnsi="Wingdings" w:hint="default"/>
       </w:rPr>
     </w:lvl>
     <w:lvl w:ilvl="6" w:tplc="EDE067E0">
@@ -3162,7 +2940,7 @@
         <w:ind w:left="5040" w:hanging="360"/>
       </w:pPr>
       <w:rPr>
-        <w:rFonts w:hint="default" w:ascii="Symbol" w:hAnsi="Symbol"/>
+        <w:rFonts w:ascii="Symbol" w:hAnsi="Symbol" w:hint="default"/>
       </w:rPr>
     </w:lvl>
     <w:lvl w:ilvl="7" w:tplc="607619A6">
@@ -3174,7 +2952,7 @@
         <w:ind w:left="5760" w:hanging="360"/>
       </w:pPr>
       <w:rPr>
-        <w:rFonts w:hint="default" w:ascii="Courier New" w:hAnsi="Courier New"/>
+        <w:rFonts w:ascii="Courier New" w:hAnsi="Courier New" w:hint="default"/>
       </w:rPr>
     </w:lvl>
     <w:lvl w:ilvl="8" w:tplc="64E65870">
@@ -3186,7 +2964,7 @@
         <w:ind w:left="6480" w:hanging="360"/>
       </w:pPr>
       <w:rPr>
-        <w:rFonts w:hint="default" w:ascii="Wingdings" w:hAnsi="Wingdings"/>
+        <w:rFonts w:ascii="Wingdings" w:hAnsi="Wingdings" w:hint="default"/>
       </w:rPr>
     </w:lvl>
   </w:abstractNum>
@@ -3461,7 +3239,7 @@
         <w:ind w:left="720" w:hanging="360"/>
       </w:pPr>
       <w:rPr>
-        <w:rFonts w:hint="default" w:ascii="Symbol" w:hAnsi="Symbol"/>
+        <w:rFonts w:ascii="Symbol" w:hAnsi="Symbol" w:hint="default"/>
       </w:rPr>
     </w:lvl>
     <w:lvl w:ilvl="1" w:tplc="54327BB2">
@@ -3473,7 +3251,7 @@
         <w:ind w:left="1440" w:hanging="360"/>
       </w:pPr>
       <w:rPr>
-        <w:rFonts w:hint="default" w:ascii="Courier New" w:hAnsi="Courier New"/>
+        <w:rFonts w:ascii="Courier New" w:hAnsi="Courier New" w:hint="default"/>
       </w:rPr>
     </w:lvl>
     <w:lvl w:ilvl="2" w:tplc="C97E9CE2">
@@ -3485,7 +3263,7 @@
         <w:ind w:left="2160" w:hanging="360"/>
       </w:pPr>
       <w:rPr>
-        <w:rFonts w:hint="default" w:ascii="Wingdings" w:hAnsi="Wingdings"/>
+        <w:rFonts w:ascii="Wingdings" w:hAnsi="Wingdings" w:hint="default"/>
       </w:rPr>
     </w:lvl>
     <w:lvl w:ilvl="3" w:tplc="F6907B66">
@@ -3497,7 +3275,7 @@
         <w:ind w:left="2880" w:hanging="360"/>
       </w:pPr>
       <w:rPr>
-        <w:rFonts w:hint="default" w:ascii="Symbol" w:hAnsi="Symbol"/>
+        <w:rFonts w:ascii="Symbol" w:hAnsi="Symbol" w:hint="default"/>
       </w:rPr>
     </w:lvl>
     <w:lvl w:ilvl="4" w:tplc="56185EB0">
@@ -3509,7 +3287,7 @@
         <w:ind w:left="3600" w:hanging="360"/>
       </w:pPr>
       <w:rPr>
-        <w:rFonts w:hint="default" w:ascii="Courier New" w:hAnsi="Courier New"/>
+        <w:rFonts w:ascii="Courier New" w:hAnsi="Courier New" w:hint="default"/>
       </w:rPr>
     </w:lvl>
     <w:lvl w:ilvl="5" w:tplc="E1180E2E">
@@ -3521,7 +3299,7 @@
         <w:ind w:left="4320" w:hanging="360"/>
       </w:pPr>
       <w:rPr>
-        <w:rFonts w:hint="default" w:ascii="Wingdings" w:hAnsi="Wingdings"/>
+        <w:rFonts w:ascii="Wingdings" w:hAnsi="Wingdings" w:hint="default"/>
       </w:rPr>
     </w:lvl>
     <w:lvl w:ilvl="6" w:tplc="802CAD92">
@@ -3533,7 +3311,7 @@
         <w:ind w:left="5040" w:hanging="360"/>
       </w:pPr>
       <w:rPr>
-        <w:rFonts w:hint="default" w:ascii="Symbol" w:hAnsi="Symbol"/>
+        <w:rFonts w:ascii="Symbol" w:hAnsi="Symbol" w:hint="default"/>
       </w:rPr>
     </w:lvl>
     <w:lvl w:ilvl="7" w:tplc="5436EE40">
@@ -3545,7 +3323,7 @@
         <w:ind w:left="5760" w:hanging="360"/>
       </w:pPr>
       <w:rPr>
-        <w:rFonts w:hint="default" w:ascii="Courier New" w:hAnsi="Courier New"/>
+        <w:rFonts w:ascii="Courier New" w:hAnsi="Courier New" w:hint="default"/>
       </w:rPr>
     </w:lvl>
     <w:lvl w:ilvl="8" w:tplc="8BFE39E4">
@@ -3557,11 +3335,97 @@
         <w:ind w:left="6480" w:hanging="360"/>
       </w:pPr>
       <w:rPr>
-        <w:rFonts w:hint="default" w:ascii="Wingdings" w:hAnsi="Wingdings"/>
+        <w:rFonts w:ascii="Wingdings" w:hAnsi="Wingdings" w:hint="default"/>
       </w:rPr>
     </w:lvl>
   </w:abstractNum>
   <w:abstractNum w:abstractNumId="9" w15:restartNumberingAfterBreak="0">
+    <w:nsid w:val="3634C58D"/>
+    <w:multiLevelType w:val="hybridMultilevel"/>
+    <w:tmpl w:val="C9D820B2"/>
+    <w:lvl w:ilvl="0" w:tplc="CFD49C86">
+      <w:start w:val="1"/>
+      <w:numFmt w:val="decimal"/>
+      <w:lvlText w:val="%1."/>
+      <w:lvlJc w:val="left"/>
+      <w:pPr>
+        <w:ind w:left="720" w:hanging="360"/>
+      </w:pPr>
+    </w:lvl>
+    <w:lvl w:ilvl="1" w:tplc="630E6F54">
+      <w:start w:val="1"/>
+      <w:numFmt w:val="lowerLetter"/>
+      <w:lvlText w:val="%2."/>
+      <w:lvlJc w:val="left"/>
+      <w:pPr>
+        <w:ind w:left="1440" w:hanging="360"/>
+      </w:pPr>
+    </w:lvl>
+    <w:lvl w:ilvl="2" w:tplc="88941B4A">
+      <w:start w:val="1"/>
+      <w:numFmt w:val="lowerRoman"/>
+      <w:lvlText w:val="%3."/>
+      <w:lvlJc w:val="right"/>
+      <w:pPr>
+        <w:ind w:left="2160" w:hanging="180"/>
+      </w:pPr>
+    </w:lvl>
+    <w:lvl w:ilvl="3" w:tplc="6EC4D0E6">
+      <w:start w:val="1"/>
+      <w:numFmt w:val="decimal"/>
+      <w:lvlText w:val="%4."/>
+      <w:lvlJc w:val="left"/>
+      <w:pPr>
+        <w:ind w:left="2880" w:hanging="360"/>
+      </w:pPr>
+    </w:lvl>
+    <w:lvl w:ilvl="4" w:tplc="95F2DB1A">
+      <w:start w:val="1"/>
+      <w:numFmt w:val="lowerLetter"/>
+      <w:lvlText w:val="%5."/>
+      <w:lvlJc w:val="left"/>
+      <w:pPr>
+        <w:ind w:left="3600" w:hanging="360"/>
+      </w:pPr>
+    </w:lvl>
+    <w:lvl w:ilvl="5" w:tplc="06762C54">
+      <w:start w:val="1"/>
+      <w:numFmt w:val="lowerRoman"/>
+      <w:lvlText w:val="%6."/>
+      <w:lvlJc w:val="right"/>
+      <w:pPr>
+        <w:ind w:left="4320" w:hanging="180"/>
+      </w:pPr>
+    </w:lvl>
+    <w:lvl w:ilvl="6" w:tplc="121862BA">
+      <w:start w:val="1"/>
+      <w:numFmt w:val="decimal"/>
+      <w:lvlText w:val="%7."/>
+      <w:lvlJc w:val="left"/>
+      <w:pPr>
+        <w:ind w:left="5040" w:hanging="360"/>
+      </w:pPr>
+    </w:lvl>
+    <w:lvl w:ilvl="7" w:tplc="F252EA7E">
+      <w:start w:val="1"/>
+      <w:numFmt w:val="lowerLetter"/>
+      <w:lvlText w:val="%8."/>
+      <w:lvlJc w:val="left"/>
+      <w:pPr>
+        <w:ind w:left="5760" w:hanging="360"/>
+      </w:pPr>
+    </w:lvl>
+    <w:lvl w:ilvl="8" w:tplc="8D3CCF62">
+      <w:start w:val="1"/>
+      <w:numFmt w:val="lowerRoman"/>
+      <w:lvlText w:val="%9."/>
+      <w:lvlJc w:val="right"/>
+      <w:pPr>
+        <w:ind w:left="6480" w:hanging="180"/>
+      </w:pPr>
+    </w:lvl>
+  </w:abstractNum>
+  <w:abstractNum w:abstractNumId="10" w15:restartNumberingAfterBreak="0">
     <w:nsid w:val="38B0D6B5"/>
     <w:multiLevelType w:val="hybridMultilevel"/>
     <w:tmpl w:val="FFFFFFFF"/>
@@ -3647,7 +3511,7 @@
       </w:pPr>
     </w:lvl>
   </w:abstractNum>
-  <w:abstractNum w:abstractNumId="10" w15:restartNumberingAfterBreak="0">
+  <w:abstractNum w:abstractNumId="11" w15:restartNumberingAfterBreak="0">
     <w:nsid w:val="3A725E02"/>
     <w:multiLevelType w:val="hybridMultilevel"/>
     <w:tmpl w:val="FFFFFFFF"/>
@@ -3733,7 +3597,7 @@
       </w:pPr>
     </w:lvl>
   </w:abstractNum>
-  <w:abstractNum w:abstractNumId="11" w15:restartNumberingAfterBreak="0">
+  <w:abstractNum w:abstractNumId="12" w15:restartNumberingAfterBreak="0">
     <w:nsid w:val="429CC5E8"/>
     <w:multiLevelType w:val="hybridMultilevel"/>
     <w:tmpl w:val="FFFFFFFF"/>
@@ -3819,7 +3683,7 @@
       </w:pPr>
     </w:lvl>
   </w:abstractNum>
-  <w:abstractNum w:abstractNumId="12" w15:restartNumberingAfterBreak="0">
+  <w:abstractNum w:abstractNumId="13" w15:restartNumberingAfterBreak="0">
     <w:nsid w:val="47F1AA7C"/>
     <w:multiLevelType w:val="hybridMultilevel"/>
     <w:tmpl w:val="FFFFFFFF"/>
@@ -3905,7 +3769,7 @@
       </w:pPr>
     </w:lvl>
   </w:abstractNum>
-  <w:abstractNum w:abstractNumId="13" w15:restartNumberingAfterBreak="0">
+  <w:abstractNum w:abstractNumId="14" w15:restartNumberingAfterBreak="0">
     <w:nsid w:val="5137AE96"/>
     <w:multiLevelType w:val="hybridMultilevel"/>
     <w:tmpl w:val="FFFFFFFF"/>
@@ -3991,7 +3855,93 @@
       </w:pPr>
     </w:lvl>
   </w:abstractNum>
-  <w:abstractNum w:abstractNumId="14" w15:restartNumberingAfterBreak="0">
+  <w:abstractNum w:abstractNumId="15" w15:restartNumberingAfterBreak="0">
+    <w:nsid w:val="5175DB5C"/>
+    <w:multiLevelType w:val="hybridMultilevel"/>
+    <w:tmpl w:val="DCC89A3A"/>
+    <w:lvl w:ilvl="0" w:tplc="41BC3C78">
+      <w:start w:val="1"/>
+      <w:numFmt w:val="decimal"/>
+      <w:lvlText w:val="%1."/>
+      <w:lvlJc w:val="left"/>
+      <w:pPr>
+        <w:ind w:left="720" w:hanging="360"/>
+      </w:pPr>
+    </w:lvl>
+    <w:lvl w:ilvl="1" w:tplc="256A9BF0">
+      <w:start w:val="1"/>
+      <w:numFmt w:val="lowerLetter"/>
+      <w:lvlText w:val="%2."/>
+      <w:lvlJc w:val="left"/>
+      <w:pPr>
+        <w:ind w:left="1440" w:hanging="360"/>
+      </w:pPr>
+    </w:lvl>
+    <w:lvl w:ilvl="2" w:tplc="C84215FE">
+      <w:start w:val="1"/>
+      <w:numFmt w:val="lowerRoman"/>
+      <w:lvlText w:val="%3."/>
+      <w:lvlJc w:val="right"/>
+      <w:pPr>
+        <w:ind w:left="2160" w:hanging="180"/>
+      </w:pPr>
+    </w:lvl>
+    <w:lvl w:ilvl="3" w:tplc="18FCE7D0">
+      <w:start w:val="1"/>
+      <w:numFmt w:val="decimal"/>
+      <w:lvlText w:val="%4."/>
+      <w:lvlJc w:val="left"/>
+      <w:pPr>
+        <w:ind w:left="2880" w:hanging="360"/>
+      </w:pPr>
+    </w:lvl>
+    <w:lvl w:ilvl="4" w:tplc="C56A188A">
+      <w:start w:val="1"/>
+      <w:numFmt w:val="lowerLetter"/>
+      <w:lvlText w:val="%5."/>
+      <w:lvlJc w:val="left"/>
+      <w:pPr>
+        <w:ind w:left="3600" w:hanging="360"/>
+      </w:pPr>
+    </w:lvl>
+    <w:lvl w:ilvl="5" w:tplc="A684BD22">
+      <w:start w:val="1"/>
+      <w:numFmt w:val="lowerRoman"/>
+      <w:lvlText w:val="%6."/>
+      <w:lvlJc w:val="right"/>
+      <w:pPr>
+        <w:ind w:left="4320" w:hanging="180"/>
+      </w:pPr>
+    </w:lvl>
+    <w:lvl w:ilvl="6" w:tplc="339E8D44">
+      <w:start w:val="1"/>
+      <w:numFmt w:val="decimal"/>
+      <w:lvlText w:val="%7."/>
+      <w:lvlJc w:val="left"/>
+      <w:pPr>
+        <w:ind w:left="5040" w:hanging="360"/>
+      </w:pPr>
+    </w:lvl>
+    <w:lvl w:ilvl="7" w:tplc="DE6200C4">
+      <w:start w:val="1"/>
+      <w:numFmt w:val="lowerLetter"/>
+      <w:lvlText w:val="%8."/>
+      <w:lvlJc w:val="left"/>
+      <w:pPr>
+        <w:ind w:left="5760" w:hanging="360"/>
+      </w:pPr>
+    </w:lvl>
+    <w:lvl w:ilvl="8" w:tplc="B29A5EB2">
+      <w:start w:val="1"/>
+      <w:numFmt w:val="lowerRoman"/>
+      <w:lvlText w:val="%9."/>
+      <w:lvlJc w:val="right"/>
+      <w:pPr>
+        <w:ind w:left="6480" w:hanging="180"/>
+      </w:pPr>
+    </w:lvl>
+  </w:abstractNum>
+  <w:abstractNum w:abstractNumId="16" w15:restartNumberingAfterBreak="0">
     <w:nsid w:val="5333FD3C"/>
     <w:multiLevelType w:val="hybridMultilevel"/>
     <w:tmpl w:val="FFFFFFFF"/>
@@ -4004,7 +3954,7 @@
         <w:ind w:left="720" w:hanging="360"/>
       </w:pPr>
       <w:rPr>
-        <w:rFonts w:hint="default" w:ascii="Symbol" w:hAnsi="Symbol"/>
+        <w:rFonts w:ascii="Symbol" w:hAnsi="Symbol" w:hint="default"/>
       </w:rPr>
     </w:lvl>
     <w:lvl w:ilvl="1" w:tplc="FCCE15E8">
@@ -4016,7 +3966,7 @@
         <w:ind w:left="1440" w:hanging="360"/>
       </w:pPr>
       <w:rPr>
-        <w:rFonts w:hint="default" w:ascii="Courier New" w:hAnsi="Courier New"/>
+        <w:rFonts w:ascii="Courier New" w:hAnsi="Courier New" w:hint="default"/>
       </w:rPr>
     </w:lvl>
     <w:lvl w:ilvl="2" w:tplc="C2A260B0">
@@ -4028,7 +3978,7 @@
         <w:ind w:left="2160" w:hanging="360"/>
       </w:pPr>
       <w:rPr>
-        <w:rFonts w:hint="default" w:ascii="Wingdings" w:hAnsi="Wingdings"/>
+        <w:rFonts w:ascii="Wingdings" w:hAnsi="Wingdings" w:hint="default"/>
       </w:rPr>
     </w:lvl>
     <w:lvl w:ilvl="3" w:tplc="A2D2F0B4">
@@ -4040,7 +3990,7 @@
         <w:ind w:left="2880" w:hanging="360"/>
       </w:pPr>
       <w:rPr>
-        <w:rFonts w:hint="default" w:ascii="Symbol" w:hAnsi="Symbol"/>
+        <w:rFonts w:ascii="Symbol" w:hAnsi="Symbol" w:hint="default"/>
       </w:rPr>
     </w:lvl>
     <w:lvl w:ilvl="4" w:tplc="C7E88A62">
@@ -4052,7 +4002,7 @@
         <w:ind w:left="3600" w:hanging="360"/>
       </w:pPr>
       <w:rPr>
-        <w:rFonts w:hint="default" w:ascii="Courier New" w:hAnsi="Courier New"/>
+        <w:rFonts w:ascii="Courier New" w:hAnsi="Courier New" w:hint="default"/>
       </w:rPr>
     </w:lvl>
     <w:lvl w:ilvl="5" w:tplc="71D6A062">
@@ -4064,7 +4014,7 @@
         <w:ind w:left="4320" w:hanging="360"/>
       </w:pPr>
       <w:rPr>
-        <w:rFonts w:hint="default" w:ascii="Wingdings" w:hAnsi="Wingdings"/>
+        <w:rFonts w:ascii="Wingdings" w:hAnsi="Wingdings" w:hint="default"/>
       </w:rPr>
     </w:lvl>
     <w:lvl w:ilvl="6" w:tplc="36F8197E">
@@ -4076,7 +4026,7 @@
         <w:ind w:left="5040" w:hanging="360"/>
       </w:pPr>
       <w:rPr>
-        <w:rFonts w:hint="default" w:ascii="Symbol" w:hAnsi="Symbol"/>
+        <w:rFonts w:ascii="Symbol" w:hAnsi="Symbol" w:hint="default"/>
       </w:rPr>
     </w:lvl>
     <w:lvl w:ilvl="7" w:tplc="79620224">
@@ -4088,7 +4038,7 @@
         <w:ind w:left="5760" w:hanging="360"/>
       </w:pPr>
       <w:rPr>
-        <w:rFonts w:hint="default" w:ascii="Courier New" w:hAnsi="Courier New"/>
+        <w:rFonts w:ascii="Courier New" w:hAnsi="Courier New" w:hint="default"/>
       </w:rPr>
     </w:lvl>
     <w:lvl w:ilvl="8" w:tplc="9C68D2E0">
@@ -4100,11 +4050,11 @@
         <w:ind w:left="6480" w:hanging="360"/>
       </w:pPr>
       <w:rPr>
-        <w:rFonts w:hint="default" w:ascii="Wingdings" w:hAnsi="Wingdings"/>
+        <w:rFonts w:ascii="Wingdings" w:hAnsi="Wingdings" w:hint="default"/>
       </w:rPr>
     </w:lvl>
   </w:abstractNum>
-  <w:abstractNum w:abstractNumId="15" w15:restartNumberingAfterBreak="0">
+  <w:abstractNum w:abstractNumId="17" w15:restartNumberingAfterBreak="0">
     <w:nsid w:val="5F19C7C4"/>
     <w:multiLevelType w:val="hybridMultilevel"/>
     <w:tmpl w:val="FFFFFFFF"/>
@@ -4190,7 +4140,7 @@
       </w:pPr>
     </w:lvl>
   </w:abstractNum>
-  <w:abstractNum w:abstractNumId="16" w15:restartNumberingAfterBreak="0">
+  <w:abstractNum w:abstractNumId="18" w15:restartNumberingAfterBreak="0">
     <w:nsid w:val="6A97A8E2"/>
     <w:multiLevelType w:val="hybridMultilevel"/>
     <w:tmpl w:val="FFFFFFFF"/>
@@ -4276,7 +4226,7 @@
       </w:pPr>
     </w:lvl>
   </w:abstractNum>
-  <w:abstractNum w:abstractNumId="17" w15:restartNumberingAfterBreak="0">
+  <w:abstractNum w:abstractNumId="19" w15:restartNumberingAfterBreak="0">
     <w:nsid w:val="6BDB5C48"/>
     <w:multiLevelType w:val="hybridMultilevel"/>
     <w:tmpl w:val="FFFFFFFF"/>
@@ -4362,7 +4312,7 @@
       </w:pPr>
     </w:lvl>
   </w:abstractNum>
-  <w:abstractNum w:abstractNumId="18" w15:restartNumberingAfterBreak="0">
+  <w:abstractNum w:abstractNumId="20" w15:restartNumberingAfterBreak="0">
     <w:nsid w:val="7051A4D7"/>
     <w:multiLevelType w:val="hybridMultilevel"/>
     <w:tmpl w:val="FFFFFFFF"/>
@@ -4448,7 +4398,7 @@
       </w:pPr>
     </w:lvl>
   </w:abstractNum>
-  <w:abstractNum w:abstractNumId="19" w15:restartNumberingAfterBreak="0">
+  <w:abstractNum w:abstractNumId="21" w15:restartNumberingAfterBreak="0">
     <w:nsid w:val="74203903"/>
     <w:multiLevelType w:val="hybridMultilevel"/>
     <w:tmpl w:val="FFFFFFFF"/>
@@ -4534,71 +4484,71 @@
       </w:pPr>
     </w:lvl>
   </w:abstractNum>
-  <w:num w:numId="22">
+  <w:num w:numId="1" w16cid:durableId="303655728">
+    <w:abstractNumId w:val="15"/>
+  </w:num>
+  <w:num w:numId="2" w16cid:durableId="963117415">
+    <w:abstractNumId w:val="9"/>
+  </w:num>
+  <w:num w:numId="3" w16cid:durableId="1499808715">
+    <w:abstractNumId w:val="12"/>
+  </w:num>
+  <w:num w:numId="4" w16cid:durableId="1897086006">
+    <w:abstractNumId w:val="16"/>
+  </w:num>
+  <w:num w:numId="5" w16cid:durableId="2037269089">
+    <w:abstractNumId w:val="6"/>
+  </w:num>
+  <w:num w:numId="6" w16cid:durableId="809594707">
     <w:abstractNumId w:val="21"/>
   </w:num>
-  <w:num w:numId="21">
+  <w:num w:numId="7" w16cid:durableId="1770614521">
     <w:abstractNumId w:val="20"/>
   </w:num>
-  <w:num w:numId="1" w16cid:durableId="1499808715">
+  <w:num w:numId="8" w16cid:durableId="875431792">
+    <w:abstractNumId w:val="19"/>
+  </w:num>
+  <w:num w:numId="9" w16cid:durableId="96290799">
+    <w:abstractNumId w:val="18"/>
+  </w:num>
+  <w:num w:numId="10" w16cid:durableId="1345857928">
+    <w:abstractNumId w:val="4"/>
+  </w:num>
+  <w:num w:numId="11" w16cid:durableId="528300490">
     <w:abstractNumId w:val="11"/>
   </w:num>
-  <w:num w:numId="2" w16cid:durableId="1897086006">
-    <w:abstractNumId w:val="14"/>
+  <w:num w:numId="12" w16cid:durableId="2125148953">
+    <w:abstractNumId w:val="5"/>
   </w:num>
-  <w:num w:numId="3" w16cid:durableId="2037269089">
-    <w:abstractNumId w:val="6"/>
+  <w:num w:numId="13" w16cid:durableId="612248178">
+    <w:abstractNumId w:val="13"/>
   </w:num>
-  <w:num w:numId="4" w16cid:durableId="809594707">
-    <w:abstractNumId w:val="19"/>
+  <w:num w:numId="14" w16cid:durableId="1267814208">
+    <w:abstractNumId w:val="1"/>
   </w:num>
-  <w:num w:numId="5" w16cid:durableId="1770614521">
-    <w:abstractNumId w:val="18"/>
+  <w:num w:numId="15" w16cid:durableId="472413">
+    <w:abstractNumId w:val="7"/>
   </w:num>
-  <w:num w:numId="6" w16cid:durableId="875431792">
+  <w:num w:numId="16" w16cid:durableId="1505825698">
+    <w:abstractNumId w:val="2"/>
+  </w:num>
+  <w:num w:numId="17" w16cid:durableId="1746763747">
     <w:abstractNumId w:val="17"/>
   </w:num>
-  <w:num w:numId="7" w16cid:durableId="96290799">
-    <w:abstractNumId w:val="16"/>
+  <w:num w:numId="18" w16cid:durableId="1936085753">
+    <w:abstractNumId w:val="3"/>
   </w:num>
-  <w:num w:numId="8" w16cid:durableId="1345857928">
-    <w:abstractNumId w:val="4"/>
+  <w:num w:numId="19" w16cid:durableId="1659190917">
+    <w:abstractNumId w:val="0"/>
   </w:num>
-  <w:num w:numId="9" w16cid:durableId="528300490">
+  <w:num w:numId="20" w16cid:durableId="1319728963">
+    <w:abstractNumId w:val="8"/>
+  </w:num>
+  <w:num w:numId="21" w16cid:durableId="1551650454">
     <w:abstractNumId w:val="10"/>
   </w:num>
-  <w:num w:numId="10" w16cid:durableId="2125148953">
-    <w:abstractNumId w:val="5"/>
-  </w:num>
-  <w:num w:numId="11" w16cid:durableId="612248178">
-    <w:abstractNumId w:val="12"/>
-  </w:num>
-  <w:num w:numId="12" w16cid:durableId="1267814208">
-    <w:abstractNumId w:val="1"/>
-  </w:num>
-  <w:num w:numId="13" w16cid:durableId="472413">
-    <w:abstractNumId w:val="7"/>
-  </w:num>
-  <w:num w:numId="14" w16cid:durableId="1505825698">
-    <w:abstractNumId w:val="2"/>
-  </w:num>
-  <w:num w:numId="15" w16cid:durableId="1746763747">
-    <w:abstractNumId w:val="15"/>
-  </w:num>
-  <w:num w:numId="16" w16cid:durableId="1936085753">
-    <w:abstractNumId w:val="3"/>
-  </w:num>
-  <w:num w:numId="17" w16cid:durableId="1659190917">
-    <w:abstractNumId w:val="0"/>
-  </w:num>
-  <w:num w:numId="18" w16cid:durableId="1319728963">
-    <w:abstractNumId w:val="8"/>
-  </w:num>
-  <w:num w:numId="19" w16cid:durableId="1551650454">
-    <w:abstractNumId w:val="9"/>
-  </w:num>
-  <w:num w:numId="20" w16cid:durableId="2085952030">
-    <w:abstractNumId w:val="13"/>
+  <w:num w:numId="22" w16cid:durableId="2085952030">
+    <w:abstractNumId w:val="14"/>
   </w:num>
 </w:numbering>
 </file>
@@ -4608,7 +4558,7 @@
   <w:docDefaults>
     <w:rPrDefault>
       <w:rPr>
-        <w:rFonts w:asciiTheme="minorHAnsi" w:hAnsiTheme="minorHAnsi" w:eastAsiaTheme="minorEastAsia" w:cstheme="minorBidi"/>
+        <w:rFonts w:asciiTheme="minorHAnsi" w:eastAsiaTheme="minorEastAsia" w:hAnsiTheme="minorHAnsi" w:cstheme="minorBidi"/>
         <w:sz w:val="24"/>
         <w:szCs w:val="24"/>
         <w:lang w:val="en-US" w:eastAsia="ja-JP" w:bidi="ar-SA"/>
@@ -4623,14 +4573,14 @@
   <w:latentStyles w:defLockedState="0" w:defUIPriority="99" w:defSemiHidden="0" w:defUnhideWhenUsed="0" w:defQFormat="0" w:count="376">
     <w:lsdException w:name="Normal" w:uiPriority="0" w:qFormat="1"/>
     <w:lsdException w:name="heading 1" w:uiPriority="9" w:qFormat="1"/>
-    <w:lsdException w:name="heading 2" w:uiPriority="9" w:semiHidden="1" w:unhideWhenUsed="1" w:qFormat="1"/>
-    <w:lsdException w:name="heading 3" w:uiPriority="9" w:semiHidden="1" w:unhideWhenUsed="1" w:qFormat="1"/>
-    <w:lsdException w:name="heading 4" w:uiPriority="9" w:semiHidden="1" w:unhideWhenUsed="1" w:qFormat="1"/>
-    <w:lsdException w:name="heading 5" w:uiPriority="9" w:semiHidden="1" w:unhideWhenUsed="1" w:qFormat="1"/>
-    <w:lsdException w:name="heading 6" w:uiPriority="9" w:semiHidden="1" w:unhideWhenUsed="1" w:qFormat="1"/>
-    <w:lsdException w:name="heading 7" w:uiPriority="9" w:semiHidden="1" w:unhideWhenUsed="1" w:qFormat="1"/>
-    <w:lsdException w:name="heading 8" w:uiPriority="9" w:semiHidden="1" w:unhideWhenUsed="1" w:qFormat="1"/>
-    <w:lsdException w:name="heading 9" w:uiPriority="9" w:semiHidden="1" w:unhideWhenUsed="1" w:qFormat="1"/>
+    <w:lsdException w:name="heading 2" w:semiHidden="1" w:uiPriority="9" w:unhideWhenUsed="1" w:qFormat="1"/>
+    <w:lsdException w:name="heading 3" w:semiHidden="1" w:uiPriority="9" w:unhideWhenUsed="1" w:qFormat="1"/>
+    <w:lsdException w:name="heading 4" w:semiHidden="1" w:uiPriority="9" w:unhideWhenUsed="1" w:qFormat="1"/>
+    <w:lsdException w:name="heading 5" w:semiHidden="1" w:uiPriority="9" w:unhideWhenUsed="1" w:qFormat="1"/>
+    <w:lsdException w:name="heading 6" w:semiHidden="1" w:uiPriority="9" w:unhideWhenUsed="1" w:qFormat="1"/>
+    <w:lsdException w:name="heading 7" w:semiHidden="1" w:uiPriority="9" w:unhideWhenUsed="1" w:qFormat="1"/>
+    <w:lsdException w:name="heading 8" w:semiHidden="1" w:uiPriority="9" w:unhideWhenUsed="1" w:qFormat="1"/>
+    <w:lsdException w:name="heading 9" w:semiHidden="1" w:uiPriority="9" w:unhideWhenUsed="1" w:qFormat="1"/>
     <w:lsdException w:name="index 1" w:semiHidden="1" w:unhideWhenUsed="1"/>
     <w:lsdException w:name="index 2" w:semiHidden="1" w:unhideWhenUsed="1"/>
     <w:lsdException w:name="index 3" w:semiHidden="1" w:unhideWhenUsed="1"/>
@@ -4640,22 +4590,22 @@
     <w:lsdException w:name="index 7" w:semiHidden="1" w:unhideWhenUsed="1"/>
     <w:lsdException w:name="index 8" w:semiHidden="1" w:unhideWhenUsed="1"/>
     <w:lsdException w:name="index 9" w:semiHidden="1" w:unhideWhenUsed="1"/>
-    <w:lsdException w:name="toc 1" w:uiPriority="39" w:semiHidden="1" w:unhideWhenUsed="1"/>
-    <w:lsdException w:name="toc 2" w:uiPriority="39" w:semiHidden="1" w:unhideWhenUsed="1"/>
-    <w:lsdException w:name="toc 3" w:uiPriority="39" w:semiHidden="1" w:unhideWhenUsed="1"/>
-    <w:lsdException w:name="toc 4" w:uiPriority="39" w:semiHidden="1" w:unhideWhenUsed="1"/>
-    <w:lsdException w:name="toc 5" w:uiPriority="39" w:semiHidden="1" w:unhideWhenUsed="1"/>
-    <w:lsdException w:name="toc 6" w:uiPriority="39" w:semiHidden="1" w:unhideWhenUsed="1"/>
-    <w:lsdException w:name="toc 7" w:uiPriority="39" w:semiHidden="1" w:unhideWhenUsed="1"/>
-    <w:lsdException w:name="toc 8" w:uiPriority="39" w:semiHidden="1" w:unhideWhenUsed="1"/>
-    <w:lsdException w:name="toc 9" w:uiPriority="39" w:semiHidden="1" w:unhideWhenUsed="1"/>
+    <w:lsdException w:name="toc 1" w:semiHidden="1" w:uiPriority="39" w:unhideWhenUsed="1"/>
+    <w:lsdException w:name="toc 2" w:semiHidden="1" w:uiPriority="39" w:unhideWhenUsed="1"/>
+    <w:lsdException w:name="toc 3" w:semiHidden="1" w:uiPriority="39" w:unhideWhenUsed="1"/>
+    <w:lsdException w:name="toc 4" w:semiHidden="1" w:uiPriority="39" w:unhideWhenUsed="1"/>
+    <w:lsdException w:name="toc 5" w:semiHidden="1" w:uiPriority="39" w:unhideWhenUsed="1"/>
+    <w:lsdException w:name="toc 6" w:semiHidden="1" w:uiPriority="39" w:unhideWhenUsed="1"/>
+    <w:lsdException w:name="toc 7" w:semiHidden="1" w:uiPriority="39" w:unhideWhenUsed="1"/>
+    <w:lsdException w:name="toc 8" w:semiHidden="1" w:uiPriority="39" w:unhideWhenUsed="1"/>
+    <w:lsdException w:name="toc 9" w:semiHidden="1" w:uiPriority="39" w:unhideWhenUsed="1"/>
     <w:lsdException w:name="Normal Indent" w:semiHidden="1" w:unhideWhenUsed="1"/>
     <w:lsdException w:name="footnote text" w:semiHidden="1" w:unhideWhenUsed="1"/>
     <w:lsdException w:name="annotation text" w:semiHidden="1" w:unhideWhenUsed="1"/>
     <w:lsdException w:name="header" w:semiHidden="1" w:unhideWhenUsed="1"/>
     <w:lsdException w:name="footer" w:semiHidden="1" w:unhideWhenUsed="1"/>
     <w:lsdException w:name="index heading" w:semiHidden="1" w:unhideWhenUsed="1"/>
-    <w:lsdException w:name="caption" w:uiPriority="35" w:semiHidden="1" w:unhideWhenUsed="1" w:qFormat="1"/>
+    <w:lsdException w:name="caption" w:semiHidden="1" w:uiPriority="35" w:unhideWhenUsed="1" w:qFormat="1"/>
     <w:lsdException w:name="table of figures" w:semiHidden="1" w:unhideWhenUsed="1"/>
     <w:lsdException w:name="envelope address" w:semiHidden="1" w:unhideWhenUsed="1"/>
     <w:lsdException w:name="envelope return" w:semiHidden="1" w:unhideWhenUsed="1"/>
@@ -4686,7 +4636,7 @@
     <w:lsdException w:name="Title" w:uiPriority="10" w:qFormat="1"/>
     <w:lsdException w:name="Closing" w:semiHidden="1" w:unhideWhenUsed="1"/>
     <w:lsdException w:name="Signature" w:semiHidden="1" w:unhideWhenUsed="1"/>
-    <w:lsdException w:name="Default Paragraph Font" w:uiPriority="1" w:semiHidden="1" w:unhideWhenUsed="1"/>
+    <w:lsdException w:name="Default Paragraph Font" w:semiHidden="1" w:uiPriority="1" w:unhideWhenUsed="1"/>
     <w:lsdException w:name="Body Text" w:semiHidden="1" w:unhideWhenUsed="1"/>
     <w:lsdException w:name="Body Text Indent" w:semiHidden="1" w:unhideWhenUsed="1"/>
     <w:lsdException w:name="List Continue" w:semiHidden="1" w:unhideWhenUsed="1"/>
@@ -4886,8 +4836,8 @@
     <w:lsdException w:name="Subtle Reference" w:uiPriority="31" w:qFormat="1"/>
     <w:lsdException w:name="Intense Reference" w:uiPriority="32" w:qFormat="1"/>
     <w:lsdException w:name="Book Title" w:uiPriority="33" w:qFormat="1"/>
-    <w:lsdException w:name="Bibliography" w:uiPriority="37" w:semiHidden="1" w:unhideWhenUsed="1"/>
-    <w:lsdException w:name="TOC Heading" w:uiPriority="39" w:semiHidden="1" w:unhideWhenUsed="1" w:qFormat="1"/>
+    <w:lsdException w:name="Bibliography" w:semiHidden="1" w:uiPriority="37" w:unhideWhenUsed="1"/>
+    <w:lsdException w:name="TOC Heading" w:semiHidden="1" w:uiPriority="39" w:unhideWhenUsed="1" w:qFormat="1"/>
     <w:lsdException w:name="Plain Table 1" w:uiPriority="41"/>
     <w:lsdException w:name="Plain Table 2" w:uiPriority="42"/>
     <w:lsdException w:name="Plain Table 3" w:uiPriority="43"/>
@@ -4998,7 +4948,7 @@
     <w:lsdException w:name="Unresolved Mention" w:semiHidden="1" w:unhideWhenUsed="1"/>
     <w:lsdException w:name="Smart Link" w:semiHidden="1" w:unhideWhenUsed="1"/>
   </w:latentStyles>
-  <w:style w:type="paragraph" w:styleId="Normal" w:default="1">
+  <w:style w:type="paragraph" w:default="1" w:styleId="Normal">
     <w:name w:val="Normal"/>
     <w:qFormat/>
     <w:rsid w:val="5C348BDB"/>
@@ -5021,7 +4971,7 @@
       <w:outlineLvl w:val="0"/>
     </w:pPr>
     <w:rPr>
-      <w:rFonts w:asciiTheme="majorHAnsi" w:hAnsiTheme="majorHAnsi" w:eastAsiaTheme="majorEastAsia" w:cstheme="majorBidi"/>
+      <w:rFonts w:asciiTheme="majorHAnsi" w:eastAsiaTheme="majorEastAsia" w:hAnsiTheme="majorHAnsi" w:cstheme="majorBidi"/>
       <w:color w:val="0F4761" w:themeColor="accent1" w:themeShade="BF"/>
       <w:sz w:val="40"/>
       <w:szCs w:val="40"/>
@@ -5043,7 +4993,7 @@
       <w:outlineLvl w:val="1"/>
     </w:pPr>
     <w:rPr>
-      <w:rFonts w:asciiTheme="majorHAnsi" w:hAnsiTheme="majorHAnsi" w:eastAsiaTheme="majorEastAsia" w:cstheme="majorBidi"/>
+      <w:rFonts w:asciiTheme="majorHAnsi" w:eastAsiaTheme="majorEastAsia" w:hAnsiTheme="majorHAnsi" w:cstheme="majorBidi"/>
       <w:color w:val="0F4761" w:themeColor="accent1" w:themeShade="BF"/>
       <w:sz w:val="32"/>
       <w:szCs w:val="32"/>
@@ -5197,13 +5147,13 @@
       <w:color w:val="272727"/>
     </w:rPr>
   </w:style>
-  <w:style w:type="character" w:styleId="DefaultParagraphFont" w:default="1">
+  <w:style w:type="character" w:default="1" w:styleId="DefaultParagraphFont">
     <w:name w:val="Default Paragraph Font"/>
     <w:uiPriority w:val="1"/>
     <w:semiHidden/>
     <w:unhideWhenUsed/>
   </w:style>
-  <w:style w:type="table" w:styleId="TableNormal" w:default="1">
+  <w:style w:type="table" w:default="1" w:styleId="TableNormal">
     <w:name w:val="Normal Table"/>
     <w:uiPriority w:val="99"/>
     <w:semiHidden/>
@@ -5218,37 +5168,37 @@
       </w:tblCellMar>
     </w:tblPr>
   </w:style>
-  <w:style w:type="numbering" w:styleId="NoList" w:default="1">
+  <w:style w:type="numbering" w:default="1" w:styleId="NoList">
     <w:name w:val="No List"/>
     <w:uiPriority w:val="99"/>
     <w:semiHidden/>
     <w:unhideWhenUsed/>
   </w:style>
-  <w:style w:type="character" w:styleId="Heading1Char" w:customStyle="1">
+  <w:style w:type="character" w:customStyle="1" w:styleId="Heading1Char">
     <w:name w:val="Heading 1 Char"/>
     <w:basedOn w:val="DefaultParagraphFont"/>
     <w:link w:val="Heading1"/>
     <w:uiPriority w:val="9"/>
     <w:rPr>
-      <w:rFonts w:asciiTheme="majorHAnsi" w:hAnsiTheme="majorHAnsi" w:eastAsiaTheme="majorEastAsia" w:cstheme="majorBidi"/>
+      <w:rFonts w:asciiTheme="majorHAnsi" w:eastAsiaTheme="majorEastAsia" w:hAnsiTheme="majorHAnsi" w:cstheme="majorBidi"/>
       <w:color w:val="0F4761" w:themeColor="accent1" w:themeShade="BF"/>
       <w:sz w:val="40"/>
       <w:szCs w:val="40"/>
     </w:rPr>
   </w:style>
-  <w:style w:type="character" w:styleId="Heading2Char" w:customStyle="1">
+  <w:style w:type="character" w:customStyle="1" w:styleId="Heading2Char">
     <w:name w:val="Heading 2 Char"/>
     <w:basedOn w:val="DefaultParagraphFont"/>
     <w:link w:val="Heading2"/>
     <w:uiPriority w:val="9"/>
     <w:rPr>
-      <w:rFonts w:asciiTheme="majorHAnsi" w:hAnsiTheme="majorHAnsi" w:eastAsiaTheme="majorEastAsia" w:cstheme="majorBidi"/>
+      <w:rFonts w:asciiTheme="majorHAnsi" w:eastAsiaTheme="majorEastAsia" w:hAnsiTheme="majorHAnsi" w:cstheme="majorBidi"/>
       <w:color w:val="0F4761" w:themeColor="accent1" w:themeShade="BF"/>
       <w:sz w:val="32"/>
       <w:szCs w:val="32"/>
     </w:rPr>
   </w:style>
-  <w:style w:type="character" w:styleId="Heading3Char" w:customStyle="1">
+  <w:style w:type="character" w:customStyle="1" w:styleId="Heading3Char">
     <w:name w:val="Heading 3 Char"/>
     <w:basedOn w:val="DefaultParagraphFont"/>
     <w:link w:val="Heading3"/>
@@ -5260,7 +5210,7 @@
       <w:szCs w:val="28"/>
     </w:rPr>
   </w:style>
-  <w:style w:type="character" w:styleId="Heading4Char" w:customStyle="1">
+  <w:style w:type="character" w:customStyle="1" w:styleId="Heading4Char">
     <w:name w:val="Heading 4 Char"/>
     <w:basedOn w:val="DefaultParagraphFont"/>
     <w:link w:val="Heading4"/>
@@ -5272,7 +5222,7 @@
       <w:color w:val="0F4761" w:themeColor="accent1" w:themeShade="BF"/>
     </w:rPr>
   </w:style>
-  <w:style w:type="character" w:styleId="Heading5Char" w:customStyle="1">
+  <w:style w:type="character" w:customStyle="1" w:styleId="Heading5Char">
     <w:name w:val="Heading 5 Char"/>
     <w:basedOn w:val="DefaultParagraphFont"/>
     <w:link w:val="Heading5"/>
@@ -5282,7 +5232,7 @@
       <w:color w:val="0F4761" w:themeColor="accent1" w:themeShade="BF"/>
     </w:rPr>
   </w:style>
-  <w:style w:type="character" w:styleId="Heading6Char" w:customStyle="1">
+  <w:style w:type="character" w:customStyle="1" w:styleId="Heading6Char">
     <w:name w:val="Heading 6 Char"/>
     <w:basedOn w:val="DefaultParagraphFont"/>
     <w:link w:val="Heading6"/>
@@ -5294,7 +5244,7 @@
       <w:color w:val="595959" w:themeColor="text1" w:themeTint="A6"/>
     </w:rPr>
   </w:style>
-  <w:style w:type="character" w:styleId="Heading7Char" w:customStyle="1">
+  <w:style w:type="character" w:customStyle="1" w:styleId="Heading7Char">
     <w:name w:val="Heading 7 Char"/>
     <w:basedOn w:val="DefaultParagraphFont"/>
     <w:link w:val="Heading7"/>
@@ -5304,7 +5254,7 @@
       <w:color w:val="595959" w:themeColor="text1" w:themeTint="A6"/>
     </w:rPr>
   </w:style>
-  <w:style w:type="character" w:styleId="Heading8Char" w:customStyle="1">
+  <w:style w:type="character" w:customStyle="1" w:styleId="Heading8Char">
     <w:name w:val="Heading 8 Char"/>
     <w:basedOn w:val="DefaultParagraphFont"/>
     <w:link w:val="Heading8"/>
@@ -5316,7 +5266,7 @@
       <w:color w:val="272727" w:themeColor="text1" w:themeTint="D8"/>
     </w:rPr>
   </w:style>
-  <w:style w:type="character" w:styleId="Heading9Char" w:customStyle="1">
+  <w:style w:type="character" w:customStyle="1" w:styleId="Heading9Char">
     <w:name w:val="Heading 9 Char"/>
     <w:basedOn w:val="DefaultParagraphFont"/>
     <w:link w:val="Heading9"/>
@@ -5326,13 +5276,13 @@
       <w:color w:val="272727" w:themeColor="text1" w:themeTint="D8"/>
     </w:rPr>
   </w:style>
-  <w:style w:type="character" w:styleId="TitleChar" w:customStyle="1">
+  <w:style w:type="character" w:customStyle="1" w:styleId="TitleChar">
     <w:name w:val="Title Char"/>
     <w:basedOn w:val="DefaultParagraphFont"/>
     <w:link w:val="Title"/>
     <w:uiPriority w:val="10"/>
     <w:rPr>
-      <w:rFonts w:asciiTheme="majorHAnsi" w:hAnsiTheme="majorHAnsi" w:eastAsiaTheme="majorEastAsia" w:cstheme="majorBidi"/>
+      <w:rFonts w:asciiTheme="majorHAnsi" w:eastAsiaTheme="majorEastAsia" w:hAnsiTheme="majorHAnsi" w:cstheme="majorBidi"/>
       <w:spacing w:val="-10"/>
       <w:kern w:val="28"/>
       <w:sz w:val="56"/>
@@ -5352,12 +5302,12 @@
       <w:contextualSpacing/>
     </w:pPr>
     <w:rPr>
-      <w:rFonts w:asciiTheme="majorHAnsi" w:hAnsiTheme="majorHAnsi" w:eastAsiaTheme="majorEastAsia" w:cstheme="majorBidi"/>
+      <w:rFonts w:asciiTheme="majorHAnsi" w:eastAsiaTheme="majorEastAsia" w:hAnsiTheme="majorHAnsi" w:cstheme="majorBidi"/>
       <w:sz w:val="56"/>
       <w:szCs w:val="56"/>
     </w:rPr>
   </w:style>
-  <w:style w:type="character" w:styleId="SubtitleChar" w:customStyle="1">
+  <w:style w:type="character" w:customStyle="1" w:styleId="SubtitleChar">
     <w:name w:val="Subtitle Char"/>
     <w:basedOn w:val="DefaultParagraphFont"/>
     <w:link w:val="Subtitle"/>
@@ -5396,7 +5346,7 @@
       <w:color w:val="0F4761" w:themeColor="accent1" w:themeShade="BF"/>
     </w:rPr>
   </w:style>
-  <w:style w:type="character" w:styleId="QuoteChar" w:customStyle="1">
+  <w:style w:type="character" w:customStyle="1" w:styleId="QuoteChar">
     <w:name w:val="Quote Char"/>
     <w:basedOn w:val="DefaultParagraphFont"/>
     <w:link w:val="Quote"/>
@@ -5425,7 +5375,7 @@
       <w:color w:val="404040" w:themeColor="text1" w:themeTint="BF"/>
     </w:rPr>
   </w:style>
-  <w:style w:type="character" w:styleId="IntenseQuoteChar" w:customStyle="1">
+  <w:style w:type="character" w:customStyle="1" w:styleId="IntenseQuoteChar">
     <w:name w:val="Intense Quote Char"/>
     <w:basedOn w:val="DefaultParagraphFont"/>
     <w:link w:val="IntenseQuote"/>
@@ -5446,8 +5396,8 @@
     <w:rsid w:val="5C348BDB"/>
     <w:pPr>
       <w:pBdr>
-        <w:top w:val="single" w:color="0F4761" w:themeColor="accent1" w:themeShade="BF" w:sz="4" w:space="10"/>
-        <w:bottom w:val="single" w:color="0F4761" w:themeColor="accent1" w:themeShade="BF" w:sz="4" w:space="10"/>
+        <w:top w:val="single" w:sz="4" w:space="10" w:color="0F4761" w:themeColor="accent1" w:themeShade="BF"/>
+        <w:bottom w:val="single" w:sz="4" w:space="10" w:color="0F4761" w:themeColor="accent1" w:themeShade="BF"/>
       </w:pBdr>
       <w:spacing w:before="360" w:after="360"/>
       <w:ind w:left="864" w:right="864"/>
@@ -5504,12 +5454,12 @@
     </w:pPr>
     <w:tblPr>
       <w:tblBorders>
-        <w:top w:val="single" w:color="000000" w:themeColor="text1" w:sz="4" w:space="0"/>
-        <w:left w:val="single" w:color="000000" w:themeColor="text1" w:sz="4" w:space="0"/>
-        <w:bottom w:val="single" w:color="000000" w:themeColor="text1" w:sz="4" w:space="0"/>
-        <w:right w:val="single" w:color="000000" w:themeColor="text1" w:sz="4" w:space="0"/>
-        <w:insideH w:val="single" w:color="000000" w:themeColor="text1" w:sz="4" w:space="0"/>
-        <w:insideV w:val="single" w:color="000000" w:themeColor="text1" w:sz="4" w:space="0"/>
+        <w:top w:val="single" w:sz="4" w:space="0" w:color="000000" w:themeColor="text1"/>
+        <w:left w:val="single" w:sz="4" w:space="0" w:color="000000" w:themeColor="text1"/>
+        <w:bottom w:val="single" w:sz="4" w:space="0" w:color="000000" w:themeColor="text1"/>
+        <w:right w:val="single" w:sz="4" w:space="0" w:color="000000" w:themeColor="text1"/>
+        <w:insideH w:val="single" w:sz="4" w:space="0" w:color="000000" w:themeColor="text1"/>
+        <w:insideV w:val="single" w:sz="4" w:space="0" w:color="000000" w:themeColor="text1"/>
       </w:tblBorders>
     </w:tblPr>
   </w:style>
@@ -5532,7 +5482,7 @@
       <w:tblPr/>
       <w:tcPr>
         <w:tcBorders>
-          <w:bottom w:val="single" w:color="45B0E1" w:themeColor="accent1" w:themeTint="99" w:sz="4" w:space="0"/>
+          <w:bottom w:val="single" w:sz="4" w:space="0" w:color="45B0E1" w:themeColor="accent1" w:themeTint="99"/>
         </w:tcBorders>
       </w:tcPr>
     </w:tblStylePr>
@@ -5544,7 +5494,7 @@
       <w:tblPr/>
       <w:tcPr>
         <w:tcBorders>
-          <w:top w:val="single" w:color="45B0E1" w:themeColor="accent1" w:themeTint="99" w:sz="4" w:space="0"/>
+          <w:top w:val="single" w:sz="4" w:space="0" w:color="45B0E1" w:themeColor="accent1" w:themeTint="99"/>
         </w:tcBorders>
       </w:tcPr>
     </w:tblStylePr>
@@ -5574,10 +5524,10 @@
     </w:tblStylePr>
   </w:style>
   <w:style w:type="paragraph" w:styleId="TOC1">
-    <w:uiPriority w:val="39"/>
     <w:name w:val="toc 1"/>
     <w:basedOn w:val="Normal"/>
     <w:next w:val="Normal"/>
+    <w:uiPriority w:val="39"/>
     <w:unhideWhenUsed/>
     <w:rsid w:val="093FE387"/>
     <w:pPr>
@@ -5585,10 +5535,10 @@
     </w:pPr>
   </w:style>
   <w:style w:type="paragraph" w:styleId="TOC2">
-    <w:uiPriority w:val="39"/>
     <w:name w:val="toc 2"/>
     <w:basedOn w:val="Normal"/>
     <w:next w:val="Normal"/>
+    <w:uiPriority w:val="39"/>
     <w:unhideWhenUsed/>
     <w:rsid w:val="093FE387"/>
     <w:pPr>
@@ -5597,10 +5547,10 @@
     </w:pPr>
   </w:style>
   <w:style w:type="paragraph" w:styleId="TOC3">
-    <w:uiPriority w:val="39"/>
     <w:name w:val="toc 3"/>
     <w:basedOn w:val="Normal"/>
     <w:next w:val="Normal"/>
+    <w:uiPriority w:val="39"/>
     <w:unhideWhenUsed/>
     <w:rsid w:val="093FE387"/>
     <w:pPr>
@@ -5608,30 +5558,23 @@
       <w:ind w:left="440"/>
     </w:pPr>
   </w:style>
-  <w:style xmlns:w14="http://schemas.microsoft.com/office/word/2010/wordml" xmlns:mc="http://schemas.openxmlformats.org/markup-compatibility/2006" xmlns:w="http://schemas.openxmlformats.org/wordprocessingml/2006/main" w:type="table" w:styleId="ListTable7Colorful-Accent1" mc:Ignorable="w14">
-    <w:name xmlns:w="http://schemas.openxmlformats.org/wordprocessingml/2006/main" w:val="List Table 7 Colorful Accent 1"/>
-    <w:basedOn xmlns:w="http://schemas.openxmlformats.org/wordprocessingml/2006/main" w:val="TableNormal"/>
-    <w:uiPriority xmlns:w="http://schemas.openxmlformats.org/wordprocessingml/2006/main" w:val="52"/>
-    <w:pPr xmlns:w="http://schemas.openxmlformats.org/wordprocessingml/2006/main">
-      <w:spacing xmlns:w="http://schemas.openxmlformats.org/wordprocessingml/2006/main" w:after="0" w:line="240" w:lineRule="auto"/>
+  <w:style w:type="table" w:styleId="ListTable7Colorful-Accent1">
+    <w:name w:val="List Table 7 Colorful Accent 1"/>
+    <w:basedOn w:val="TableNormal"/>
+    <w:uiPriority w:val="52"/>
+    <w:pPr>
+      <w:spacing w:after="0" w:line="240" w:lineRule="auto"/>
     </w:pPr>
-    <w:rPr xmlns:w="http://schemas.openxmlformats.org/wordprocessingml/2006/main">
-      <w:color w:val="2E74B5" w:themeColor="accent1" w:themeShade="BF"/>
+    <w:rPr>
+      <w:color w:val="0F4761" w:themeColor="accent1" w:themeShade="BF"/>
     </w:rPr>
-    <w:tblPr xmlns:w="http://schemas.openxmlformats.org/wordprocessingml/2006/main">
+    <w:tblPr>
       <w:tblStyleRowBandSize w:val="1"/>
       <w:tblStyleColBandSize w:val="1"/>
-      <w:tblInd w:w="0" w:type="dxa"/>
-      <w:tblCellMar>
-        <w:top w:w="0" w:type="dxa"/>
-        <w:left w:w="108" w:type="dxa"/>
-        <w:bottom w:w="0" w:type="dxa"/>
-        <w:right w:w="108" w:type="dxa"/>
-      </w:tblCellMar>
     </w:tblPr>
-    <w:tblStylePr xmlns:w="http://schemas.openxmlformats.org/wordprocessingml/2006/main" w:type="firstRow">
+    <w:tblStylePr w:type="firstRow">
       <w:rPr>
-        <w:rFonts w:asciiTheme="majorHAnsi" w:hAnsiTheme="majorHAnsi" w:eastAsiaTheme="majorEastAsia" w:cstheme="majorBidi"/>
+        <w:rFonts w:asciiTheme="majorHAnsi" w:eastAsiaTheme="majorEastAsia" w:hAnsiTheme="majorHAnsi" w:cstheme="majorBidi"/>
         <w:i/>
         <w:iCs/>
         <w:sz w:val="26"/>
@@ -5639,14 +5582,14 @@
       <w:tblPr/>
       <w:tcPr>
         <w:tcBorders>
-          <w:bottom w:val="single" w:color="5B9BD5" w:themeColor="accent1" w:sz="4" w:space="0"/>
+          <w:bottom w:val="single" w:sz="4" w:space="0" w:color="156082" w:themeColor="accent1"/>
         </w:tcBorders>
         <w:shd w:val="clear" w:color="auto" w:fill="FFFFFF" w:themeFill="background1"/>
       </w:tcPr>
     </w:tblStylePr>
-    <w:tblStylePr xmlns:w="http://schemas.openxmlformats.org/wordprocessingml/2006/main" w:type="lastRow">
+    <w:tblStylePr w:type="lastRow">
       <w:rPr>
-        <w:rFonts w:asciiTheme="majorHAnsi" w:hAnsiTheme="majorHAnsi" w:eastAsiaTheme="majorEastAsia" w:cstheme="majorBidi"/>
+        <w:rFonts w:asciiTheme="majorHAnsi" w:eastAsiaTheme="majorEastAsia" w:hAnsiTheme="majorHAnsi" w:cstheme="majorBidi"/>
         <w:i/>
         <w:iCs/>
         <w:sz w:val="26"/>
@@ -5654,17 +5597,17 @@
       <w:tblPr/>
       <w:tcPr>
         <w:tcBorders>
-          <w:top w:val="single" w:color="5B9BD5" w:themeColor="accent1" w:sz="4" w:space="0"/>
+          <w:top w:val="single" w:sz="4" w:space="0" w:color="156082" w:themeColor="accent1"/>
         </w:tcBorders>
         <w:shd w:val="clear" w:color="auto" w:fill="FFFFFF" w:themeFill="background1"/>
       </w:tcPr>
     </w:tblStylePr>
-    <w:tblStylePr xmlns:w="http://schemas.openxmlformats.org/wordprocessingml/2006/main" w:type="firstCol">
+    <w:tblStylePr w:type="firstCol">
       <w:pPr>
         <w:jc w:val="right"/>
       </w:pPr>
       <w:rPr>
-        <w:rFonts w:asciiTheme="majorHAnsi" w:hAnsiTheme="majorHAnsi" w:eastAsiaTheme="majorEastAsia" w:cstheme="majorBidi"/>
+        <w:rFonts w:asciiTheme="majorHAnsi" w:eastAsiaTheme="majorEastAsia" w:hAnsiTheme="majorHAnsi" w:cstheme="majorBidi"/>
         <w:i/>
         <w:iCs/>
         <w:sz w:val="26"/>
@@ -5672,14 +5615,14 @@
       <w:tblPr/>
       <w:tcPr>
         <w:tcBorders>
-          <w:right w:val="single" w:color="5B9BD5" w:themeColor="accent1" w:sz="4" w:space="0"/>
+          <w:right w:val="single" w:sz="4" w:space="0" w:color="156082" w:themeColor="accent1"/>
         </w:tcBorders>
         <w:shd w:val="clear" w:color="auto" w:fill="FFFFFF" w:themeFill="background1"/>
       </w:tcPr>
     </w:tblStylePr>
-    <w:tblStylePr xmlns:w="http://schemas.openxmlformats.org/wordprocessingml/2006/main" w:type="lastCol">
+    <w:tblStylePr w:type="lastCol">
       <w:rPr>
-        <w:rFonts w:asciiTheme="majorHAnsi" w:hAnsiTheme="majorHAnsi" w:eastAsiaTheme="majorEastAsia" w:cstheme="majorBidi"/>
+        <w:rFonts w:asciiTheme="majorHAnsi" w:eastAsiaTheme="majorEastAsia" w:hAnsiTheme="majorHAnsi" w:cstheme="majorBidi"/>
         <w:i/>
         <w:iCs/>
         <w:sz w:val="26"/>
@@ -5687,24 +5630,24 @@
       <w:tblPr/>
       <w:tcPr>
         <w:tcBorders>
-          <w:left w:val="single" w:color="5B9BD5" w:themeColor="accent1" w:sz="4" w:space="0"/>
+          <w:left w:val="single" w:sz="4" w:space="0" w:color="156082" w:themeColor="accent1"/>
         </w:tcBorders>
         <w:shd w:val="clear" w:color="auto" w:fill="FFFFFF" w:themeFill="background1"/>
       </w:tcPr>
     </w:tblStylePr>
-    <w:tblStylePr xmlns:w="http://schemas.openxmlformats.org/wordprocessingml/2006/main" w:type="band1Vert">
+    <w:tblStylePr w:type="band1Vert">
       <w:tblPr/>
       <w:tcPr>
-        <w:shd w:val="clear" w:color="auto" w:fill="DEEAF6" w:themeFill="accent1" w:themeFillTint="33"/>
+        <w:shd w:val="clear" w:color="auto" w:fill="C1E4F5" w:themeFill="accent1" w:themeFillTint="33"/>
       </w:tcPr>
     </w:tblStylePr>
-    <w:tblStylePr xmlns:w="http://schemas.openxmlformats.org/wordprocessingml/2006/main" w:type="band1Horz">
+    <w:tblStylePr w:type="band1Horz">
       <w:tblPr/>
       <w:tcPr>
-        <w:shd w:val="clear" w:color="auto" w:fill="DEEAF6" w:themeFill="accent1" w:themeFillTint="33"/>
+        <w:shd w:val="clear" w:color="auto" w:fill="C1E4F5" w:themeFill="accent1" w:themeFillTint="33"/>
       </w:tcPr>
     </w:tblStylePr>
-    <w:tblStylePr xmlns:w="http://schemas.openxmlformats.org/wordprocessingml/2006/main" w:type="neCell">
+    <w:tblStylePr w:type="neCell">
       <w:tblPr/>
       <w:tcPr>
         <w:tcBorders>
@@ -5712,7 +5655,7 @@
         </w:tcBorders>
       </w:tcPr>
     </w:tblStylePr>
-    <w:tblStylePr xmlns:w="http://schemas.openxmlformats.org/wordprocessingml/2006/main" w:type="nwCell">
+    <w:tblStylePr w:type="nwCell">
       <w:tblPr/>
       <w:tcPr>
         <w:tcBorders>
@@ -5720,7 +5663,7 @@
         </w:tcBorders>
       </w:tcPr>
     </w:tblStylePr>
-    <w:tblStylePr xmlns:w="http://schemas.openxmlformats.org/wordprocessingml/2006/main" w:type="seCell">
+    <w:tblStylePr w:type="seCell">
       <w:tblPr/>
       <w:tcPr>
         <w:tcBorders>
@@ -5728,7 +5671,7 @@
         </w:tcBorders>
       </w:tcPr>
     </w:tblStylePr>
-    <w:tblStylePr xmlns:w="http://schemas.openxmlformats.org/wordprocessingml/2006/main" w:type="swCell">
+    <w:tblStylePr w:type="swCell">
       <w:tblPr/>
       <w:tcPr>
         <w:tcBorders>
@@ -6002,26 +5945,6 @@
 </file>
 
 <file path=customXml/item1.xml><?xml version="1.0" encoding="utf-8"?>
-<p:properties xmlns:p="http://schemas.microsoft.com/office/2006/metadata/properties" xmlns:xsi="http://www.w3.org/2001/XMLSchema-instance" xmlns:pc="http://schemas.microsoft.com/office/infopath/2007/PartnerControls">
-  <documentManagement>
-    <lcf76f155ced4ddcb4097134ff3c332f xmlns="519f65af-c8a5-48c8-a8f2-4041628284fc">
-      <Terms xmlns="http://schemas.microsoft.com/office/infopath/2007/PartnerControls"/>
-    </lcf76f155ced4ddcb4097134ff3c332f>
-    <TaxCatchAll xmlns="dbf8f5ff-30c9-410a-9c74-819fefd26b45" xsi:nil="true"/>
-  </documentManagement>
-</p:properties>
-</file>
-
-<file path=customXml/item2.xml><?xml version="1.0" encoding="utf-8"?>
-<?mso-contentType ?>
-<FormTemplates xmlns="http://schemas.microsoft.com/sharepoint/v3/contenttype/forms">
-  <Display>DocumentLibraryForm</Display>
-  <Edit>DocumentLibraryForm</Edit>
-  <New>DocumentLibraryForm</New>
-</FormTemplates>
-</file>
-
-<file path=customXml/item3.xml><?xml version="1.0" encoding="utf-8"?>
 <ct:contentTypeSchema xmlns:ct="http://schemas.microsoft.com/office/2006/metadata/contentType" xmlns:ma="http://schemas.microsoft.com/office/2006/metadata/properties/metaAttributes" ct:_="" ma:_="" ma:contentTypeName="Document" ma:contentTypeID="0x0101009A4C30A48D05D649B934A932370EDF45" ma:contentTypeVersion="12" ma:contentTypeDescription="Create a new document." ma:contentTypeScope="" ma:versionID="5b4b5a0716345c853b2dc67bed4c8351">
   <xsd:schema xmlns:xsd="http://www.w3.org/2001/XMLSchema" xmlns:xs="http://www.w3.org/2001/XMLSchema" xmlns:p="http://schemas.microsoft.com/office/2006/metadata/properties" xmlns:ns2="519f65af-c8a5-48c8-a8f2-4041628284fc" xmlns:ns3="dbf8f5ff-30c9-410a-9c74-819fefd26b45" targetNamespace="http://schemas.microsoft.com/office/2006/metadata/properties" ma:root="true" ma:fieldsID="4625e8e54dcb0cc65c2a1c9993f5e9ed" ns2:_="" ns3:_="">
     <xsd:import namespace="519f65af-c8a5-48c8-a8f2-4041628284fc"/>
@@ -6222,26 +6145,27 @@
 </ct:contentTypeSchema>
 </file>
 
-<file path=customXml/itemProps1.xml><?xml version="1.0" encoding="utf-8"?>
-<ds:datastoreItem xmlns:ds="http://schemas.openxmlformats.org/officeDocument/2006/customXml" ds:itemID="{DEA4D079-74D0-4E7C-9850-0776A8FEA3E4}">
-  <ds:schemaRefs>
-    <ds:schemaRef ds:uri="http://schemas.microsoft.com/office/2006/metadata/properties"/>
-    <ds:schemaRef ds:uri="http://schemas.microsoft.com/office/infopath/2007/PartnerControls"/>
-    <ds:schemaRef ds:uri="519f65af-c8a5-48c8-a8f2-4041628284fc"/>
-    <ds:schemaRef ds:uri="dbf8f5ff-30c9-410a-9c74-819fefd26b45"/>
-  </ds:schemaRefs>
-</ds:datastoreItem>
+<file path=customXml/item2.xml><?xml version="1.0" encoding="utf-8"?>
+<?mso-contentType ?>
+<FormTemplates xmlns="http://schemas.microsoft.com/sharepoint/v3/contenttype/forms">
+  <Display>DocumentLibraryForm</Display>
+  <Edit>DocumentLibraryForm</Edit>
+  <New>DocumentLibraryForm</New>
+</FormTemplates>
 </file>
 
-<file path=customXml/itemProps2.xml><?xml version="1.0" encoding="utf-8"?>
-<ds:datastoreItem xmlns:ds="http://schemas.openxmlformats.org/officeDocument/2006/customXml" ds:itemID="{12EEC435-332C-44CD-B082-FAE88B5D6E70}">
-  <ds:schemaRefs>
-    <ds:schemaRef ds:uri="http://schemas.microsoft.com/sharepoint/v3/contenttype/forms"/>
-  </ds:schemaRefs>
-</ds:datastoreItem>
+<file path=customXml/item3.xml><?xml version="1.0" encoding="utf-8"?>
+<p:properties xmlns:p="http://schemas.microsoft.com/office/2006/metadata/properties" xmlns:xsi="http://www.w3.org/2001/XMLSchema-instance" xmlns:pc="http://schemas.microsoft.com/office/infopath/2007/PartnerControls">
+  <documentManagement>
+    <lcf76f155ced4ddcb4097134ff3c332f xmlns="519f65af-c8a5-48c8-a8f2-4041628284fc">
+      <Terms xmlns="http://schemas.microsoft.com/office/infopath/2007/PartnerControls"/>
+    </lcf76f155ced4ddcb4097134ff3c332f>
+    <TaxCatchAll xmlns="dbf8f5ff-30c9-410a-9c74-819fefd26b45" xsi:nil="true"/>
+  </documentManagement>
+</p:properties>
 </file>
 
-<file path=customXml/itemProps3.xml><?xml version="1.0" encoding="utf-8"?>
+<file path=customXml/itemProps1.xml><?xml version="1.0" encoding="utf-8"?>
 <ds:datastoreItem xmlns:ds="http://schemas.openxmlformats.org/officeDocument/2006/customXml" ds:itemID="{E89B564E-CEBC-435E-8735-824C96974641}">
   <ds:schemaRefs>
     <ds:schemaRef ds:uri="http://schemas.microsoft.com/office/2006/metadata/contentType"/>
@@ -6258,4 +6182,23 @@
     <ds:schemaRef ds:uri="http://schemas.microsoft.com/internal/obd"/>
   </ds:schemaRefs>
 </ds:datastoreItem>
+</file>
+
+<file path=customXml/itemProps2.xml><?xml version="1.0" encoding="utf-8"?>
+<ds:datastoreItem xmlns:ds="http://schemas.openxmlformats.org/officeDocument/2006/customXml" ds:itemID="{12EEC435-332C-44CD-B082-FAE88B5D6E70}">
+  <ds:schemaRefs>
+    <ds:schemaRef ds:uri="http://schemas.microsoft.com/sharepoint/v3/contenttype/forms"/>
+  </ds:schemaRefs>
+</ds:datastoreItem>
+</file>
+
+<file path=customXml/itemProps3.xml><?xml version="1.0" encoding="utf-8"?>
+<ds:datastoreItem xmlns:ds="http://schemas.openxmlformats.org/officeDocument/2006/customXml" ds:itemID="{DEA4D079-74D0-4E7C-9850-0776A8FEA3E4}">
+  <ds:schemaRefs>
+    <ds:schemaRef ds:uri="http://schemas.microsoft.com/office/2006/metadata/properties"/>
+    <ds:schemaRef ds:uri="http://schemas.microsoft.com/office/infopath/2007/PartnerControls"/>
+    <ds:schemaRef ds:uri="519f65af-c8a5-48c8-a8f2-4041628284fc"/>
+    <ds:schemaRef ds:uri="dbf8f5ff-30c9-410a-9c74-819fefd26b45"/>
+  </ds:schemaRefs>
+</ds:datastoreItem>
 </file>
</xml_diff>